<commit_message>
updated readme files and tidied up
</commit_message>
<xml_diff>
--- a/ConnectFour Report.docx
+++ b/ConnectFour Report.docx
@@ -87,7 +87,7 @@
           <w:r>
             <w:fldChar w:fldCharType="separate"/>
           </w:r>
-          <w:hyperlink w:anchor="_Toc69488675" w:history="1">
+          <w:hyperlink w:anchor="_Toc69837455" w:history="1">
             <w:r>
               <w:rPr>
                 <w:rStyle w:val="Hyperlink"/>
@@ -114,7 +114,7 @@
                 <w:noProof/>
                 <w:webHidden/>
               </w:rPr>
-              <w:instrText xml:space="preserve"> PAGEREF _Toc69488675 \h </w:instrText>
+              <w:instrText xml:space="preserve"> PAGEREF _Toc69837455 \h </w:instrText>
             </w:r>
             <w:r>
               <w:rPr>
@@ -157,7 +157,7 @@
               <w:lang w:eastAsia="en-GB"/>
             </w:rPr>
           </w:pPr>
-          <w:hyperlink w:anchor="_Toc69488676" w:history="1">
+          <w:hyperlink w:anchor="_Toc69837456" w:history="1">
             <w:r>
               <w:rPr>
                 <w:rStyle w:val="Hyperlink"/>
@@ -184,7 +184,7 @@
                 <w:noProof/>
                 <w:webHidden/>
               </w:rPr>
-              <w:instrText xml:space="preserve"> PAGEREF _Toc69488676 \h </w:instrText>
+              <w:instrText xml:space="preserve"> PAGEREF _Toc69837456 \h </w:instrText>
             </w:r>
             <w:r>
               <w:rPr>
@@ -227,7 +227,7 @@
               <w:lang w:eastAsia="en-GB"/>
             </w:rPr>
           </w:pPr>
-          <w:hyperlink w:anchor="_Toc69488677" w:history="1">
+          <w:hyperlink w:anchor="_Toc69837457" w:history="1">
             <w:r>
               <w:rPr>
                 <w:rStyle w:val="Hyperlink"/>
@@ -254,7 +254,7 @@
                 <w:noProof/>
                 <w:webHidden/>
               </w:rPr>
-              <w:instrText xml:space="preserve"> PAGEREF _Toc69488677 \h </w:instrText>
+              <w:instrText xml:space="preserve"> PAGEREF _Toc69837457 \h </w:instrText>
             </w:r>
             <w:r>
               <w:rPr>
@@ -297,7 +297,7 @@
               <w:lang w:eastAsia="en-GB"/>
             </w:rPr>
           </w:pPr>
-          <w:hyperlink w:anchor="_Toc69488678" w:history="1">
+          <w:hyperlink w:anchor="_Toc69837458" w:history="1">
             <w:r>
               <w:rPr>
                 <w:rStyle w:val="Hyperlink"/>
@@ -324,7 +324,7 @@
                 <w:noProof/>
                 <w:webHidden/>
               </w:rPr>
-              <w:instrText xml:space="preserve"> PAGEREF _Toc69488678 \h </w:instrText>
+              <w:instrText xml:space="preserve"> PAGEREF _Toc69837458 \h </w:instrText>
             </w:r>
             <w:r>
               <w:rPr>
@@ -367,7 +367,7 @@
               <w:lang w:eastAsia="en-GB"/>
             </w:rPr>
           </w:pPr>
-          <w:hyperlink w:anchor="_Toc69488679" w:history="1">
+          <w:hyperlink w:anchor="_Toc69837459" w:history="1">
             <w:r>
               <w:rPr>
                 <w:rStyle w:val="Hyperlink"/>
@@ -394,7 +394,7 @@
                 <w:noProof/>
                 <w:webHidden/>
               </w:rPr>
-              <w:instrText xml:space="preserve"> PAGEREF _Toc69488679 \h </w:instrText>
+              <w:instrText xml:space="preserve"> PAGEREF _Toc69837459 \h </w:instrText>
             </w:r>
             <w:r>
               <w:rPr>
@@ -437,7 +437,7 @@
               <w:lang w:eastAsia="en-GB"/>
             </w:rPr>
           </w:pPr>
-          <w:hyperlink w:anchor="_Toc69488680" w:history="1">
+          <w:hyperlink w:anchor="_Toc69837460" w:history="1">
             <w:r>
               <w:rPr>
                 <w:rStyle w:val="Hyperlink"/>
@@ -464,7 +464,7 @@
                 <w:noProof/>
                 <w:webHidden/>
               </w:rPr>
-              <w:instrText xml:space="preserve"> PAGEREF _Toc69488680 \h </w:instrText>
+              <w:instrText xml:space="preserve"> PAGEREF _Toc69837460 \h </w:instrText>
             </w:r>
             <w:r>
               <w:rPr>
@@ -507,7 +507,7 @@
               <w:lang w:eastAsia="en-GB"/>
             </w:rPr>
           </w:pPr>
-          <w:hyperlink w:anchor="_Toc69488681" w:history="1">
+          <w:hyperlink w:anchor="_Toc69837461" w:history="1">
             <w:r>
               <w:rPr>
                 <w:rStyle w:val="Hyperlink"/>
@@ -534,7 +534,7 @@
                 <w:noProof/>
                 <w:webHidden/>
               </w:rPr>
-              <w:instrText xml:space="preserve"> PAGEREF _Toc69488681 \h </w:instrText>
+              <w:instrText xml:space="preserve"> PAGEREF _Toc69837461 \h </w:instrText>
             </w:r>
             <w:r>
               <w:rPr>
@@ -577,7 +577,7 @@
               <w:lang w:eastAsia="en-GB"/>
             </w:rPr>
           </w:pPr>
-          <w:hyperlink w:anchor="_Toc69488682" w:history="1">
+          <w:hyperlink w:anchor="_Toc69837462" w:history="1">
             <w:r>
               <w:rPr>
                 <w:rStyle w:val="Hyperlink"/>
@@ -604,7 +604,7 @@
                 <w:noProof/>
                 <w:webHidden/>
               </w:rPr>
-              <w:instrText xml:space="preserve"> PAGEREF _Toc69488682 \h </w:instrText>
+              <w:instrText xml:space="preserve"> PAGEREF _Toc69837462 \h </w:instrText>
             </w:r>
             <w:r>
               <w:rPr>
@@ -624,7 +624,7 @@
                 <w:noProof/>
                 <w:webHidden/>
               </w:rPr>
-              <w:t>5</w:t>
+              <w:t>4</w:t>
             </w:r>
             <w:r>
               <w:rPr>
@@ -647,13 +647,13 @@
               <w:lang w:eastAsia="en-GB"/>
             </w:rPr>
           </w:pPr>
-          <w:hyperlink w:anchor="_Toc69488683" w:history="1">
+          <w:hyperlink w:anchor="_Toc69837463" w:history="1">
             <w:r>
               <w:rPr>
                 <w:rStyle w:val="Hyperlink"/>
                 <w:noProof/>
               </w:rPr>
-              <w:t>Libraries and methods</w:t>
+              <w:t>General design</w:t>
             </w:r>
             <w:r>
               <w:rPr>
@@ -674,7 +674,7 @@
                 <w:noProof/>
                 <w:webHidden/>
               </w:rPr>
-              <w:instrText xml:space="preserve"> PAGEREF _Toc69488683 \h </w:instrText>
+              <w:instrText xml:space="preserve"> PAGEREF _Toc69837463 \h </w:instrText>
             </w:r>
             <w:r>
               <w:rPr>
@@ -717,7 +717,7 @@
               <w:lang w:eastAsia="en-GB"/>
             </w:rPr>
           </w:pPr>
-          <w:hyperlink w:anchor="_Toc69488684" w:history="1">
+          <w:hyperlink w:anchor="_Toc69837464" w:history="1">
             <w:r>
               <w:rPr>
                 <w:rStyle w:val="Hyperlink"/>
@@ -744,7 +744,7 @@
                 <w:noProof/>
                 <w:webHidden/>
               </w:rPr>
-              <w:instrText xml:space="preserve"> PAGEREF _Toc69488684 \h </w:instrText>
+              <w:instrText xml:space="preserve"> PAGEREF _Toc69837464 \h </w:instrText>
             </w:r>
             <w:r>
               <w:rPr>
@@ -787,7 +787,7 @@
               <w:lang w:eastAsia="en-GB"/>
             </w:rPr>
           </w:pPr>
-          <w:hyperlink w:anchor="_Toc69488685" w:history="1">
+          <w:hyperlink w:anchor="_Toc69837465" w:history="1">
             <w:r>
               <w:rPr>
                 <w:rStyle w:val="Hyperlink"/>
@@ -814,7 +814,7 @@
                 <w:noProof/>
                 <w:webHidden/>
               </w:rPr>
-              <w:instrText xml:space="preserve"> PAGEREF _Toc69488685 \h </w:instrText>
+              <w:instrText xml:space="preserve"> PAGEREF _Toc69837465 \h </w:instrText>
             </w:r>
             <w:r>
               <w:rPr>
@@ -834,7 +834,7 @@
                 <w:noProof/>
                 <w:webHidden/>
               </w:rPr>
-              <w:t>6</w:t>
+              <w:t>5</w:t>
             </w:r>
             <w:r>
               <w:rPr>
@@ -857,7 +857,7 @@
               <w:lang w:eastAsia="en-GB"/>
             </w:rPr>
           </w:pPr>
-          <w:hyperlink w:anchor="_Toc69488686" w:history="1">
+          <w:hyperlink w:anchor="_Toc69837466" w:history="1">
             <w:r>
               <w:rPr>
                 <w:rStyle w:val="Hyperlink"/>
@@ -884,7 +884,7 @@
                 <w:noProof/>
                 <w:webHidden/>
               </w:rPr>
-              <w:instrText xml:space="preserve"> PAGEREF _Toc69488686 \h </w:instrText>
+              <w:instrText xml:space="preserve"> PAGEREF _Toc69837466 \h </w:instrText>
             </w:r>
             <w:r>
               <w:rPr>
@@ -942,8 +942,9 @@
       <w:pPr>
         <w:pStyle w:val="Heading1"/>
       </w:pPr>
-      <w:bookmarkStart w:id="0" w:name="_Toc69488675"/>
-      <w:r>
+      <w:bookmarkStart w:id="0" w:name="_Toc69837455"/>
+      <w:r>
+        <w:lastRenderedPageBreak/>
         <w:t>Introduction</w:t>
       </w:r>
       <w:bookmarkEnd w:id="0"/>
@@ -1036,10 +1037,10 @@
         <w:t xml:space="preserve"> moves</w:t>
       </w:r>
       <w:r>
-        <w:t xml:space="preserve"> and a multiplayer – two users playing together. Both modes can be played using the</w:t>
-      </w:r>
-      <w:r>
-        <w:t xml:space="preserve"> assisted mode that allows players to</w:t>
+        <w:t xml:space="preserve"> and a multiplayer – two users playing together. Both modes can be played using </w:t>
+      </w:r>
+      <w:r>
+        <w:t>assisted mode that allows players to</w:t>
       </w:r>
       <w:r>
         <w:t xml:space="preserve"> undo</w:t>
@@ -1051,7 +1052,31 @@
         <w:t xml:space="preserve"> moves or in a competitive mode without allowing</w:t>
       </w:r>
       <w:r>
-        <w:t xml:space="preserve"> the users to undo their moves. Additionally, any game played during the application runtime is being saved to allow for game replays. Past games can be found the the “Game History” in the main menu and can be re-watched. </w:t>
+        <w:t xml:space="preserve"> the users to undo their moves. Additionally, any game played during the application runtime is being saved to allow for game replays. Past games can be found </w:t>
+      </w:r>
+      <w:r>
+        <w:t>in</w:t>
+      </w:r>
+      <w:r>
+        <w:t xml:space="preserve"> the “Game History” in the main menu and can be re-watched. </w:t>
+      </w:r>
+      <w:r>
+        <w:t>The size of the board can also be adjusted to</w:t>
+      </w:r>
+      <w:r>
+        <w:t xml:space="preserve"> accommodate </w:t>
+      </w:r>
+      <w:r>
+        <w:t xml:space="preserve">the </w:t>
+      </w:r>
+      <w:r>
+        <w:t xml:space="preserve">most common size variations: </w:t>
+      </w:r>
+      <w:r>
+        <w:t>5×4, 6×5, 8×7, 9×7, 10×7, 8×8</w:t>
+      </w:r>
+      <w:r>
+        <w:t>.</w:t>
       </w:r>
     </w:p>
     <w:p/>
@@ -1059,9 +1084,8 @@
       <w:pPr>
         <w:pStyle w:val="Heading1"/>
       </w:pPr>
-      <w:bookmarkStart w:id="1" w:name="_Toc69488676"/>
-      <w:r>
-        <w:lastRenderedPageBreak/>
+      <w:bookmarkStart w:id="1" w:name="_Toc69837456"/>
+      <w:r>
         <w:t>Design</w:t>
       </w:r>
       <w:bookmarkEnd w:id="1"/>
@@ -1071,7 +1095,7 @@
       <w:pPr>
         <w:pStyle w:val="Heading2"/>
       </w:pPr>
-      <w:bookmarkStart w:id="2" w:name="_Toc69488677"/>
+      <w:bookmarkStart w:id="2" w:name="_Toc69837457"/>
       <w:r>
         <w:t>User Interface</w:t>
       </w:r>
@@ -1101,10 +1125,28 @@
           <w:rPr>
             <w:rStyle w:val="Hyperlink"/>
           </w:rPr>
-          <w:t>Appendix A</w:t>
+          <w:t>Appen</w:t>
+        </w:r>
+        <w:r>
+          <w:rPr>
+            <w:rStyle w:val="Hyperlink"/>
+          </w:rPr>
+          <w:t>d</w:t>
+        </w:r>
+        <w:r>
+          <w:rPr>
+            <w:rStyle w:val="Hyperlink"/>
+          </w:rPr>
+          <w:t xml:space="preserve">ix </w:t>
         </w:r>
       </w:hyperlink>
       <w:r>
+        <w:rPr>
+          <w:rStyle w:val="Hyperlink"/>
+        </w:rPr>
+        <w:t>B</w:t>
+      </w:r>
+      <w:r>
         <w:t>)</w:t>
       </w:r>
       <w:r>
@@ -1115,7 +1157,7 @@
       <w:pPr>
         <w:pStyle w:val="Heading2"/>
       </w:pPr>
-      <w:bookmarkStart w:id="3" w:name="_Toc69488678"/>
+      <w:bookmarkStart w:id="3" w:name="_Toc69837458"/>
       <w:r>
         <w:t>Data Structures</w:t>
       </w:r>
@@ -1171,24 +1213,6 @@
         <w:t>char array</w:t>
       </w:r>
       <w:r>
-        <w:t xml:space="preserve"> of size 42 since the board</w:t>
-      </w:r>
-      <w:r>
-        <w:t xml:space="preserve"> grid</w:t>
-      </w:r>
-      <w:r>
-        <w:t xml:space="preserve"> is 6</w:t>
-      </w:r>
-      <w:r>
-        <w:t xml:space="preserve"> by </w:t>
-      </w:r>
-      <w:r>
-        <w:t>7</w:t>
-      </w:r>
-      <w:r>
-        <w:t xml:space="preserve"> in size</w:t>
-      </w:r>
-      <w:r>
         <w:t>. The array stores either ‘X’ or ‘O’ as</w:t>
       </w:r>
       <w:r>
@@ -1228,46 +1252,64 @@
         <w:t>fixed</w:t>
       </w:r>
       <w:r>
-        <w:t xml:space="preserve"> size was </w:t>
+        <w:t xml:space="preserve"> size </w:t>
+      </w:r>
+      <w:r>
+        <w:t xml:space="preserve">of the board </w:t>
+      </w:r>
+      <w:r>
+        <w:t>is</w:t>
+      </w:r>
+      <w:r>
+        <w:t xml:space="preserve"> </w:t>
       </w:r>
       <w:r>
         <w:t>provided</w:t>
       </w:r>
       <w:r>
+        <w:t xml:space="preserve"> by the user at the beginning of the program</w:t>
+      </w:r>
+      <w:r>
         <w:t>,</w:t>
       </w:r>
       <w:r>
         <w:t xml:space="preserve"> </w:t>
       </w:r>
       <w:r>
-        <w:t xml:space="preserve">it is </w:t>
-      </w:r>
-      <w:r>
-        <w:t xml:space="preserve">easy to mark where the move was </w:t>
-      </w:r>
-      <w:r>
-        <w:t>made</w:t>
-      </w:r>
-      <w:r>
-        <w:t xml:space="preserve"> by direct access using index</w:t>
+        <w:t>an</w:t>
+      </w:r>
+      <w:r>
+        <w:t>d</w:t>
+      </w:r>
+      <w:r>
+        <w:t xml:space="preserve"> because an array allows for an easy</w:t>
+      </w:r>
+      <w:r>
+        <w:t xml:space="preserve"> direct access using index</w:t>
       </w:r>
       <w:r>
         <w:t xml:space="preserve"> and offset</w:t>
       </w:r>
       <w:r>
-        <w:t>,</w:t>
-      </w:r>
-      <w:r>
-        <w:t xml:space="preserve"> and </w:t>
-      </w:r>
-      <w:r>
-        <w:t>it is easy to</w:t>
-      </w:r>
-      <w:r>
-        <w:t xml:space="preserve"> print the entire board for the user to see. </w:t>
-      </w:r>
-      <w:r>
-        <w:t xml:space="preserve">It also </w:t>
+        <w:t xml:space="preserve"> to save players moves. I</w:t>
+      </w:r>
+      <w:r>
+        <w:t>t is</w:t>
+      </w:r>
+      <w:r>
+        <w:t xml:space="preserve"> also</w:t>
+      </w:r>
+      <w:r>
+        <w:t xml:space="preserve"> easy to</w:t>
+      </w:r>
+      <w:r>
+        <w:t xml:space="preserve"> print the entire board for the user to see</w:t>
+      </w:r>
+      <w:r>
+        <w:t xml:space="preserve"> and it</w:t>
+      </w:r>
+      <w:r>
+        <w:t xml:space="preserve"> </w:t>
       </w:r>
       <w:r>
         <w:t>does not</w:t>
@@ -1331,6 +1373,9 @@
         <w:t xml:space="preserve"> the player is the winner</w:t>
       </w:r>
       <w:r>
+        <w:t>,</w:t>
+      </w:r>
+      <w:r>
         <w:t xml:space="preserve"> a </w:t>
       </w:r>
       <w:r>
@@ -1431,13 +1476,11 @@
         <w:t xml:space="preserve">an array </w:t>
       </w:r>
       <w:r>
-        <w:t xml:space="preserve">and </w:t>
-      </w:r>
-      <w:proofErr w:type="gramStart"/>
-      <w:r>
-        <w:t>a</w:t>
-      </w:r>
-      <w:proofErr w:type="gramEnd"/>
+        <w:t>and a</w:t>
+      </w:r>
+      <w:r>
+        <w:t>n</w:t>
+      </w:r>
       <w:r>
         <w:t xml:space="preserve"> </w:t>
       </w:r>
@@ -1451,13 +1494,17 @@
         <w:t xml:space="preserve"> </w:t>
       </w:r>
       <w:r>
-        <w:t xml:space="preserve">In the assisted mode </w:t>
+        <w:t xml:space="preserve">In assisted mode </w:t>
       </w:r>
       <w:r>
         <w:t>where the players can undo and redo their moves, t</w:t>
       </w:r>
       <w:r>
-        <w:t xml:space="preserve">wo stacks were used: one for players’ moves and one for storing undone moves to support the redo moves option. </w:t>
+        <w:t xml:space="preserve">wo stacks were used: </w:t>
+      </w:r>
+      <w:r>
+        <w:lastRenderedPageBreak/>
+        <w:t xml:space="preserve">one for players’ moves and one for storing undone moves to support the redo moves option. </w:t>
       </w:r>
       <w:r>
         <w:t>Stacks allow for an easy pop and push operations on the last element of the list which is very useful when dealing with undoing moves.</w:t>
@@ -1468,7 +1515,13 @@
     </w:p>
     <w:p>
       <w:r>
-        <w:t xml:space="preserve">Because a stack is also an array, it was </w:t>
+        <w:t xml:space="preserve">Because </w:t>
+      </w:r>
+      <w:r>
+        <w:t>the stack struct still uses</w:t>
+      </w:r>
+      <w:r>
+        <w:t xml:space="preserve"> an array, it was </w:t>
       </w:r>
       <w:proofErr w:type="gramStart"/>
       <w:r>
@@ -1495,7 +1548,7 @@
         <w:t>et</w:t>
       </w:r>
       <w:r>
-        <w:t xml:space="preserve"> up that starts at the beginning of the array and replays the players’ moves</w:t>
+        <w:t xml:space="preserve"> that starts at the beginning of the array and replays the players’ moves</w:t>
       </w:r>
       <w:r>
         <w:t xml:space="preserve"> following a first in first out order, rather than stack’s way of last in first out.</w:t>
@@ -1584,6 +1637,9 @@
         <w:t xml:space="preserve"> struct</w:t>
       </w:r>
       <w:r>
+        <w:t xml:space="preserve"> (link)</w:t>
+      </w:r>
+      <w:r>
         <w:t xml:space="preserve">. </w:t>
       </w:r>
       <w:r>
@@ -1596,16 +1652,21 @@
         <w:t xml:space="preserve">to </w:t>
       </w:r>
       <w:r>
-        <w:t>the next link.</w:t>
+        <w:t>the next link</w:t>
+      </w:r>
+      <w:r>
+        <w:t xml:space="preserve"> and so on</w:t>
+      </w:r>
+      <w:r>
+        <w:t>.</w:t>
       </w:r>
     </w:p>
     <w:p>
       <w:pPr>
         <w:pStyle w:val="Heading2"/>
       </w:pPr>
-      <w:bookmarkStart w:id="4" w:name="_Toc69488679"/>
-      <w:r>
-        <w:lastRenderedPageBreak/>
+      <w:bookmarkStart w:id="4" w:name="_Toc69837459"/>
+      <w:r>
         <w:t>Algorithm</w:t>
       </w:r>
       <w:r>
@@ -1636,11 +1697,17 @@
         <w:t xml:space="preserve"> </w:t>
       </w:r>
       <w:r>
+        <w:t>a</w:t>
+      </w:r>
+      <w:r>
+        <w:t xml:space="preserve"> modified</w:t>
+      </w:r>
+      <w:r>
         <w:rPr>
           <w:b/>
           <w:bCs/>
         </w:rPr>
-        <w:t>a linear search</w:t>
+        <w:t xml:space="preserve"> linear search</w:t>
       </w:r>
       <w:r>
         <w:t xml:space="preserve"> algorithm </w:t>
@@ -1652,13 +1719,22 @@
         <w:t>was deployed to check the char array</w:t>
       </w:r>
       <w:r>
-        <w:t xml:space="preserve"> (board) for </w:t>
+        <w:t xml:space="preserve"> (board) </w:t>
+      </w:r>
+      <w:r>
+        <w:t xml:space="preserve">one element at the time </w:t>
+      </w:r>
+      <w:r>
+        <w:t xml:space="preserve">for </w:t>
       </w:r>
       <w:r>
         <w:t>a horizontal, vertical, or diagonal</w:t>
       </w:r>
       <w:r>
         <w:t xml:space="preserve"> connection of four of a kind. </w:t>
+      </w:r>
+      <w:r>
+        <w:t>If the element repeats, the counter is incremented. If the next element is the opposite element, the counter gets reset. If the counter reaches 4, the game is over.</w:t>
       </w:r>
     </w:p>
     <w:p>
@@ -1686,8 +1762,181 @@
       <w:r>
         <w:t>.</w:t>
       </w:r>
+      <w:r>
+        <w:t xml:space="preserve"> </w:t>
+      </w:r>
+      <w:r>
+        <w:t xml:space="preserve">To check </w:t>
+      </w:r>
+      <w:r>
+        <w:t xml:space="preserve">it </w:t>
+      </w:r>
+      <w:r>
+        <w:t>vertically</w:t>
+      </w:r>
+      <w:r>
+        <w:t>,</w:t>
+      </w:r>
+      <w:r>
+        <w:t xml:space="preserve"> </w:t>
+      </w:r>
+      <w:r>
+        <w:t>two loop</w:t>
+      </w:r>
+      <w:r>
+        <w:t>s</w:t>
+      </w:r>
+      <w:r>
+        <w:t xml:space="preserve"> were needed: one to </w:t>
+      </w:r>
+      <w:r>
+        <w:t>start at the bottom of each column and</w:t>
+      </w:r>
+      <w:r>
+        <w:t xml:space="preserve"> a second one to</w:t>
+      </w:r>
+      <w:r>
+        <w:t xml:space="preserve"> move up. A</w:t>
+      </w:r>
+      <w:r>
+        <w:t xml:space="preserve">n </w:t>
+      </w:r>
+      <w:r>
+        <w:t>offset was</w:t>
+      </w:r>
+      <w:r>
+        <w:t xml:space="preserve"> </w:t>
+      </w:r>
+      <w:r>
+        <w:t xml:space="preserve">needed to move from a cell </w:t>
+      </w:r>
+      <w:r>
+        <w:t>at</w:t>
+      </w:r>
+      <w:r>
+        <w:t xml:space="preserve"> </w:t>
+      </w:r>
+      <w:r>
+        <w:t xml:space="preserve">the </w:t>
+      </w:r>
+      <w:r>
+        <w:t>bottom</w:t>
+      </w:r>
+      <w:r>
+        <w:t xml:space="preserve"> of </w:t>
+      </w:r>
+      <w:r>
+        <w:t>one column to a cell up in the same column</w:t>
+      </w:r>
+      <w:r>
+        <w:t xml:space="preserve">. </w:t>
+      </w:r>
     </w:p>
     <w:p>
+      <w:r>
+        <w:t xml:space="preserve">To check </w:t>
+      </w:r>
+      <w:r>
+        <w:t xml:space="preserve">for winners </w:t>
+      </w:r>
+      <w:r>
+        <w:t>diagonally</w:t>
+      </w:r>
+      <w:r>
+        <w:t xml:space="preserve"> down, </w:t>
+      </w:r>
+      <w:r>
+        <w:t>two</w:t>
+      </w:r>
+      <w:r>
+        <w:t xml:space="preserve"> nested loops were needed: one</w:t>
+      </w:r>
+      <w:r>
+        <w:t xml:space="preserve"> to check the first half of the board </w:t>
+      </w:r>
+      <w:r>
+        <w:t>starting</w:t>
+      </w:r>
+      <w:r>
+        <w:t xml:space="preserve"> from the</w:t>
+      </w:r>
+      <w:r>
+        <w:t xml:space="preserve"> beginning of </w:t>
+      </w:r>
+      <w:r>
+        <w:t>each</w:t>
+      </w:r>
+      <w:r>
+        <w:t xml:space="preserve"> row and mov</w:t>
+      </w:r>
+      <w:r>
+        <w:t>ing</w:t>
+      </w:r>
+      <w:r>
+        <w:t xml:space="preserve"> diagonally down</w:t>
+      </w:r>
+      <w:r>
+        <w:t xml:space="preserve"> </w:t>
+      </w:r>
+      <w:r>
+        <w:t xml:space="preserve">by </w:t>
+      </w:r>
+      <w:r>
+        <w:t>add</w:t>
+      </w:r>
+      <w:r>
+        <w:t>ing</w:t>
+      </w:r>
+      <w:r>
+        <w:t xml:space="preserve"> </w:t>
+      </w:r>
+      <w:r>
+        <w:t>an offset</w:t>
+      </w:r>
+      <w:r>
+        <w:t>, and a second one</w:t>
+      </w:r>
+      <w:r>
+        <w:t xml:space="preserve"> </w:t>
+      </w:r>
+      <w:r>
+        <w:t>t</w:t>
+      </w:r>
+      <w:r>
+        <w:t>o check the second half of the board</w:t>
+      </w:r>
+      <w:r>
+        <w:t xml:space="preserve"> </w:t>
+      </w:r>
+      <w:r>
+        <w:t>start</w:t>
+      </w:r>
+      <w:r>
+        <w:t>ing</w:t>
+      </w:r>
+      <w:r>
+        <w:t xml:space="preserve"> at the top of</w:t>
+      </w:r>
+      <w:r>
+        <w:t xml:space="preserve"> each</w:t>
+      </w:r>
+      <w:r>
+        <w:t xml:space="preserve"> column and mov</w:t>
+      </w:r>
+      <w:r>
+        <w:t>ing</w:t>
+      </w:r>
+      <w:r>
+        <w:t xml:space="preserve"> diagonally down</w:t>
+      </w:r>
+      <w:r>
+        <w:t xml:space="preserve"> again</w:t>
+      </w:r>
+      <w:r>
+        <w:t xml:space="preserve"> – see the table below.</w:t>
+      </w:r>
+    </w:p>
+    <w:p>
       <w:pPr>
         <w:rPr>
           <w:b/>
@@ -1699,1391 +1948,77 @@
           <w:b/>
           <w:bCs/>
         </w:rPr>
-        <w:t xml:space="preserve">Table 1: </w:t>
+        <w:t>Table</w:t>
       </w:r>
       <w:r>
         <w:rPr>
           <w:b/>
           <w:bCs/>
         </w:rPr>
-        <w:t>Check horizontally: moving from the start point to the right</w:t>
-      </w:r>
-    </w:p>
-    <w:tbl>
-      <w:tblPr>
-        <w:tblStyle w:val="TableGrid"/>
-        <w:tblW w:w="0" w:type="auto"/>
-        <w:tblLook w:val="04A0" w:firstRow="1" w:lastRow="0" w:firstColumn="1" w:lastColumn="0" w:noHBand="0" w:noVBand="1"/>
-      </w:tblPr>
-      <w:tblGrid>
-        <w:gridCol w:w="747"/>
-        <w:gridCol w:w="444"/>
-        <w:gridCol w:w="444"/>
-        <w:gridCol w:w="444"/>
-        <w:gridCol w:w="444"/>
-        <w:gridCol w:w="444"/>
-        <w:gridCol w:w="444"/>
-        <w:gridCol w:w="447"/>
-      </w:tblGrid>
-      <w:tr>
-        <w:trPr>
-          <w:trHeight w:val="333"/>
-        </w:trPr>
-        <w:tc>
-          <w:tcPr>
-            <w:tcW w:w="747" w:type="dxa"/>
-            <w:vMerge w:val="restart"/>
-            <w:shd w:val="clear" w:color="auto" w:fill="B4C6E7" w:themeFill="accent1" w:themeFillTint="66"/>
-          </w:tcPr>
-          <w:p/>
-          <w:p>
-            <w:pPr>
-              <w:shd w:val="clear" w:color="auto" w:fill="B4C6E7" w:themeFill="accent1" w:themeFillTint="66"/>
-            </w:pPr>
-          </w:p>
-          <w:p>
-            <w:pPr>
-              <w:shd w:val="clear" w:color="auto" w:fill="B4C6E7" w:themeFill="accent1" w:themeFillTint="66"/>
-            </w:pPr>
-            <w:r>
-              <w:t>Start</w:t>
-            </w:r>
-            <w:r>
-              <w:t xml:space="preserve"> </w:t>
-            </w:r>
-            <w:r>
-              <w:t>point</w:t>
-            </w:r>
-          </w:p>
-          <w:p>
-            <w:pPr>
-              <w:shd w:val="clear" w:color="auto" w:fill="B4C6E7" w:themeFill="accent1" w:themeFillTint="66"/>
-            </w:pPr>
-          </w:p>
-          <w:p/>
-        </w:tc>
-        <w:tc>
-          <w:tcPr>
-            <w:tcW w:w="444" w:type="dxa"/>
-            <w:shd w:val="clear" w:color="auto" w:fill="B4C6E7" w:themeFill="accent1" w:themeFillTint="66"/>
-          </w:tcPr>
-          <w:p>
-            <w:r>
-              <w:t>0</w:t>
-            </w:r>
-          </w:p>
-        </w:tc>
-        <w:tc>
-          <w:tcPr>
-            <w:tcW w:w="444" w:type="dxa"/>
-            <w:shd w:val="clear" w:color="auto" w:fill="D9E2F3" w:themeFill="accent1" w:themeFillTint="33"/>
-          </w:tcPr>
-          <w:p>
-            <w:r>
-              <w:t>1</w:t>
-            </w:r>
-          </w:p>
-        </w:tc>
-        <w:tc>
-          <w:tcPr>
-            <w:tcW w:w="444" w:type="dxa"/>
-            <w:shd w:val="clear" w:color="auto" w:fill="D9E2F3" w:themeFill="accent1" w:themeFillTint="33"/>
-          </w:tcPr>
-          <w:p>
-            <w:r>
-              <w:t>2</w:t>
-            </w:r>
-          </w:p>
-        </w:tc>
-        <w:tc>
-          <w:tcPr>
-            <w:tcW w:w="444" w:type="dxa"/>
-            <w:shd w:val="clear" w:color="auto" w:fill="D9E2F3" w:themeFill="accent1" w:themeFillTint="33"/>
-          </w:tcPr>
-          <w:p>
-            <w:r>
-              <w:t>3</w:t>
-            </w:r>
-          </w:p>
-        </w:tc>
-        <w:tc>
-          <w:tcPr>
-            <w:tcW w:w="444" w:type="dxa"/>
-            <w:shd w:val="clear" w:color="auto" w:fill="D9E2F3" w:themeFill="accent1" w:themeFillTint="33"/>
-          </w:tcPr>
-          <w:p>
-            <w:r>
-              <w:t>4</w:t>
-            </w:r>
-          </w:p>
-        </w:tc>
-        <w:tc>
-          <w:tcPr>
-            <w:tcW w:w="444" w:type="dxa"/>
-            <w:shd w:val="clear" w:color="auto" w:fill="D9E2F3" w:themeFill="accent1" w:themeFillTint="33"/>
-          </w:tcPr>
-          <w:p>
-            <w:r>
-              <w:t>5</w:t>
-            </w:r>
-          </w:p>
-        </w:tc>
-        <w:tc>
-          <w:tcPr>
-            <w:tcW w:w="447" w:type="dxa"/>
-            <w:shd w:val="clear" w:color="auto" w:fill="D9E2F3" w:themeFill="accent1" w:themeFillTint="33"/>
-          </w:tcPr>
-          <w:p>
-            <w:r>
-              <w:t>6</w:t>
-            </w:r>
-          </w:p>
-        </w:tc>
-      </w:tr>
-      <w:tr>
-        <w:trPr>
-          <w:trHeight w:val="351"/>
-        </w:trPr>
-        <w:tc>
-          <w:tcPr>
-            <w:tcW w:w="747" w:type="dxa"/>
-            <w:vMerge/>
-            <w:shd w:val="clear" w:color="auto" w:fill="B4C6E7" w:themeFill="accent1" w:themeFillTint="66"/>
-          </w:tcPr>
-          <w:p/>
-        </w:tc>
-        <w:tc>
-          <w:tcPr>
-            <w:tcW w:w="444" w:type="dxa"/>
-            <w:shd w:val="clear" w:color="auto" w:fill="B4C6E7" w:themeFill="accent1" w:themeFillTint="66"/>
-          </w:tcPr>
-          <w:p>
-            <w:r>
-              <w:t>7</w:t>
-            </w:r>
-          </w:p>
-        </w:tc>
-        <w:tc>
-          <w:tcPr>
-            <w:tcW w:w="444" w:type="dxa"/>
-            <w:shd w:val="clear" w:color="auto" w:fill="D9E2F3" w:themeFill="accent1" w:themeFillTint="33"/>
-          </w:tcPr>
-          <w:p>
-            <w:r>
-              <w:t>8</w:t>
-            </w:r>
-          </w:p>
-        </w:tc>
-        <w:tc>
-          <w:tcPr>
-            <w:tcW w:w="444" w:type="dxa"/>
-            <w:shd w:val="clear" w:color="auto" w:fill="D9E2F3" w:themeFill="accent1" w:themeFillTint="33"/>
-          </w:tcPr>
-          <w:p>
-            <w:r>
-              <w:t>9</w:t>
-            </w:r>
-          </w:p>
-        </w:tc>
-        <w:tc>
-          <w:tcPr>
-            <w:tcW w:w="444" w:type="dxa"/>
-            <w:shd w:val="clear" w:color="auto" w:fill="D9E2F3" w:themeFill="accent1" w:themeFillTint="33"/>
-          </w:tcPr>
-          <w:p>
-            <w:r>
-              <w:t>10</w:t>
-            </w:r>
-          </w:p>
-        </w:tc>
-        <w:tc>
-          <w:tcPr>
-            <w:tcW w:w="444" w:type="dxa"/>
-            <w:shd w:val="clear" w:color="auto" w:fill="D9E2F3" w:themeFill="accent1" w:themeFillTint="33"/>
-          </w:tcPr>
-          <w:p>
-            <w:r>
-              <w:t>11</w:t>
-            </w:r>
-          </w:p>
-        </w:tc>
-        <w:tc>
-          <w:tcPr>
-            <w:tcW w:w="444" w:type="dxa"/>
-            <w:shd w:val="clear" w:color="auto" w:fill="D9E2F3" w:themeFill="accent1" w:themeFillTint="33"/>
-          </w:tcPr>
-          <w:p>
-            <w:r>
-              <w:t>12</w:t>
-            </w:r>
-          </w:p>
-        </w:tc>
-        <w:tc>
-          <w:tcPr>
-            <w:tcW w:w="447" w:type="dxa"/>
-            <w:shd w:val="clear" w:color="auto" w:fill="D9E2F3" w:themeFill="accent1" w:themeFillTint="33"/>
-          </w:tcPr>
-          <w:p>
-            <w:r>
-              <w:t>13</w:t>
-            </w:r>
-          </w:p>
-        </w:tc>
-      </w:tr>
-      <w:tr>
-        <w:trPr>
-          <w:trHeight w:val="333"/>
-        </w:trPr>
-        <w:tc>
-          <w:tcPr>
-            <w:tcW w:w="747" w:type="dxa"/>
-            <w:vMerge/>
-            <w:shd w:val="clear" w:color="auto" w:fill="B4C6E7" w:themeFill="accent1" w:themeFillTint="66"/>
-          </w:tcPr>
-          <w:p/>
-        </w:tc>
-        <w:tc>
-          <w:tcPr>
-            <w:tcW w:w="444" w:type="dxa"/>
-            <w:shd w:val="clear" w:color="auto" w:fill="B4C6E7" w:themeFill="accent1" w:themeFillTint="66"/>
-          </w:tcPr>
-          <w:p>
-            <w:r>
-              <w:t>14</w:t>
-            </w:r>
-          </w:p>
-        </w:tc>
-        <w:tc>
-          <w:tcPr>
-            <w:tcW w:w="444" w:type="dxa"/>
-            <w:shd w:val="clear" w:color="auto" w:fill="D9E2F3" w:themeFill="accent1" w:themeFillTint="33"/>
-          </w:tcPr>
-          <w:p>
-            <w:r>
-              <w:t>15</w:t>
-            </w:r>
-          </w:p>
-        </w:tc>
-        <w:tc>
-          <w:tcPr>
-            <w:tcW w:w="444" w:type="dxa"/>
-            <w:shd w:val="clear" w:color="auto" w:fill="D9E2F3" w:themeFill="accent1" w:themeFillTint="33"/>
-          </w:tcPr>
-          <w:p>
-            <w:r>
-              <w:t>16</w:t>
-            </w:r>
-          </w:p>
-        </w:tc>
-        <w:tc>
-          <w:tcPr>
-            <w:tcW w:w="444" w:type="dxa"/>
-            <w:shd w:val="clear" w:color="auto" w:fill="D9E2F3" w:themeFill="accent1" w:themeFillTint="33"/>
-          </w:tcPr>
-          <w:p>
-            <w:r>
-              <w:t>17</w:t>
-            </w:r>
-          </w:p>
-        </w:tc>
-        <w:tc>
-          <w:tcPr>
-            <w:tcW w:w="444" w:type="dxa"/>
-            <w:shd w:val="clear" w:color="auto" w:fill="D9E2F3" w:themeFill="accent1" w:themeFillTint="33"/>
-          </w:tcPr>
-          <w:p>
-            <w:r>
-              <w:t>18</w:t>
-            </w:r>
-          </w:p>
-        </w:tc>
-        <w:tc>
-          <w:tcPr>
-            <w:tcW w:w="444" w:type="dxa"/>
-            <w:shd w:val="clear" w:color="auto" w:fill="D9E2F3" w:themeFill="accent1" w:themeFillTint="33"/>
-          </w:tcPr>
-          <w:p>
-            <w:r>
-              <w:t>19</w:t>
-            </w:r>
-          </w:p>
-        </w:tc>
-        <w:tc>
-          <w:tcPr>
-            <w:tcW w:w="447" w:type="dxa"/>
-            <w:shd w:val="clear" w:color="auto" w:fill="D9E2F3" w:themeFill="accent1" w:themeFillTint="33"/>
-          </w:tcPr>
-          <w:p>
-            <w:r>
-              <w:t>20</w:t>
-            </w:r>
-          </w:p>
-        </w:tc>
-      </w:tr>
-      <w:tr>
-        <w:trPr>
-          <w:trHeight w:val="351"/>
-        </w:trPr>
-        <w:tc>
-          <w:tcPr>
-            <w:tcW w:w="747" w:type="dxa"/>
-            <w:vMerge/>
-            <w:shd w:val="clear" w:color="auto" w:fill="B4C6E7" w:themeFill="accent1" w:themeFillTint="66"/>
-          </w:tcPr>
-          <w:p/>
-        </w:tc>
-        <w:tc>
-          <w:tcPr>
-            <w:tcW w:w="444" w:type="dxa"/>
-            <w:shd w:val="clear" w:color="auto" w:fill="B4C6E7" w:themeFill="accent1" w:themeFillTint="66"/>
-          </w:tcPr>
-          <w:p>
-            <w:r>
-              <w:t>21</w:t>
-            </w:r>
-          </w:p>
-        </w:tc>
-        <w:tc>
-          <w:tcPr>
-            <w:tcW w:w="444" w:type="dxa"/>
-            <w:shd w:val="clear" w:color="auto" w:fill="D9E2F3" w:themeFill="accent1" w:themeFillTint="33"/>
-          </w:tcPr>
-          <w:p>
-            <w:r>
-              <w:t>22</w:t>
-            </w:r>
-          </w:p>
-        </w:tc>
-        <w:tc>
-          <w:tcPr>
-            <w:tcW w:w="444" w:type="dxa"/>
-            <w:shd w:val="clear" w:color="auto" w:fill="D9E2F3" w:themeFill="accent1" w:themeFillTint="33"/>
-          </w:tcPr>
-          <w:p>
-            <w:r>
-              <w:t>23</w:t>
-            </w:r>
-          </w:p>
-        </w:tc>
-        <w:tc>
-          <w:tcPr>
-            <w:tcW w:w="444" w:type="dxa"/>
-            <w:shd w:val="clear" w:color="auto" w:fill="D9E2F3" w:themeFill="accent1" w:themeFillTint="33"/>
-          </w:tcPr>
-          <w:p>
-            <w:r>
-              <w:t>24</w:t>
-            </w:r>
-          </w:p>
-        </w:tc>
-        <w:tc>
-          <w:tcPr>
-            <w:tcW w:w="444" w:type="dxa"/>
-            <w:shd w:val="clear" w:color="auto" w:fill="D9E2F3" w:themeFill="accent1" w:themeFillTint="33"/>
-          </w:tcPr>
-          <w:p>
-            <w:r>
-              <w:t>25</w:t>
-            </w:r>
-          </w:p>
-        </w:tc>
-        <w:tc>
-          <w:tcPr>
-            <w:tcW w:w="444" w:type="dxa"/>
-            <w:shd w:val="clear" w:color="auto" w:fill="D9E2F3" w:themeFill="accent1" w:themeFillTint="33"/>
-          </w:tcPr>
-          <w:p>
-            <w:r>
-              <w:t>26</w:t>
-            </w:r>
-          </w:p>
-        </w:tc>
-        <w:tc>
-          <w:tcPr>
-            <w:tcW w:w="447" w:type="dxa"/>
-            <w:shd w:val="clear" w:color="auto" w:fill="D9E2F3" w:themeFill="accent1" w:themeFillTint="33"/>
-          </w:tcPr>
-          <w:p>
-            <w:r>
-              <w:t>27</w:t>
-            </w:r>
-          </w:p>
-        </w:tc>
-      </w:tr>
-      <w:tr>
-        <w:trPr>
-          <w:trHeight w:val="333"/>
-        </w:trPr>
-        <w:tc>
-          <w:tcPr>
-            <w:tcW w:w="747" w:type="dxa"/>
-            <w:vMerge/>
-            <w:shd w:val="clear" w:color="auto" w:fill="B4C6E7" w:themeFill="accent1" w:themeFillTint="66"/>
-          </w:tcPr>
-          <w:p/>
-        </w:tc>
-        <w:tc>
-          <w:tcPr>
-            <w:tcW w:w="444" w:type="dxa"/>
-            <w:shd w:val="clear" w:color="auto" w:fill="B4C6E7" w:themeFill="accent1" w:themeFillTint="66"/>
-          </w:tcPr>
-          <w:p>
-            <w:r>
-              <w:t>28</w:t>
-            </w:r>
-          </w:p>
-        </w:tc>
-        <w:tc>
-          <w:tcPr>
-            <w:tcW w:w="444" w:type="dxa"/>
-            <w:shd w:val="clear" w:color="auto" w:fill="D9E2F3" w:themeFill="accent1" w:themeFillTint="33"/>
-          </w:tcPr>
-          <w:p>
-            <w:r>
-              <w:t>29</w:t>
-            </w:r>
-          </w:p>
-        </w:tc>
-        <w:tc>
-          <w:tcPr>
-            <w:tcW w:w="444" w:type="dxa"/>
-            <w:shd w:val="clear" w:color="auto" w:fill="D9E2F3" w:themeFill="accent1" w:themeFillTint="33"/>
-          </w:tcPr>
-          <w:p>
-            <w:r>
-              <w:t>30</w:t>
-            </w:r>
-          </w:p>
-        </w:tc>
-        <w:tc>
-          <w:tcPr>
-            <w:tcW w:w="444" w:type="dxa"/>
-            <w:shd w:val="clear" w:color="auto" w:fill="D9E2F3" w:themeFill="accent1" w:themeFillTint="33"/>
-          </w:tcPr>
-          <w:p>
-            <w:r>
-              <w:t>31</w:t>
-            </w:r>
-          </w:p>
-        </w:tc>
-        <w:tc>
-          <w:tcPr>
-            <w:tcW w:w="444" w:type="dxa"/>
-            <w:shd w:val="clear" w:color="auto" w:fill="D9E2F3" w:themeFill="accent1" w:themeFillTint="33"/>
-          </w:tcPr>
-          <w:p>
-            <w:r>
-              <w:t>32</w:t>
-            </w:r>
-          </w:p>
-        </w:tc>
-        <w:tc>
-          <w:tcPr>
-            <w:tcW w:w="444" w:type="dxa"/>
-            <w:shd w:val="clear" w:color="auto" w:fill="D9E2F3" w:themeFill="accent1" w:themeFillTint="33"/>
-          </w:tcPr>
-          <w:p>
-            <w:r>
-              <w:t>33</w:t>
-            </w:r>
-          </w:p>
-        </w:tc>
-        <w:tc>
-          <w:tcPr>
-            <w:tcW w:w="447" w:type="dxa"/>
-            <w:shd w:val="clear" w:color="auto" w:fill="D9E2F3" w:themeFill="accent1" w:themeFillTint="33"/>
-          </w:tcPr>
-          <w:p>
-            <w:r>
-              <w:t>34</w:t>
-            </w:r>
-          </w:p>
-        </w:tc>
-      </w:tr>
-      <w:tr>
-        <w:trPr>
-          <w:trHeight w:val="351"/>
-        </w:trPr>
-        <w:tc>
-          <w:tcPr>
-            <w:tcW w:w="747" w:type="dxa"/>
-            <w:vMerge/>
-            <w:shd w:val="clear" w:color="auto" w:fill="B4C6E7" w:themeFill="accent1" w:themeFillTint="66"/>
-          </w:tcPr>
-          <w:p/>
-        </w:tc>
-        <w:tc>
-          <w:tcPr>
-            <w:tcW w:w="444" w:type="dxa"/>
-            <w:shd w:val="clear" w:color="auto" w:fill="B4C6E7" w:themeFill="accent1" w:themeFillTint="66"/>
-          </w:tcPr>
-          <w:p>
-            <w:r>
-              <w:t>35</w:t>
-            </w:r>
-          </w:p>
-        </w:tc>
-        <w:tc>
-          <w:tcPr>
-            <w:tcW w:w="444" w:type="dxa"/>
-            <w:shd w:val="clear" w:color="auto" w:fill="D9E2F3" w:themeFill="accent1" w:themeFillTint="33"/>
-          </w:tcPr>
-          <w:p>
-            <w:r>
-              <w:t>36</w:t>
-            </w:r>
-          </w:p>
-        </w:tc>
-        <w:tc>
-          <w:tcPr>
-            <w:tcW w:w="444" w:type="dxa"/>
-            <w:shd w:val="clear" w:color="auto" w:fill="D9E2F3" w:themeFill="accent1" w:themeFillTint="33"/>
-          </w:tcPr>
-          <w:p>
-            <w:r>
-              <w:t>37</w:t>
-            </w:r>
-          </w:p>
-        </w:tc>
-        <w:tc>
-          <w:tcPr>
-            <w:tcW w:w="444" w:type="dxa"/>
-            <w:shd w:val="clear" w:color="auto" w:fill="D9E2F3" w:themeFill="accent1" w:themeFillTint="33"/>
-          </w:tcPr>
-          <w:p>
-            <w:r>
-              <w:t>38</w:t>
-            </w:r>
-          </w:p>
-        </w:tc>
-        <w:tc>
-          <w:tcPr>
-            <w:tcW w:w="444" w:type="dxa"/>
-            <w:shd w:val="clear" w:color="auto" w:fill="D9E2F3" w:themeFill="accent1" w:themeFillTint="33"/>
-          </w:tcPr>
-          <w:p>
-            <w:r>
-              <w:t>39</w:t>
-            </w:r>
-          </w:p>
-        </w:tc>
-        <w:tc>
-          <w:tcPr>
-            <w:tcW w:w="444" w:type="dxa"/>
-            <w:shd w:val="clear" w:color="auto" w:fill="D9E2F3" w:themeFill="accent1" w:themeFillTint="33"/>
-          </w:tcPr>
-          <w:p>
-            <w:r>
-              <w:t>40</w:t>
-            </w:r>
-          </w:p>
-        </w:tc>
-        <w:tc>
-          <w:tcPr>
-            <w:tcW w:w="447" w:type="dxa"/>
-            <w:shd w:val="clear" w:color="auto" w:fill="D9E2F3" w:themeFill="accent1" w:themeFillTint="33"/>
-          </w:tcPr>
-          <w:p>
-            <w:r>
-              <w:t>41</w:t>
-            </w:r>
-          </w:p>
-        </w:tc>
-      </w:tr>
-    </w:tbl>
-    <w:p/>
-    <w:p>
-      <w:r>
-        <w:t xml:space="preserve"> To check </w:t>
-      </w:r>
-      <w:r>
-        <w:t>it vertically,</w:t>
-      </w:r>
-      <w:r>
         <w:t xml:space="preserve"> </w:t>
       </w:r>
       <w:r>
-        <w:t>two loop</w:t>
-      </w:r>
-      <w:r>
-        <w:t>s</w:t>
-      </w:r>
-      <w:r>
-        <w:t xml:space="preserve"> were needed: one to </w:t>
-      </w:r>
-      <w:r>
-        <w:t>start at the bottom of each column and</w:t>
-      </w:r>
-      <w:r>
-        <w:t xml:space="preserve"> a second one to</w:t>
-      </w:r>
-      <w:r>
-        <w:t xml:space="preserve"> move up. A</w:t>
-      </w:r>
-      <w:r>
-        <w:t xml:space="preserve">n </w:t>
-      </w:r>
-      <w:r>
-        <w:t>offset was</w:t>
-      </w:r>
-      <w:r>
-        <w:t xml:space="preserve"> </w:t>
-      </w:r>
-      <w:r>
-        <w:t xml:space="preserve">needed to move from a cell </w:t>
-      </w:r>
-      <w:r>
-        <w:t>at</w:t>
-      </w:r>
-      <w:r>
-        <w:t xml:space="preserve"> </w:t>
-      </w:r>
-      <w:r>
-        <w:t xml:space="preserve">the </w:t>
-      </w:r>
-      <w:r>
-        <w:t>bottom</w:t>
-      </w:r>
-      <w:r>
-        <w:t xml:space="preserve"> of </w:t>
-      </w:r>
-      <w:r>
-        <w:t xml:space="preserve">one column to a cell up in the same column – </w:t>
-      </w:r>
-      <w:r>
-        <w:t>minus</w:t>
-      </w:r>
-      <w:r>
-        <w:t xml:space="preserve"> 7</w:t>
-      </w:r>
-      <w:r>
-        <w:t xml:space="preserve"> for the </w:t>
-      </w:r>
-      <w:r>
-        <w:t>6</w:t>
-      </w:r>
-      <w:r>
-        <w:t>x</w:t>
-      </w:r>
-      <w:r>
-        <w:t>7</w:t>
-      </w:r>
-      <w:r>
-        <w:t xml:space="preserve"> board. </w:t>
-      </w:r>
-    </w:p>
-    <w:p>
-      <w:pPr>
         <w:rPr>
           <w:b/>
           <w:bCs/>
         </w:rPr>
-      </w:pPr>
+        <w:t>1</w:t>
+      </w:r>
       <w:r>
         <w:rPr>
           <w:b/>
           <w:bCs/>
         </w:rPr>
-        <w:t xml:space="preserve">Table 2: </w:t>
+        <w:t xml:space="preserve">: </w:t>
       </w:r>
       <w:r>
         <w:rPr>
           <w:b/>
           <w:bCs/>
         </w:rPr>
-        <w:t>Check vertically: move from the start point up</w:t>
-      </w:r>
-    </w:p>
-    <w:tbl>
-      <w:tblPr>
-        <w:tblStyle w:val="TableGrid"/>
-        <w:tblW w:w="0" w:type="auto"/>
-        <w:tblLook w:val="04A0" w:firstRow="1" w:lastRow="0" w:firstColumn="1" w:lastColumn="0" w:noHBand="0" w:noVBand="1"/>
-      </w:tblPr>
-      <w:tblGrid>
-        <w:gridCol w:w="444"/>
-        <w:gridCol w:w="444"/>
-        <w:gridCol w:w="444"/>
-        <w:gridCol w:w="444"/>
-        <w:gridCol w:w="444"/>
-        <w:gridCol w:w="444"/>
-        <w:gridCol w:w="447"/>
-      </w:tblGrid>
-      <w:tr>
-        <w:trPr>
-          <w:trHeight w:val="333"/>
-        </w:trPr>
-        <w:tc>
-          <w:tcPr>
-            <w:tcW w:w="444" w:type="dxa"/>
-            <w:shd w:val="clear" w:color="auto" w:fill="D9E2F3" w:themeFill="accent1" w:themeFillTint="33"/>
-          </w:tcPr>
-          <w:p>
-            <w:r>
-              <w:t>0</w:t>
-            </w:r>
-          </w:p>
-        </w:tc>
-        <w:tc>
-          <w:tcPr>
-            <w:tcW w:w="444" w:type="dxa"/>
-            <w:shd w:val="clear" w:color="auto" w:fill="D9E2F3" w:themeFill="accent1" w:themeFillTint="33"/>
-          </w:tcPr>
-          <w:p>
-            <w:r>
-              <w:t>1</w:t>
-            </w:r>
-          </w:p>
-        </w:tc>
-        <w:tc>
-          <w:tcPr>
-            <w:tcW w:w="444" w:type="dxa"/>
-            <w:shd w:val="clear" w:color="auto" w:fill="D9E2F3" w:themeFill="accent1" w:themeFillTint="33"/>
-          </w:tcPr>
-          <w:p>
-            <w:r>
-              <w:t>2</w:t>
-            </w:r>
-          </w:p>
-        </w:tc>
-        <w:tc>
-          <w:tcPr>
-            <w:tcW w:w="444" w:type="dxa"/>
-            <w:shd w:val="clear" w:color="auto" w:fill="D9E2F3" w:themeFill="accent1" w:themeFillTint="33"/>
-          </w:tcPr>
-          <w:p>
-            <w:r>
-              <w:t>3</w:t>
-            </w:r>
-          </w:p>
-        </w:tc>
-        <w:tc>
-          <w:tcPr>
-            <w:tcW w:w="444" w:type="dxa"/>
-            <w:shd w:val="clear" w:color="auto" w:fill="D9E2F3" w:themeFill="accent1" w:themeFillTint="33"/>
-          </w:tcPr>
-          <w:p>
-            <w:r>
-              <w:t>4</w:t>
-            </w:r>
-          </w:p>
-        </w:tc>
-        <w:tc>
-          <w:tcPr>
-            <w:tcW w:w="444" w:type="dxa"/>
-            <w:shd w:val="clear" w:color="auto" w:fill="D9E2F3" w:themeFill="accent1" w:themeFillTint="33"/>
-          </w:tcPr>
-          <w:p>
-            <w:r>
-              <w:t>5</w:t>
-            </w:r>
-          </w:p>
-        </w:tc>
-        <w:tc>
-          <w:tcPr>
-            <w:tcW w:w="447" w:type="dxa"/>
-            <w:shd w:val="clear" w:color="auto" w:fill="D9E2F3" w:themeFill="accent1" w:themeFillTint="33"/>
-          </w:tcPr>
-          <w:p>
-            <w:r>
-              <w:t>6</w:t>
-            </w:r>
-          </w:p>
-        </w:tc>
-      </w:tr>
-      <w:tr>
-        <w:trPr>
-          <w:trHeight w:val="351"/>
-        </w:trPr>
-        <w:tc>
-          <w:tcPr>
-            <w:tcW w:w="444" w:type="dxa"/>
-            <w:shd w:val="clear" w:color="auto" w:fill="D9E2F3" w:themeFill="accent1" w:themeFillTint="33"/>
-          </w:tcPr>
-          <w:p>
-            <w:r>
-              <w:t>7</w:t>
-            </w:r>
-          </w:p>
-        </w:tc>
-        <w:tc>
-          <w:tcPr>
-            <w:tcW w:w="444" w:type="dxa"/>
-            <w:shd w:val="clear" w:color="auto" w:fill="D9E2F3" w:themeFill="accent1" w:themeFillTint="33"/>
-          </w:tcPr>
-          <w:p>
-            <w:r>
-              <w:t>8</w:t>
-            </w:r>
-          </w:p>
-        </w:tc>
-        <w:tc>
-          <w:tcPr>
-            <w:tcW w:w="444" w:type="dxa"/>
-            <w:shd w:val="clear" w:color="auto" w:fill="D9E2F3" w:themeFill="accent1" w:themeFillTint="33"/>
-          </w:tcPr>
-          <w:p>
-            <w:r>
-              <w:t>9</w:t>
-            </w:r>
-          </w:p>
-        </w:tc>
-        <w:tc>
-          <w:tcPr>
-            <w:tcW w:w="444" w:type="dxa"/>
-            <w:shd w:val="clear" w:color="auto" w:fill="D9E2F3" w:themeFill="accent1" w:themeFillTint="33"/>
-          </w:tcPr>
-          <w:p>
-            <w:r>
-              <w:t>10</w:t>
-            </w:r>
-          </w:p>
-        </w:tc>
-        <w:tc>
-          <w:tcPr>
-            <w:tcW w:w="444" w:type="dxa"/>
-            <w:shd w:val="clear" w:color="auto" w:fill="D9E2F3" w:themeFill="accent1" w:themeFillTint="33"/>
-          </w:tcPr>
-          <w:p>
-            <w:r>
-              <w:t>11</w:t>
-            </w:r>
-          </w:p>
-        </w:tc>
-        <w:tc>
-          <w:tcPr>
-            <w:tcW w:w="444" w:type="dxa"/>
-            <w:shd w:val="clear" w:color="auto" w:fill="D9E2F3" w:themeFill="accent1" w:themeFillTint="33"/>
-          </w:tcPr>
-          <w:p>
-            <w:r>
-              <w:t>12</w:t>
-            </w:r>
-          </w:p>
-        </w:tc>
-        <w:tc>
-          <w:tcPr>
-            <w:tcW w:w="447" w:type="dxa"/>
-            <w:shd w:val="clear" w:color="auto" w:fill="D9E2F3" w:themeFill="accent1" w:themeFillTint="33"/>
-          </w:tcPr>
-          <w:p>
-            <w:r>
-              <w:t>13</w:t>
-            </w:r>
-          </w:p>
-        </w:tc>
-      </w:tr>
-      <w:tr>
-        <w:trPr>
-          <w:trHeight w:val="333"/>
-        </w:trPr>
-        <w:tc>
-          <w:tcPr>
-            <w:tcW w:w="444" w:type="dxa"/>
-            <w:shd w:val="clear" w:color="auto" w:fill="D9E2F3" w:themeFill="accent1" w:themeFillTint="33"/>
-          </w:tcPr>
-          <w:p>
-            <w:r>
-              <w:t>14</w:t>
-            </w:r>
-          </w:p>
-        </w:tc>
-        <w:tc>
-          <w:tcPr>
-            <w:tcW w:w="444" w:type="dxa"/>
-            <w:shd w:val="clear" w:color="auto" w:fill="D9E2F3" w:themeFill="accent1" w:themeFillTint="33"/>
-          </w:tcPr>
-          <w:p>
-            <w:r>
-              <w:t>15</w:t>
-            </w:r>
-          </w:p>
-        </w:tc>
-        <w:tc>
-          <w:tcPr>
-            <w:tcW w:w="444" w:type="dxa"/>
-            <w:shd w:val="clear" w:color="auto" w:fill="D9E2F3" w:themeFill="accent1" w:themeFillTint="33"/>
-          </w:tcPr>
-          <w:p>
-            <w:r>
-              <w:t>16</w:t>
-            </w:r>
-          </w:p>
-        </w:tc>
-        <w:tc>
-          <w:tcPr>
-            <w:tcW w:w="444" w:type="dxa"/>
-            <w:shd w:val="clear" w:color="auto" w:fill="D9E2F3" w:themeFill="accent1" w:themeFillTint="33"/>
-          </w:tcPr>
-          <w:p>
-            <w:r>
-              <w:t>17</w:t>
-            </w:r>
-          </w:p>
-        </w:tc>
-        <w:tc>
-          <w:tcPr>
-            <w:tcW w:w="444" w:type="dxa"/>
-            <w:shd w:val="clear" w:color="auto" w:fill="D9E2F3" w:themeFill="accent1" w:themeFillTint="33"/>
-          </w:tcPr>
-          <w:p>
-            <w:r>
-              <w:t>18</w:t>
-            </w:r>
-          </w:p>
-        </w:tc>
-        <w:tc>
-          <w:tcPr>
-            <w:tcW w:w="444" w:type="dxa"/>
-            <w:shd w:val="clear" w:color="auto" w:fill="D9E2F3" w:themeFill="accent1" w:themeFillTint="33"/>
-          </w:tcPr>
-          <w:p>
-            <w:r>
-              <w:t>19</w:t>
-            </w:r>
-          </w:p>
-        </w:tc>
-        <w:tc>
-          <w:tcPr>
-            <w:tcW w:w="447" w:type="dxa"/>
-            <w:shd w:val="clear" w:color="auto" w:fill="D9E2F3" w:themeFill="accent1" w:themeFillTint="33"/>
-          </w:tcPr>
-          <w:p>
-            <w:r>
-              <w:t>20</w:t>
-            </w:r>
-          </w:p>
-        </w:tc>
-      </w:tr>
-      <w:tr>
-        <w:trPr>
-          <w:trHeight w:val="351"/>
-        </w:trPr>
-        <w:tc>
-          <w:tcPr>
-            <w:tcW w:w="444" w:type="dxa"/>
-            <w:shd w:val="clear" w:color="auto" w:fill="D9E2F3" w:themeFill="accent1" w:themeFillTint="33"/>
-          </w:tcPr>
-          <w:p>
-            <w:r>
-              <w:t>21</w:t>
-            </w:r>
-          </w:p>
-        </w:tc>
-        <w:tc>
-          <w:tcPr>
-            <w:tcW w:w="444" w:type="dxa"/>
-            <w:shd w:val="clear" w:color="auto" w:fill="D9E2F3" w:themeFill="accent1" w:themeFillTint="33"/>
-          </w:tcPr>
-          <w:p>
-            <w:r>
-              <w:t>22</w:t>
-            </w:r>
-          </w:p>
-        </w:tc>
-        <w:tc>
-          <w:tcPr>
-            <w:tcW w:w="444" w:type="dxa"/>
-            <w:shd w:val="clear" w:color="auto" w:fill="D9E2F3" w:themeFill="accent1" w:themeFillTint="33"/>
-          </w:tcPr>
-          <w:p>
-            <w:r>
-              <w:t>23</w:t>
-            </w:r>
-          </w:p>
-        </w:tc>
-        <w:tc>
-          <w:tcPr>
-            <w:tcW w:w="444" w:type="dxa"/>
-            <w:shd w:val="clear" w:color="auto" w:fill="D9E2F3" w:themeFill="accent1" w:themeFillTint="33"/>
-          </w:tcPr>
-          <w:p>
-            <w:r>
-              <w:t>24</w:t>
-            </w:r>
-          </w:p>
-        </w:tc>
-        <w:tc>
-          <w:tcPr>
-            <w:tcW w:w="444" w:type="dxa"/>
-            <w:shd w:val="clear" w:color="auto" w:fill="D9E2F3" w:themeFill="accent1" w:themeFillTint="33"/>
-          </w:tcPr>
-          <w:p>
-            <w:r>
-              <w:t>25</w:t>
-            </w:r>
-          </w:p>
-        </w:tc>
-        <w:tc>
-          <w:tcPr>
-            <w:tcW w:w="444" w:type="dxa"/>
-            <w:shd w:val="clear" w:color="auto" w:fill="D9E2F3" w:themeFill="accent1" w:themeFillTint="33"/>
-          </w:tcPr>
-          <w:p>
-            <w:r>
-              <w:t>26</w:t>
-            </w:r>
-          </w:p>
-        </w:tc>
-        <w:tc>
-          <w:tcPr>
-            <w:tcW w:w="447" w:type="dxa"/>
-            <w:shd w:val="clear" w:color="auto" w:fill="D9E2F3" w:themeFill="accent1" w:themeFillTint="33"/>
-          </w:tcPr>
-          <w:p>
-            <w:r>
-              <w:t>27</w:t>
-            </w:r>
-          </w:p>
-        </w:tc>
-      </w:tr>
-      <w:tr>
-        <w:trPr>
-          <w:trHeight w:val="333"/>
-        </w:trPr>
-        <w:tc>
-          <w:tcPr>
-            <w:tcW w:w="444" w:type="dxa"/>
-            <w:shd w:val="clear" w:color="auto" w:fill="D9E2F3" w:themeFill="accent1" w:themeFillTint="33"/>
-          </w:tcPr>
-          <w:p>
-            <w:r>
-              <w:t>28</w:t>
-            </w:r>
-          </w:p>
-        </w:tc>
-        <w:tc>
-          <w:tcPr>
-            <w:tcW w:w="444" w:type="dxa"/>
-            <w:shd w:val="clear" w:color="auto" w:fill="D9E2F3" w:themeFill="accent1" w:themeFillTint="33"/>
-          </w:tcPr>
-          <w:p>
-            <w:r>
-              <w:t>29</w:t>
-            </w:r>
-          </w:p>
-        </w:tc>
-        <w:tc>
-          <w:tcPr>
-            <w:tcW w:w="444" w:type="dxa"/>
-            <w:shd w:val="clear" w:color="auto" w:fill="D9E2F3" w:themeFill="accent1" w:themeFillTint="33"/>
-          </w:tcPr>
-          <w:p>
-            <w:r>
-              <w:t>30</w:t>
-            </w:r>
-          </w:p>
-        </w:tc>
-        <w:tc>
-          <w:tcPr>
-            <w:tcW w:w="444" w:type="dxa"/>
-            <w:shd w:val="clear" w:color="auto" w:fill="D9E2F3" w:themeFill="accent1" w:themeFillTint="33"/>
-          </w:tcPr>
-          <w:p>
-            <w:r>
-              <w:t>31</w:t>
-            </w:r>
-          </w:p>
-        </w:tc>
-        <w:tc>
-          <w:tcPr>
-            <w:tcW w:w="444" w:type="dxa"/>
-            <w:shd w:val="clear" w:color="auto" w:fill="D9E2F3" w:themeFill="accent1" w:themeFillTint="33"/>
-          </w:tcPr>
-          <w:p>
-            <w:r>
-              <w:t>32</w:t>
-            </w:r>
-          </w:p>
-        </w:tc>
-        <w:tc>
-          <w:tcPr>
-            <w:tcW w:w="444" w:type="dxa"/>
-            <w:shd w:val="clear" w:color="auto" w:fill="D9E2F3" w:themeFill="accent1" w:themeFillTint="33"/>
-          </w:tcPr>
-          <w:p>
-            <w:r>
-              <w:t>33</w:t>
-            </w:r>
-          </w:p>
-        </w:tc>
-        <w:tc>
-          <w:tcPr>
-            <w:tcW w:w="447" w:type="dxa"/>
-            <w:shd w:val="clear" w:color="auto" w:fill="D9E2F3" w:themeFill="accent1" w:themeFillTint="33"/>
-          </w:tcPr>
-          <w:p>
-            <w:r>
-              <w:t>34</w:t>
-            </w:r>
-          </w:p>
-        </w:tc>
-      </w:tr>
-      <w:tr>
-        <w:trPr>
-          <w:trHeight w:val="351"/>
-        </w:trPr>
-        <w:tc>
-          <w:tcPr>
-            <w:tcW w:w="444" w:type="dxa"/>
-            <w:shd w:val="clear" w:color="auto" w:fill="B4C6E7" w:themeFill="accent1" w:themeFillTint="66"/>
-          </w:tcPr>
-          <w:p>
-            <w:r>
-              <w:t>35</w:t>
-            </w:r>
-          </w:p>
-        </w:tc>
-        <w:tc>
-          <w:tcPr>
-            <w:tcW w:w="444" w:type="dxa"/>
-            <w:shd w:val="clear" w:color="auto" w:fill="B4C6E7" w:themeFill="accent1" w:themeFillTint="66"/>
-          </w:tcPr>
-          <w:p>
-            <w:r>
-              <w:t>36</w:t>
-            </w:r>
-          </w:p>
-        </w:tc>
-        <w:tc>
-          <w:tcPr>
-            <w:tcW w:w="444" w:type="dxa"/>
-            <w:shd w:val="clear" w:color="auto" w:fill="B4C6E7" w:themeFill="accent1" w:themeFillTint="66"/>
-          </w:tcPr>
-          <w:p>
-            <w:r>
-              <w:t>37</w:t>
-            </w:r>
-          </w:p>
-        </w:tc>
-        <w:tc>
-          <w:tcPr>
-            <w:tcW w:w="444" w:type="dxa"/>
-            <w:shd w:val="clear" w:color="auto" w:fill="B4C6E7" w:themeFill="accent1" w:themeFillTint="66"/>
-          </w:tcPr>
-          <w:p>
-            <w:r>
-              <w:t>38</w:t>
-            </w:r>
-          </w:p>
-        </w:tc>
-        <w:tc>
-          <w:tcPr>
-            <w:tcW w:w="444" w:type="dxa"/>
-            <w:shd w:val="clear" w:color="auto" w:fill="B4C6E7" w:themeFill="accent1" w:themeFillTint="66"/>
-          </w:tcPr>
-          <w:p>
-            <w:r>
-              <w:t>39</w:t>
-            </w:r>
-          </w:p>
-        </w:tc>
-        <w:tc>
-          <w:tcPr>
-            <w:tcW w:w="444" w:type="dxa"/>
-            <w:shd w:val="clear" w:color="auto" w:fill="B4C6E7" w:themeFill="accent1" w:themeFillTint="66"/>
-          </w:tcPr>
-          <w:p>
-            <w:r>
-              <w:t>40</w:t>
-            </w:r>
-          </w:p>
-        </w:tc>
-        <w:tc>
-          <w:tcPr>
-            <w:tcW w:w="447" w:type="dxa"/>
-            <w:shd w:val="clear" w:color="auto" w:fill="B4C6E7" w:themeFill="accent1" w:themeFillTint="66"/>
-          </w:tcPr>
-          <w:p>
-            <w:r>
-              <w:t>41</w:t>
-            </w:r>
-          </w:p>
-        </w:tc>
-      </w:tr>
-      <w:tr>
-        <w:trPr>
-          <w:trHeight w:val="351"/>
-        </w:trPr>
-        <w:tc>
-          <w:tcPr>
-            <w:tcW w:w="3111" w:type="dxa"/>
-            <w:gridSpan w:val="7"/>
-            <w:shd w:val="clear" w:color="auto" w:fill="B4C6E7" w:themeFill="accent1" w:themeFillTint="66"/>
-          </w:tcPr>
-          <w:p>
-            <w:pPr>
-              <w:jc w:val="center"/>
-            </w:pPr>
-            <w:r>
-              <w:t>Start point</w:t>
-            </w:r>
-          </w:p>
-        </w:tc>
-      </w:tr>
-    </w:tbl>
-    <w:p>
-      <w:r>
-        <w:t xml:space="preserve">To check </w:t>
-      </w:r>
-      <w:r>
-        <w:t xml:space="preserve">for winners </w:t>
-      </w:r>
-      <w:r>
-        <w:t>diagonally</w:t>
-      </w:r>
-      <w:r>
-        <w:t xml:space="preserve"> down, </w:t>
-      </w:r>
-      <w:r>
-        <w:t>two</w:t>
-      </w:r>
-      <w:r>
-        <w:t xml:space="preserve"> nested loops were needed: one</w:t>
-      </w:r>
-      <w:r>
-        <w:t xml:space="preserve"> to check the first half of the board </w:t>
-      </w:r>
-      <w:r>
-        <w:t>starting</w:t>
-      </w:r>
-      <w:r>
-        <w:t xml:space="preserve"> from the</w:t>
-      </w:r>
-      <w:r>
-        <w:t xml:space="preserve"> beginning of </w:t>
-      </w:r>
-      <w:r>
-        <w:t>each</w:t>
-      </w:r>
-      <w:r>
-        <w:t xml:space="preserve"> row and mov</w:t>
-      </w:r>
-      <w:r>
-        <w:t>ing</w:t>
-      </w:r>
-      <w:r>
-        <w:t xml:space="preserve"> diagonally down</w:t>
-      </w:r>
-      <w:r>
-        <w:t xml:space="preserve"> </w:t>
-      </w:r>
-      <w:r>
-        <w:t xml:space="preserve">by </w:t>
-      </w:r>
-      <w:r>
-        <w:t>add</w:t>
-      </w:r>
-      <w:r>
-        <w:t>ing</w:t>
-      </w:r>
-      <w:r>
-        <w:t xml:space="preserve"> </w:t>
-      </w:r>
-      <w:r>
-        <w:t xml:space="preserve">an offset of </w:t>
-      </w:r>
-      <w:r>
-        <w:t xml:space="preserve">8 for the </w:t>
-      </w:r>
-      <w:r>
-        <w:t>6x7 board</w:t>
-      </w:r>
-      <w:r>
-        <w:t>, and a second one</w:t>
-      </w:r>
-      <w:r>
-        <w:t xml:space="preserve"> </w:t>
-      </w:r>
-      <w:r>
-        <w:t>t</w:t>
-      </w:r>
-      <w:r>
-        <w:t>o check the second half of the board</w:t>
-      </w:r>
-      <w:r>
-        <w:t xml:space="preserve"> </w:t>
-      </w:r>
-      <w:r>
-        <w:t>start</w:t>
-      </w:r>
-      <w:r>
-        <w:t>ing</w:t>
-      </w:r>
-      <w:r>
-        <w:t xml:space="preserve"> at the top of</w:t>
-      </w:r>
-      <w:r>
-        <w:t xml:space="preserve"> each</w:t>
-      </w:r>
-      <w:r>
-        <w:t xml:space="preserve"> column and mov</w:t>
-      </w:r>
-      <w:r>
-        <w:t>ing</w:t>
-      </w:r>
-      <w:r>
-        <w:t xml:space="preserve"> diagonally down</w:t>
-      </w:r>
-      <w:r>
-        <w:t xml:space="preserve"> again by adding an offset of 8.</w:t>
-      </w:r>
-    </w:p>
-    <w:p>
-      <w:pPr>
+        <w:t xml:space="preserve">Check diagonally </w:t>
+      </w:r>
+      <w:r>
         <w:rPr>
           <w:b/>
           <w:bCs/>
         </w:rPr>
-      </w:pPr>
+        <w:t>down</w:t>
+      </w:r>
       <w:r>
         <w:rPr>
           <w:b/>
           <w:bCs/>
         </w:rPr>
-        <w:t>Table</w:t>
+        <w:t xml:space="preserve"> -</w:t>
       </w:r>
       <w:r>
         <w:rPr>
           <w:b/>
           <w:bCs/>
         </w:rPr>
-        <w:t xml:space="preserve"> 3</w:t>
+        <w:t xml:space="preserve"> moving from the start point and going diagonally down</w:t>
       </w:r>
       <w:r>
         <w:rPr>
           <w:b/>
           <w:bCs/>
         </w:rPr>
-        <w:t xml:space="preserve">: </w:t>
+        <w:t xml:space="preserve"> by adding an offset of 8 in </w:t>
       </w:r>
       <w:r>
         <w:rPr>
           <w:b/>
           <w:bCs/>
         </w:rPr>
-        <w:t xml:space="preserve">Check diagonally </w:t>
+        <w:t>the 7x6</w:t>
       </w:r>
       <w:r>
         <w:rPr>
           <w:b/>
           <w:bCs/>
         </w:rPr>
-        <w:t>down</w:t>
-      </w:r>
-      <w:r>
-        <w:rPr>
-          <w:b/>
-          <w:bCs/>
-        </w:rPr>
-        <w:t>: moving from the start point and going diagonally down</w:t>
-      </w:r>
-      <w:r>
-        <w:rPr>
-          <w:b/>
-          <w:bCs/>
-        </w:rPr>
-        <w:t>.</w:t>
+        <w:t xml:space="preserve"> board </w:t>
       </w:r>
     </w:p>
     <w:tbl>
@@ -3679,6 +2614,7 @@
     <w:p/>
     <w:p>
       <w:r>
+        <w:lastRenderedPageBreak/>
         <w:t>To check diagonally up, the same approach was used</w:t>
       </w:r>
       <w:r>
@@ -3691,31 +2627,25 @@
         <w:t>the loop</w:t>
       </w:r>
       <w:r>
-        <w:t xml:space="preserve"> moves up </w:t>
-      </w:r>
-      <w:r>
-        <w:t xml:space="preserve">by </w:t>
-      </w:r>
-      <w:r>
-        <w:t>subtracting</w:t>
+        <w:t xml:space="preserve"> moves up</w:t>
       </w:r>
       <w:r>
         <w:t xml:space="preserve"> </w:t>
       </w:r>
       <w:r>
-        <w:t>6</w:t>
-      </w:r>
-      <w:r>
-        <w:t xml:space="preserve"> for 6x7 board </w:t>
-      </w:r>
-      <w:r>
         <w:t xml:space="preserve">and </w:t>
       </w:r>
       <w:r>
         <w:t xml:space="preserve">for the second half of the board, </w:t>
       </w:r>
       <w:r>
-        <w:t xml:space="preserve">it starts at the bottom </w:t>
+        <w:t>it starts at the bottom</w:t>
+      </w:r>
+      <w:r>
+        <w:t xml:space="preserve"> of</w:t>
+      </w:r>
+      <w:r>
+        <w:t xml:space="preserve"> </w:t>
       </w:r>
       <w:r>
         <w:t>each</w:t>
@@ -3724,13 +2654,19 @@
         <w:t xml:space="preserve"> column</w:t>
       </w:r>
       <w:r>
-        <w:t xml:space="preserve"> moving up by subtracting </w:t>
-      </w:r>
-      <w:r>
-        <w:t>6</w:t>
-      </w:r>
-      <w:r>
-        <w:t>.</w:t>
+        <w:t xml:space="preserve"> and it</w:t>
+      </w:r>
+      <w:r>
+        <w:t xml:space="preserve"> </w:t>
+      </w:r>
+      <w:r>
+        <w:t xml:space="preserve">is </w:t>
+      </w:r>
+      <w:r>
+        <w:t>moving up</w:t>
+      </w:r>
+      <w:r>
+        <w:t xml:space="preserve"> – see table below.</w:t>
       </w:r>
     </w:p>
     <w:p>
@@ -3745,28 +2681,56 @@
           <w:b/>
           <w:bCs/>
         </w:rPr>
-        <w:t xml:space="preserve">Table 4: </w:t>
+        <w:t xml:space="preserve">Table </w:t>
       </w:r>
       <w:r>
         <w:rPr>
           <w:b/>
           <w:bCs/>
         </w:rPr>
-        <w:t>Check diagonally</w:t>
+        <w:t>2</w:t>
       </w:r>
       <w:r>
         <w:rPr>
           <w:b/>
           <w:bCs/>
         </w:rPr>
-        <w:t xml:space="preserve"> up</w:t>
+        <w:t xml:space="preserve">: </w:t>
       </w:r>
       <w:r>
         <w:rPr>
           <w:b/>
           <w:bCs/>
         </w:rPr>
-        <w:t>: moving from the start point and going diagonally up</w:t>
+        <w:t>Check diagonally</w:t>
+      </w:r>
+      <w:r>
+        <w:rPr>
+          <w:b/>
+          <w:bCs/>
+        </w:rPr>
+        <w:t xml:space="preserve"> up</w:t>
+      </w:r>
+      <w:r>
+        <w:rPr>
+          <w:b/>
+          <w:bCs/>
+        </w:rPr>
+        <w:t xml:space="preserve"> -</w:t>
+      </w:r>
+      <w:r>
+        <w:rPr>
+          <w:b/>
+          <w:bCs/>
+        </w:rPr>
+        <w:t xml:space="preserve"> moving from the start point and going diagonally up</w:t>
+      </w:r>
+      <w:r>
+        <w:rPr>
+          <w:b/>
+          <w:bCs/>
+        </w:rPr>
+        <w:t xml:space="preserve"> by subtracting 6 in the 7x6 board</w:t>
       </w:r>
     </w:p>
     <w:tbl>
@@ -4361,110 +3325,78 @@
     </w:tbl>
     <w:p/>
     <w:p>
-      <w:pPr>
-        <w:pStyle w:val="Heading2"/>
-      </w:pPr>
-      <w:bookmarkStart w:id="5" w:name="_Toc69488680"/>
-      <w:r>
-        <w:t>Gameplay algorithm</w:t>
-      </w:r>
-      <w:bookmarkEnd w:id="5"/>
-    </w:p>
-    <w:p>
-      <w:r>
-        <w:t xml:space="preserve">ConnectFour application consists of </w:t>
-      </w:r>
-      <w:r>
-        <w:t>several</w:t>
-      </w:r>
-      <w:r>
-        <w:t xml:space="preserve"> loops and decisions based on the user’s input. </w:t>
-      </w:r>
-      <w:r>
-        <w:t>The entire program logic can be seen on Connect Four Flowchart in the appendix part of this report</w:t>
-      </w:r>
-      <w:r>
-        <w:t xml:space="preserve"> </w:t>
-      </w:r>
-      <w:r>
-        <w:br/>
-      </w:r>
-      <w:r>
-        <w:t>(</w:t>
+      <w:r>
+        <w:t>The above tables</w:t>
+      </w:r>
+      <w:r>
+        <w:t xml:space="preserve"> are illustrative. ConnectFour supports different board sizes, therefore </w:t>
+      </w:r>
+      <w:r>
+        <w:t>the offset is not hardcoded, it is calculated based on the user’s choice of board size</w:t>
+      </w:r>
+      <w:r>
+        <w:t xml:space="preserve"> (</w:t>
       </w:r>
       <w:hyperlink w:anchor="_Appendix" w:history="1">
         <w:r>
           <w:rPr>
             <w:rStyle w:val="Hyperlink"/>
           </w:rPr>
-          <w:t>Appendix B</w:t>
+          <w:t>Appendix C</w:t>
         </w:r>
       </w:hyperlink>
       <w:r>
         <w:t>).</w:t>
       </w:r>
     </w:p>
-    <w:p/>
     <w:p>
       <w:pPr>
         <w:pStyle w:val="Heading2"/>
       </w:pPr>
-      <w:bookmarkStart w:id="6" w:name="_Toc69488681"/>
-      <w:r>
-        <w:t>Single player mode</w:t>
-      </w:r>
-      <w:bookmarkEnd w:id="6"/>
+      <w:bookmarkStart w:id="5" w:name="_Toc69837460"/>
+      <w:r>
+        <w:t>Gameplay algorithm</w:t>
+      </w:r>
+      <w:bookmarkEnd w:id="5"/>
     </w:p>
     <w:p>
       <w:r>
-        <w:t>A “computer” opponent was required to allow</w:t>
+        <w:t xml:space="preserve">ConnectFour application consists of </w:t>
+      </w:r>
+      <w:r>
+        <w:t>several</w:t>
+      </w:r>
+      <w:r>
+        <w:t xml:space="preserve"> loops and decisions based on the user’s input. </w:t>
+      </w:r>
+      <w:r>
+        <w:t>The entire program logic can be seen on Connect Four Flowchart in the appendix part of this report</w:t>
       </w:r>
       <w:r>
         <w:t xml:space="preserve"> </w:t>
       </w:r>
       <w:r>
-        <w:t xml:space="preserve">for a single player game. To achieve that, </w:t>
-      </w:r>
-      <w:r>
-        <w:t xml:space="preserve">the Player struct was equipped with a flag to indicate whether the next player is a “computer”. If yes, instead of allowing a human player to take turn, a random number generator was used </w:t>
-      </w:r>
-      <w:r>
-        <w:t xml:space="preserve">to generate a number between 1 and 7 </w:t>
-      </w:r>
-      <w:r>
-        <w:t>which is</w:t>
-      </w:r>
-      <w:r>
-        <w:t xml:space="preserve"> the </w:t>
-      </w:r>
-      <w:r>
-        <w:t>number</w:t>
-      </w:r>
-      <w:r>
-        <w:t xml:space="preserve"> of columns. </w:t>
-      </w:r>
-      <w:r>
-        <w:t>If the generated move is invalid</w:t>
-      </w:r>
-      <w:r>
-        <w:t>, the random number generator will try again and so on until a valid move is played</w:t>
-      </w:r>
-      <w:r>
-        <w:t xml:space="preserve"> (</w:t>
+        <w:br/>
+      </w:r>
+      <w:r>
+        <w:t>(</w:t>
       </w:r>
       <w:hyperlink w:anchor="_Appendix" w:history="1">
         <w:r>
           <w:rPr>
             <w:rStyle w:val="Hyperlink"/>
           </w:rPr>
-          <w:t>Appendix B</w:t>
+          <w:t xml:space="preserve">Appendix </w:t>
         </w:r>
       </w:hyperlink>
       <w:r>
-        <w:t>)</w:t>
-      </w:r>
-      <w:r>
-        <w:t>.</w:t>
+        <w:rPr>
+          <w:rStyle w:val="Hyperlink"/>
+        </w:rPr>
+        <w:t>A</w:t>
+      </w:r>
+      <w:r>
+        <w:t>).</w:t>
       </w:r>
     </w:p>
     <w:p/>
@@ -4472,7 +3404,70 @@
       <w:pPr>
         <w:pStyle w:val="Heading2"/>
       </w:pPr>
-      <w:bookmarkStart w:id="7" w:name="_Toc69488682"/>
+      <w:bookmarkStart w:id="6" w:name="_Toc69837461"/>
+      <w:r>
+        <w:t>Single player mode</w:t>
+      </w:r>
+      <w:bookmarkEnd w:id="6"/>
+    </w:p>
+    <w:p>
+      <w:r>
+        <w:t>A “computer” opponent was required to allow</w:t>
+      </w:r>
+      <w:r>
+        <w:t xml:space="preserve"> </w:t>
+      </w:r>
+      <w:r>
+        <w:t xml:space="preserve">for a single player game. To achieve that, </w:t>
+      </w:r>
+      <w:r>
+        <w:t xml:space="preserve">the Player struct was equipped with a flag to indicate whether the next player is a “computer”. If yes, instead of allowing a human player to take turn, a random number generator was used </w:t>
+      </w:r>
+      <w:r>
+        <w:t xml:space="preserve">to generate a number between 1 and </w:t>
+      </w:r>
+      <w:r>
+        <w:t>the maximum column number</w:t>
+      </w:r>
+      <w:r>
+        <w:t xml:space="preserve">. </w:t>
+      </w:r>
+      <w:r>
+        <w:t>If the generated move is invalid</w:t>
+      </w:r>
+      <w:r>
+        <w:t>, the random number generator will try again and so on until a valid move is played</w:t>
+      </w:r>
+      <w:r>
+        <w:t xml:space="preserve"> (</w:t>
+      </w:r>
+      <w:hyperlink w:anchor="_Appendix" w:history="1">
+        <w:r>
+          <w:rPr>
+            <w:rStyle w:val="Hyperlink"/>
+          </w:rPr>
+          <w:t xml:space="preserve">Appendix </w:t>
+        </w:r>
+      </w:hyperlink>
+      <w:r>
+        <w:rPr>
+          <w:rStyle w:val="Hyperlink"/>
+        </w:rPr>
+        <w:t>A</w:t>
+      </w:r>
+      <w:r>
+        <w:t>)</w:t>
+      </w:r>
+      <w:r>
+        <w:t>.</w:t>
+      </w:r>
+    </w:p>
+    <w:p/>
+    <w:p>
+      <w:pPr>
+        <w:pStyle w:val="Heading2"/>
+      </w:pPr>
+      <w:bookmarkStart w:id="7" w:name="_Toc69837462"/>
       <w:r>
         <w:t>Assisted mode</w:t>
       </w:r>
@@ -4579,13 +3574,10 @@
       <w:pPr>
         <w:pStyle w:val="Heading2"/>
       </w:pPr>
-      <w:bookmarkStart w:id="8" w:name="_Toc69488683"/>
+      <w:bookmarkStart w:id="8" w:name="_Toc69837463"/>
       <w:r>
         <w:lastRenderedPageBreak/>
-        <w:t>Libraries</w:t>
-      </w:r>
-      <w:r>
-        <w:t xml:space="preserve"> and methods</w:t>
+        <w:t>General design</w:t>
       </w:r>
       <w:bookmarkEnd w:id="8"/>
     </w:p>
@@ -4636,7 +3628,7 @@
       <w:pPr>
         <w:pStyle w:val="Heading1"/>
       </w:pPr>
-      <w:bookmarkStart w:id="9" w:name="_Toc69488684"/>
+      <w:bookmarkStart w:id="9" w:name="_Toc69837464"/>
       <w:r>
         <w:t>Critical Evaluation</w:t>
       </w:r>
@@ -4654,6 +3646,20 @@
         <w:t>Four is a fully working game</w:t>
       </w:r>
       <w:r>
+        <w:t xml:space="preserve"> (</w:t>
+      </w:r>
+      <w:hyperlink w:anchor="_Appendix" w:history="1">
+        <w:r>
+          <w:rPr>
+            <w:rStyle w:val="Hyperlink"/>
+          </w:rPr>
+          <w:t>Appendix D</w:t>
+        </w:r>
+      </w:hyperlink>
+      <w:r>
+        <w:t>)</w:t>
+      </w:r>
+      <w:r>
         <w:t xml:space="preserve">. </w:t>
       </w:r>
       <w:r>
@@ -4734,42 +3740,63 @@
         <w:t xml:space="preserve"> that</w:t>
       </w:r>
       <w:r>
-        <w:t xml:space="preserve"> t</w:t>
-      </w:r>
-      <w:r>
-        <w:t xml:space="preserve">he board size is </w:t>
-      </w:r>
-      <w:r>
-        <w:t>fixed</w:t>
-      </w:r>
-      <w:r>
-        <w:t xml:space="preserve"> at 6x7 </w:t>
-      </w:r>
-      <w:r>
-        <w:t xml:space="preserve">– Connect Four </w:t>
-      </w:r>
-      <w:r>
-        <w:t>original size.</w:t>
-      </w:r>
-      <w:r>
-        <w:t xml:space="preserve"> It would be good to make it adjustable</w:t>
-      </w:r>
-      <w:r>
-        <w:t xml:space="preserve"> for the user. </w:t>
+        <w:t xml:space="preserve"> </w:t>
+      </w:r>
+      <w:r>
+        <w:t xml:space="preserve">the “computer moves” are </w:t>
+      </w:r>
+      <w:r>
+        <w:t>between 1 and maximum column size</w:t>
+      </w:r>
+      <w:r>
+        <w:t xml:space="preserve">, therefore if </w:t>
+      </w:r>
+      <w:r>
+        <w:t>some of the</w:t>
+      </w:r>
+      <w:r>
+        <w:t xml:space="preserve"> column</w:t>
+      </w:r>
+      <w:r>
+        <w:t>s</w:t>
+      </w:r>
+      <w:r>
+        <w:t xml:space="preserve"> </w:t>
+      </w:r>
+      <w:r>
+        <w:t>are</w:t>
+      </w:r>
+      <w:r>
+        <w:t xml:space="preserve"> full, the computer could still try to make a turn in </w:t>
+      </w:r>
+      <w:r>
+        <w:t>those</w:t>
+      </w:r>
+      <w:r>
+        <w:t xml:space="preserve"> column</w:t>
+      </w:r>
+      <w:r>
+        <w:t xml:space="preserve"> – this of course will not work, the loop goes back to generating a new number, but when the moves are limited, it can take 2-3 seconds </w:t>
+      </w:r>
+      <w:r>
+        <w:t xml:space="preserve">to generate a valid move, </w:t>
+      </w:r>
+      <w:r>
+        <w:t xml:space="preserve">which is noticeable by the player. </w:t>
+      </w:r>
+      <w:r>
+        <w:t>There should be some sort of list of valid moves that the computer could choose from</w:t>
+      </w:r>
+      <w:r>
+        <w:t xml:space="preserve"> instead of trying to generate a valid move.</w:t>
       </w:r>
     </w:p>
-    <w:p/>
-    <w:p/>
-    <w:p/>
-    <w:p/>
-    <w:p/>
-    <w:p/>
     <w:p/>
     <w:p/>
     <w:p/>
     <w:bookmarkStart w:id="10" w:name="_References" w:displacedByCustomXml="next"/>
     <w:bookmarkEnd w:id="10" w:displacedByCustomXml="next"/>
-    <w:bookmarkStart w:id="11" w:name="_Toc69488685" w:displacedByCustomXml="next"/>
+    <w:bookmarkStart w:id="11" w:name="_Toc69837465" w:displacedByCustomXml="next"/>
     <w:sdt>
       <w:sdtPr>
         <w:rPr>
@@ -4892,58 +3919,145 @@
     </w:sdt>
     <w:p/>
     <w:p/>
-    <w:p>
-      <w:pPr>
-        <w:pStyle w:val="Heading1"/>
-      </w:pPr>
-      <w:bookmarkStart w:id="12" w:name="_Appendix"/>
-      <w:bookmarkStart w:id="13" w:name="_Appendices"/>
-      <w:bookmarkStart w:id="14" w:name="_Toc69488686"/>
-      <w:bookmarkEnd w:id="12"/>
-      <w:bookmarkEnd w:id="13"/>
-      <w:r>
-        <w:t>Appendi</w:t>
-      </w:r>
-      <w:r>
-        <w:t>ces</w:t>
-      </w:r>
-      <w:bookmarkEnd w:id="14"/>
-    </w:p>
+    <w:p/>
+    <w:p/>
+    <w:p/>
     <w:p/>
     <w:p/>
     <w:p>
       <w:pPr>
+        <w:pStyle w:val="Heading1"/>
         <w:rPr>
           <w:rStyle w:val="Strong"/>
-        </w:rPr>
-      </w:pPr>
-      <w:r>
-        <w:rPr>
-          <w:rStyle w:val="Strong"/>
-        </w:rPr>
-        <w:t xml:space="preserve">Appendix A - </w:t>
-      </w:r>
-      <w:r>
-        <w:rPr>
-          <w:rStyle w:val="Strong"/>
-        </w:rPr>
-        <w:t>Screenshot of the Text User Interface designed for Connect Four</w:t>
-      </w:r>
+          <w:b w:val="0"/>
+          <w:bCs w:val="0"/>
+        </w:rPr>
+      </w:pPr>
+      <w:bookmarkStart w:id="12" w:name="_Appendix"/>
+      <w:bookmarkStart w:id="13" w:name="_Appendices"/>
+      <w:bookmarkStart w:id="14" w:name="_Toc69837466"/>
+      <w:bookmarkEnd w:id="12"/>
+      <w:bookmarkEnd w:id="13"/>
+      <w:r>
+        <w:lastRenderedPageBreak/>
+        <w:t>Appendi</w:t>
+      </w:r>
+      <w:r>
+        <w:t>ces</w:t>
+      </w:r>
+      <w:bookmarkEnd w:id="14"/>
     </w:p>
     <w:p>
       <w:pPr>
-        <w:pStyle w:val="ListParagraph"/>
         <w:rPr>
           <w:rStyle w:val="Strong"/>
         </w:rPr>
       </w:pPr>
       <w:r>
+        <w:rPr>
+          <w:rStyle w:val="Strong"/>
+        </w:rPr>
+        <w:t xml:space="preserve">Appendix A - </w:t>
+      </w:r>
+      <w:r>
+        <w:rPr>
+          <w:rStyle w:val="Strong"/>
+        </w:rPr>
+        <w:t>Connect Four application Flowchart</w:t>
+      </w:r>
+      <w:r>
+        <w:rPr>
+          <w:rStyle w:val="Strong"/>
+        </w:rPr>
+        <w:t xml:space="preserve"> </w:t>
+      </w:r>
+    </w:p>
+    <w:p>
+      <w:pPr>
         <w:rPr>
           <w:b/>
           <w:bCs/>
         </w:rPr>
+      </w:pPr>
+      <w:r>
+        <w:rPr>
+          <w:noProof/>
+        </w:rPr>
         <w:drawing>
-          <wp:inline distT="0" distB="0" distL="0" distR="0" wp14:anchorId="2BBADB8A" wp14:editId="3A851600">
+          <wp:inline distT="0" distB="0" distL="0" distR="0" wp14:anchorId="734733D1" wp14:editId="75CC862C">
+            <wp:extent cx="3721806" cy="8281358"/>
+            <wp:effectExtent l="0" t="0" r="0" b="5715"/>
+            <wp:docPr id="2" name="Picture 2" descr="Diagram&#10;&#10;Description automatically generated"/>
+            <wp:cNvGraphicFramePr>
+              <a:graphicFrameLocks xmlns:a="http://schemas.openxmlformats.org/drawingml/2006/main" noChangeAspect="1"/>
+            </wp:cNvGraphicFramePr>
+            <a:graphic xmlns:a="http://schemas.openxmlformats.org/drawingml/2006/main">
+              <a:graphicData uri="http://schemas.openxmlformats.org/drawingml/2006/picture">
+                <pic:pic xmlns:pic="http://schemas.openxmlformats.org/drawingml/2006/picture">
+                  <pic:nvPicPr>
+                    <pic:cNvPr id="2" name="Picture 2" descr="Diagram&#10;&#10;Description automatically generated"/>
+                    <pic:cNvPicPr/>
+                  </pic:nvPicPr>
+                  <pic:blipFill>
+                    <a:blip r:embed="rId6">
+                      <a:extLst>
+                        <a:ext uri="{28A0092B-C50C-407E-A947-70E740481C1C}">
+                          <a14:useLocalDpi xmlns:a14="http://schemas.microsoft.com/office/drawing/2010/main" val="0"/>
+                        </a:ext>
+                      </a:extLst>
+                    </a:blip>
+                    <a:stretch>
+                      <a:fillRect/>
+                    </a:stretch>
+                  </pic:blipFill>
+                  <pic:spPr>
+                    <a:xfrm>
+                      <a:off x="0" y="0"/>
+                      <a:ext cx="3766223" cy="8380189"/>
+                    </a:xfrm>
+                    <a:prstGeom prst="rect">
+                      <a:avLst/>
+                    </a:prstGeom>
+                  </pic:spPr>
+                </pic:pic>
+              </a:graphicData>
+            </a:graphic>
+          </wp:inline>
+        </w:drawing>
+      </w:r>
+    </w:p>
+    <w:p>
+      <w:r>
+        <w:rPr>
+          <w:b/>
+          <w:bCs/>
+        </w:rPr>
+        <w:lastRenderedPageBreak/>
+        <w:t xml:space="preserve">Appendix B – </w:t>
+      </w:r>
+      <w:r>
+        <w:rPr>
+          <w:b/>
+          <w:bCs/>
+        </w:rPr>
+        <w:t>Screenshot of the Text User Interface designed for Connect Four</w:t>
+      </w:r>
+    </w:p>
+    <w:p>
+      <w:pPr>
+        <w:rPr>
+          <w:b/>
+          <w:bCs/>
+        </w:rPr>
+      </w:pPr>
+      <w:r>
+        <w:rPr>
+          <w:b/>
+          <w:bCs/>
+          <w:noProof/>
+        </w:rPr>
+        <w:drawing>
+          <wp:inline distT="0" distB="0" distL="0" distR="0" wp14:anchorId="22B4BB67" wp14:editId="4A32FD58">
             <wp:extent cx="3590925" cy="3804085"/>
             <wp:effectExtent l="0" t="0" r="0" b="6350"/>
             <wp:docPr id="1" name="Picture 1"/>
@@ -4958,7 +4072,7 @@
                     <pic:cNvPicPr/>
                   </pic:nvPicPr>
                   <pic:blipFill>
-                    <a:blip r:embed="rId6"/>
+                    <a:blip r:embed="rId7"/>
                     <a:stretch>
                       <a:fillRect/>
                     </a:stretch>
@@ -4966,7 +4080,7 @@
                   <pic:spPr>
                     <a:xfrm>
                       <a:off x="0" y="0"/>
-                      <a:ext cx="3600311" cy="3814028"/>
+                      <a:ext cx="3590925" cy="3804085"/>
                     </a:xfrm>
                     <a:prstGeom prst="rect">
                       <a:avLst/>
@@ -4981,156 +4095,48 @@
     </w:p>
     <w:p>
       <w:pPr>
-        <w:pStyle w:val="ListParagraph"/>
-        <w:rPr>
-          <w:rStyle w:val="Strong"/>
+        <w:rPr>
+          <w:b/>
+          <w:bCs/>
         </w:rPr>
       </w:pPr>
     </w:p>
     <w:p>
       <w:pPr>
-        <w:pStyle w:val="ListParagraph"/>
-        <w:rPr>
-          <w:rStyle w:val="Strong"/>
-        </w:rPr>
-      </w:pPr>
+        <w:rPr>
+          <w:b/>
+          <w:bCs/>
+        </w:rPr>
+      </w:pPr>
+      <w:r>
+        <w:rPr>
+          <w:b/>
+          <w:bCs/>
+        </w:rPr>
+        <w:t xml:space="preserve">Appendix C – </w:t>
+      </w:r>
+      <w:r>
+        <w:rPr>
+          <w:b/>
+          <w:bCs/>
+        </w:rPr>
+        <w:t xml:space="preserve">Screenshot of </w:t>
+      </w:r>
+      <w:r>
+        <w:rPr>
+          <w:b/>
+          <w:bCs/>
+        </w:rPr>
+        <w:t>choosing the board size and assisted mode game</w:t>
+      </w:r>
     </w:p>
     <w:p>
-      <w:pPr>
-        <w:pStyle w:val="ListParagraph"/>
-        <w:rPr>
-          <w:rStyle w:val="Strong"/>
-        </w:rPr>
-      </w:pPr>
-    </w:p>
-    <w:p>
-      <w:pPr>
-        <w:pStyle w:val="ListParagraph"/>
-        <w:rPr>
-          <w:rStyle w:val="Strong"/>
-        </w:rPr>
-      </w:pPr>
-    </w:p>
-    <w:p>
-      <w:pPr>
-        <w:pStyle w:val="ListParagraph"/>
-        <w:rPr>
-          <w:rStyle w:val="Strong"/>
-        </w:rPr>
-      </w:pPr>
-    </w:p>
-    <w:p>
-      <w:pPr>
-        <w:pStyle w:val="ListParagraph"/>
-        <w:rPr>
-          <w:rStyle w:val="Strong"/>
-        </w:rPr>
-      </w:pPr>
-    </w:p>
-    <w:p>
-      <w:pPr>
-        <w:pStyle w:val="ListParagraph"/>
-        <w:rPr>
-          <w:rStyle w:val="Strong"/>
-        </w:rPr>
-      </w:pPr>
-    </w:p>
-    <w:p>
-      <w:pPr>
-        <w:pStyle w:val="ListParagraph"/>
-        <w:rPr>
-          <w:rStyle w:val="Strong"/>
-        </w:rPr>
-      </w:pPr>
-    </w:p>
-    <w:p>
-      <w:pPr>
-        <w:pStyle w:val="ListParagraph"/>
-        <w:rPr>
-          <w:rStyle w:val="Strong"/>
-        </w:rPr>
-      </w:pPr>
-    </w:p>
-    <w:p>
-      <w:pPr>
-        <w:pStyle w:val="ListParagraph"/>
-        <w:rPr>
-          <w:rStyle w:val="Strong"/>
-        </w:rPr>
-      </w:pPr>
-    </w:p>
-    <w:p>
-      <w:pPr>
-        <w:rPr>
-          <w:rStyle w:val="Strong"/>
-        </w:rPr>
-      </w:pPr>
-      <w:r>
-        <w:rPr>
-          <w:rStyle w:val="Strong"/>
-        </w:rPr>
-        <w:lastRenderedPageBreak/>
-        <w:t xml:space="preserve">Appendix B </w:t>
-      </w:r>
-      <w:r>
-        <w:rPr>
-          <w:rStyle w:val="Strong"/>
-        </w:rPr>
-        <w:t>–</w:t>
-      </w:r>
-      <w:r>
-        <w:rPr>
-          <w:rStyle w:val="Strong"/>
-        </w:rPr>
-        <w:t xml:space="preserve"> </w:t>
-      </w:r>
-      <w:r>
-        <w:rPr>
-          <w:rStyle w:val="Strong"/>
-        </w:rPr>
-        <w:t>Connect</w:t>
-      </w:r>
-      <w:r>
-        <w:rPr>
-          <w:rStyle w:val="Strong"/>
-        </w:rPr>
-        <w:t xml:space="preserve"> </w:t>
-      </w:r>
-      <w:r>
-        <w:rPr>
-          <w:rStyle w:val="Strong"/>
-        </w:rPr>
-        <w:t xml:space="preserve">Four </w:t>
-      </w:r>
-      <w:r>
-        <w:rPr>
-          <w:rStyle w:val="Strong"/>
-        </w:rPr>
-        <w:t xml:space="preserve">application </w:t>
-      </w:r>
-      <w:r>
-        <w:rPr>
-          <w:rStyle w:val="Strong"/>
-        </w:rPr>
-        <w:t>F</w:t>
-      </w:r>
-      <w:r>
-        <w:rPr>
-          <w:rStyle w:val="Strong"/>
-        </w:rPr>
-        <w:t>lowchart</w:t>
-      </w:r>
-    </w:p>
-    <w:p>
-      <w:r>
-        <w:rPr>
-          <w:noProof/>
-        </w:rPr>
+      <w:r>
         <w:drawing>
-          <wp:inline distT="0" distB="0" distL="0" distR="0" wp14:anchorId="6565157F" wp14:editId="1724FFDE">
-            <wp:extent cx="3667941" cy="8553450"/>
-            <wp:effectExtent l="0" t="0" r="8890" b="0"/>
-            <wp:docPr id="3" name="Picture 3" descr="Diagram&#10;&#10;Description automatically generated"/>
+          <wp:inline distT="0" distB="0" distL="0" distR="0" wp14:anchorId="389139C2" wp14:editId="28E44474">
+            <wp:extent cx="4623758" cy="2514226"/>
+            <wp:effectExtent l="0" t="0" r="5715" b="635"/>
+            <wp:docPr id="5" name="Picture 5"/>
             <wp:cNvGraphicFramePr>
               <a:graphicFrameLocks xmlns:a="http://schemas.openxmlformats.org/drawingml/2006/main" noChangeAspect="1"/>
             </wp:cNvGraphicFramePr>
@@ -5138,17 +4144,11 @@
               <a:graphicData uri="http://schemas.openxmlformats.org/drawingml/2006/picture">
                 <pic:pic xmlns:pic="http://schemas.openxmlformats.org/drawingml/2006/picture">
                   <pic:nvPicPr>
-                    <pic:cNvPr id="3" name="Picture 3" descr="Diagram&#10;&#10;Description automatically generated"/>
+                    <pic:cNvPr id="1" name=""/>
                     <pic:cNvPicPr/>
                   </pic:nvPicPr>
                   <pic:blipFill>
-                    <a:blip r:embed="rId7">
-                      <a:extLst>
-                        <a:ext uri="{28A0092B-C50C-407E-A947-70E740481C1C}">
-                          <a14:useLocalDpi xmlns:a14="http://schemas.microsoft.com/office/drawing/2010/main" val="0"/>
-                        </a:ext>
-                      </a:extLst>
-                    </a:blip>
+                    <a:blip r:embed="rId8"/>
                     <a:stretch>
                       <a:fillRect/>
                     </a:stretch>
@@ -5156,7 +4156,180 @@
                   <pic:spPr>
                     <a:xfrm>
                       <a:off x="0" y="0"/>
-                      <a:ext cx="3702064" cy="8633022"/>
+                      <a:ext cx="4623758" cy="2514226"/>
+                    </a:xfrm>
+                    <a:prstGeom prst="rect">
+                      <a:avLst/>
+                    </a:prstGeom>
+                  </pic:spPr>
+                </pic:pic>
+              </a:graphicData>
+            </a:graphic>
+          </wp:inline>
+        </w:drawing>
+      </w:r>
+    </w:p>
+    <w:p>
+      <w:pPr>
+        <w:rPr>
+          <w:b/>
+          <w:bCs/>
+        </w:rPr>
+      </w:pPr>
+    </w:p>
+    <w:p>
+      <w:pPr>
+        <w:rPr>
+          <w:b/>
+          <w:bCs/>
+        </w:rPr>
+      </w:pPr>
+    </w:p>
+    <w:p>
+      <w:pPr>
+        <w:rPr>
+          <w:b/>
+          <w:bCs/>
+        </w:rPr>
+      </w:pPr>
+    </w:p>
+    <w:p>
+      <w:pPr>
+        <w:rPr>
+          <w:b/>
+          <w:bCs/>
+        </w:rPr>
+      </w:pPr>
+    </w:p>
+    <w:p>
+      <w:pPr>
+        <w:rPr>
+          <w:b/>
+          <w:bCs/>
+        </w:rPr>
+      </w:pPr>
+    </w:p>
+    <w:p>
+      <w:pPr>
+        <w:rPr>
+          <w:b/>
+          <w:bCs/>
+        </w:rPr>
+      </w:pPr>
+      <w:r>
+        <w:rPr>
+          <w:b/>
+          <w:bCs/>
+        </w:rPr>
+        <w:lastRenderedPageBreak/>
+        <w:t xml:space="preserve">Appendix D – </w:t>
+      </w:r>
+      <w:r>
+        <w:rPr>
+          <w:b/>
+          <w:bCs/>
+        </w:rPr>
+        <w:t xml:space="preserve">Screenshot of the </w:t>
+      </w:r>
+      <w:r>
+        <w:rPr>
+          <w:b/>
+          <w:bCs/>
+        </w:rPr>
+        <w:t xml:space="preserve">end of a </w:t>
+      </w:r>
+      <w:r>
+        <w:rPr>
+          <w:b/>
+          <w:bCs/>
+        </w:rPr>
+        <w:t>single player game</w:t>
+      </w:r>
+      <w:r>
+        <w:rPr>
+          <w:b/>
+          <w:bCs/>
+        </w:rPr>
+        <w:t xml:space="preserve"> in assisted mode</w:t>
+      </w:r>
+      <w:r>
+        <w:rPr>
+          <w:b/>
+          <w:bCs/>
+        </w:rPr>
+        <w:t xml:space="preserve"> (left) and a competitive multiplayer (right)</w:t>
+      </w:r>
+    </w:p>
+    <w:p>
+      <w:r>
+        <w:drawing>
+          <wp:inline distT="0" distB="0" distL="0" distR="0" wp14:anchorId="61B8AC04" wp14:editId="1B9B4477">
+            <wp:extent cx="2975721" cy="3954780"/>
+            <wp:effectExtent l="0" t="0" r="0" b="7620"/>
+            <wp:docPr id="6" name="Picture 6"/>
+            <wp:cNvGraphicFramePr>
+              <a:graphicFrameLocks xmlns:a="http://schemas.openxmlformats.org/drawingml/2006/main" noChangeAspect="1"/>
+            </wp:cNvGraphicFramePr>
+            <a:graphic xmlns:a="http://schemas.openxmlformats.org/drawingml/2006/main">
+              <a:graphicData uri="http://schemas.openxmlformats.org/drawingml/2006/picture">
+                <pic:pic xmlns:pic="http://schemas.openxmlformats.org/drawingml/2006/picture">
+                  <pic:nvPicPr>
+                    <pic:cNvPr id="1" name=""/>
+                    <pic:cNvPicPr/>
+                  </pic:nvPicPr>
+                  <pic:blipFill>
+                    <a:blip r:embed="rId9"/>
+                    <a:stretch>
+                      <a:fillRect/>
+                    </a:stretch>
+                  </pic:blipFill>
+                  <pic:spPr>
+                    <a:xfrm>
+                      <a:off x="0" y="0"/>
+                      <a:ext cx="3039609" cy="4039689"/>
+                    </a:xfrm>
+                    <a:prstGeom prst="rect">
+                      <a:avLst/>
+                    </a:prstGeom>
+                  </pic:spPr>
+                </pic:pic>
+              </a:graphicData>
+            </a:graphic>
+          </wp:inline>
+        </w:drawing>
+      </w:r>
+      <w:r>
+        <w:rPr>
+          <w:noProof/>
+        </w:rPr>
+        <w:t xml:space="preserve"> </w:t>
+      </w:r>
+      <w:r>
+        <w:drawing>
+          <wp:inline distT="0" distB="0" distL="0" distR="0" wp14:anchorId="0C2A85AE" wp14:editId="596A65A5">
+            <wp:extent cx="2441275" cy="3967070"/>
+            <wp:effectExtent l="0" t="0" r="0" b="0"/>
+            <wp:docPr id="7" name="Picture 7"/>
+            <wp:cNvGraphicFramePr>
+              <a:graphicFrameLocks xmlns:a="http://schemas.openxmlformats.org/drawingml/2006/main" noChangeAspect="1"/>
+            </wp:cNvGraphicFramePr>
+            <a:graphic xmlns:a="http://schemas.openxmlformats.org/drawingml/2006/main">
+              <a:graphicData uri="http://schemas.openxmlformats.org/drawingml/2006/picture">
+                <pic:pic xmlns:pic="http://schemas.openxmlformats.org/drawingml/2006/picture">
+                  <pic:nvPicPr>
+                    <pic:cNvPr id="1" name=""/>
+                    <pic:cNvPicPr/>
+                  </pic:nvPicPr>
+                  <pic:blipFill>
+                    <a:blip r:embed="rId10"/>
+                    <a:stretch>
+                      <a:fillRect/>
+                    </a:stretch>
+                  </pic:blipFill>
+                  <pic:spPr>
+                    <a:xfrm>
+                      <a:off x="0" y="0"/>
+                      <a:ext cx="2484782" cy="4037769"/>
                     </a:xfrm>
                     <a:prstGeom prst="rect">
                       <a:avLst/>
@@ -6560,6 +5733,18 @@
       <w:ind w:left="220"/>
     </w:pPr>
   </w:style>
+  <w:style w:type="character" w:styleId="FollowedHyperlink">
+    <w:name w:val="FollowedHyperlink"/>
+    <w:basedOn w:val="DefaultParagraphFont"/>
+    <w:uiPriority w:val="99"/>
+    <w:semiHidden/>
+    <w:unhideWhenUsed/>
+    <w:rsid w:val="005A6314"/>
+    <w:rPr>
+      <w:color w:val="954F72" w:themeColor="followedHyperlink"/>
+      <w:u w:val="single"/>
+    </w:rPr>
+  </w:style>
 </w:styles>
 </file>
 

</xml_diff>

<commit_message>
check win bug fixed
</commit_message>
<xml_diff>
--- a/ConnectFour Report.docx
+++ b/ConnectFour Report.docx
@@ -87,7 +87,7 @@
           <w:r>
             <w:fldChar w:fldCharType="separate"/>
           </w:r>
-          <w:hyperlink w:anchor="_Toc69837455" w:history="1">
+          <w:hyperlink w:anchor="_Toc70187444" w:history="1">
             <w:r>
               <w:rPr>
                 <w:rStyle w:val="Hyperlink"/>
@@ -114,7 +114,7 @@
                 <w:noProof/>
                 <w:webHidden/>
               </w:rPr>
-              <w:instrText xml:space="preserve"> PAGEREF _Toc69837455 \h </w:instrText>
+              <w:instrText xml:space="preserve"> PAGEREF _Toc70187444 \h </w:instrText>
             </w:r>
             <w:r>
               <w:rPr>
@@ -157,7 +157,7 @@
               <w:lang w:eastAsia="en-GB"/>
             </w:rPr>
           </w:pPr>
-          <w:hyperlink w:anchor="_Toc69837456" w:history="1">
+          <w:hyperlink w:anchor="_Toc70187445" w:history="1">
             <w:r>
               <w:rPr>
                 <w:rStyle w:val="Hyperlink"/>
@@ -184,7 +184,7 @@
                 <w:noProof/>
                 <w:webHidden/>
               </w:rPr>
-              <w:instrText xml:space="preserve"> PAGEREF _Toc69837456 \h </w:instrText>
+              <w:instrText xml:space="preserve"> PAGEREF _Toc70187445 \h </w:instrText>
             </w:r>
             <w:r>
               <w:rPr>
@@ -227,7 +227,7 @@
               <w:lang w:eastAsia="en-GB"/>
             </w:rPr>
           </w:pPr>
-          <w:hyperlink w:anchor="_Toc69837457" w:history="1">
+          <w:hyperlink w:anchor="_Toc70187446" w:history="1">
             <w:r>
               <w:rPr>
                 <w:rStyle w:val="Hyperlink"/>
@@ -254,7 +254,7 @@
                 <w:noProof/>
                 <w:webHidden/>
               </w:rPr>
-              <w:instrText xml:space="preserve"> PAGEREF _Toc69837457 \h </w:instrText>
+              <w:instrText xml:space="preserve"> PAGEREF _Toc70187446 \h </w:instrText>
             </w:r>
             <w:r>
               <w:rPr>
@@ -297,7 +297,7 @@
               <w:lang w:eastAsia="en-GB"/>
             </w:rPr>
           </w:pPr>
-          <w:hyperlink w:anchor="_Toc69837458" w:history="1">
+          <w:hyperlink w:anchor="_Toc70187447" w:history="1">
             <w:r>
               <w:rPr>
                 <w:rStyle w:val="Hyperlink"/>
@@ -324,7 +324,7 @@
                 <w:noProof/>
                 <w:webHidden/>
               </w:rPr>
-              <w:instrText xml:space="preserve"> PAGEREF _Toc69837458 \h </w:instrText>
+              <w:instrText xml:space="preserve"> PAGEREF _Toc70187447 \h </w:instrText>
             </w:r>
             <w:r>
               <w:rPr>
@@ -367,7 +367,7 @@
               <w:lang w:eastAsia="en-GB"/>
             </w:rPr>
           </w:pPr>
-          <w:hyperlink w:anchor="_Toc69837459" w:history="1">
+          <w:hyperlink w:anchor="_Toc70187448" w:history="1">
             <w:r>
               <w:rPr>
                 <w:rStyle w:val="Hyperlink"/>
@@ -394,7 +394,7 @@
                 <w:noProof/>
                 <w:webHidden/>
               </w:rPr>
-              <w:instrText xml:space="preserve"> PAGEREF _Toc69837459 \h </w:instrText>
+              <w:instrText xml:space="preserve"> PAGEREF _Toc70187448 \h </w:instrText>
             </w:r>
             <w:r>
               <w:rPr>
@@ -437,7 +437,7 @@
               <w:lang w:eastAsia="en-GB"/>
             </w:rPr>
           </w:pPr>
-          <w:hyperlink w:anchor="_Toc69837460" w:history="1">
+          <w:hyperlink w:anchor="_Toc70187449" w:history="1">
             <w:r>
               <w:rPr>
                 <w:rStyle w:val="Hyperlink"/>
@@ -464,7 +464,7 @@
                 <w:noProof/>
                 <w:webHidden/>
               </w:rPr>
-              <w:instrText xml:space="preserve"> PAGEREF _Toc69837460 \h </w:instrText>
+              <w:instrText xml:space="preserve"> PAGEREF _Toc70187449 \h </w:instrText>
             </w:r>
             <w:r>
               <w:rPr>
@@ -507,7 +507,7 @@
               <w:lang w:eastAsia="en-GB"/>
             </w:rPr>
           </w:pPr>
-          <w:hyperlink w:anchor="_Toc69837461" w:history="1">
+          <w:hyperlink w:anchor="_Toc70187450" w:history="1">
             <w:r>
               <w:rPr>
                 <w:rStyle w:val="Hyperlink"/>
@@ -534,7 +534,7 @@
                 <w:noProof/>
                 <w:webHidden/>
               </w:rPr>
-              <w:instrText xml:space="preserve"> PAGEREF _Toc69837461 \h </w:instrText>
+              <w:instrText xml:space="preserve"> PAGEREF _Toc70187450 \h </w:instrText>
             </w:r>
             <w:r>
               <w:rPr>
@@ -577,7 +577,7 @@
               <w:lang w:eastAsia="en-GB"/>
             </w:rPr>
           </w:pPr>
-          <w:hyperlink w:anchor="_Toc69837462" w:history="1">
+          <w:hyperlink w:anchor="_Toc70187451" w:history="1">
             <w:r>
               <w:rPr>
                 <w:rStyle w:val="Hyperlink"/>
@@ -604,7 +604,7 @@
                 <w:noProof/>
                 <w:webHidden/>
               </w:rPr>
-              <w:instrText xml:space="preserve"> PAGEREF _Toc69837462 \h </w:instrText>
+              <w:instrText xml:space="preserve"> PAGEREF _Toc70187451 \h </w:instrText>
             </w:r>
             <w:r>
               <w:rPr>
@@ -647,7 +647,7 @@
               <w:lang w:eastAsia="en-GB"/>
             </w:rPr>
           </w:pPr>
-          <w:hyperlink w:anchor="_Toc69837463" w:history="1">
+          <w:hyperlink w:anchor="_Toc70187452" w:history="1">
             <w:r>
               <w:rPr>
                 <w:rStyle w:val="Hyperlink"/>
@@ -674,7 +674,7 @@
                 <w:noProof/>
                 <w:webHidden/>
               </w:rPr>
-              <w:instrText xml:space="preserve"> PAGEREF _Toc69837463 \h </w:instrText>
+              <w:instrText xml:space="preserve"> PAGEREF _Toc70187452 \h </w:instrText>
             </w:r>
             <w:r>
               <w:rPr>
@@ -717,7 +717,7 @@
               <w:lang w:eastAsia="en-GB"/>
             </w:rPr>
           </w:pPr>
-          <w:hyperlink w:anchor="_Toc69837464" w:history="1">
+          <w:hyperlink w:anchor="_Toc70187453" w:history="1">
             <w:r>
               <w:rPr>
                 <w:rStyle w:val="Hyperlink"/>
@@ -744,7 +744,7 @@
                 <w:noProof/>
                 <w:webHidden/>
               </w:rPr>
-              <w:instrText xml:space="preserve"> PAGEREF _Toc69837464 \h </w:instrText>
+              <w:instrText xml:space="preserve"> PAGEREF _Toc70187453 \h </w:instrText>
             </w:r>
             <w:r>
               <w:rPr>
@@ -787,7 +787,7 @@
               <w:lang w:eastAsia="en-GB"/>
             </w:rPr>
           </w:pPr>
-          <w:hyperlink w:anchor="_Toc69837465" w:history="1">
+          <w:hyperlink w:anchor="_Toc70187454" w:history="1">
             <w:r>
               <w:rPr>
                 <w:rStyle w:val="Hyperlink"/>
@@ -814,7 +814,7 @@
                 <w:noProof/>
                 <w:webHidden/>
               </w:rPr>
-              <w:instrText xml:space="preserve"> PAGEREF _Toc69837465 \h </w:instrText>
+              <w:instrText xml:space="preserve"> PAGEREF _Toc70187454 \h </w:instrText>
             </w:r>
             <w:r>
               <w:rPr>
@@ -834,7 +834,7 @@
                 <w:noProof/>
                 <w:webHidden/>
               </w:rPr>
-              <w:t>5</w:t>
+              <w:t>6</w:t>
             </w:r>
             <w:r>
               <w:rPr>
@@ -857,7 +857,7 @@
               <w:lang w:eastAsia="en-GB"/>
             </w:rPr>
           </w:pPr>
-          <w:hyperlink w:anchor="_Toc69837466" w:history="1">
+          <w:hyperlink w:anchor="_Toc70187455" w:history="1">
             <w:r>
               <w:rPr>
                 <w:rStyle w:val="Hyperlink"/>
@@ -884,7 +884,7 @@
                 <w:noProof/>
                 <w:webHidden/>
               </w:rPr>
-              <w:instrText xml:space="preserve"> PAGEREF _Toc69837466 \h </w:instrText>
+              <w:instrText xml:space="preserve"> PAGEREF _Toc70187455 \h </w:instrText>
             </w:r>
             <w:r>
               <w:rPr>
@@ -904,7 +904,7 @@
                 <w:noProof/>
                 <w:webHidden/>
               </w:rPr>
-              <w:t>6</w:t>
+              <w:t>7</w:t>
             </w:r>
             <w:r>
               <w:rPr>
@@ -941,15 +941,15 @@
     <w:p>
       <w:pPr>
         <w:pStyle w:val="Heading1"/>
-      </w:pPr>
-      <w:bookmarkStart w:id="0" w:name="_Toc69837455"/>
+        <w:spacing w:before="0" w:after="120"/>
+      </w:pPr>
+      <w:bookmarkStart w:id="0" w:name="_Toc70187444"/>
       <w:r>
         <w:lastRenderedPageBreak/>
         <w:t>Introduction</w:t>
       </w:r>
       <w:bookmarkEnd w:id="0"/>
     </w:p>
-    <w:p/>
     <w:p>
       <w:r>
         <w:t>Connect Four is a two-player game</w:t>
@@ -973,7 +973,7 @@
         <w:t>of four of one's own discs</w:t>
       </w:r>
       <w:r>
-        <w:t xml:space="preserve">. </w:t>
+        <w:t xml:space="preserve"> </w:t>
       </w:r>
       <w:r>
         <w:t>(</w:t>
@@ -983,7 +983,25 @@
           <w:rPr>
             <w:rStyle w:val="Hyperlink"/>
           </w:rPr>
-          <w:t>Wikipedia, 2021</w:t>
+          <w:t>Wolfram Math</w:t>
+        </w:r>
+        <w:r>
+          <w:rPr>
+            <w:rStyle w:val="Hyperlink"/>
+          </w:rPr>
+          <w:t xml:space="preserve"> </w:t>
+        </w:r>
+        <w:r>
+          <w:rPr>
+            <w:rStyle w:val="Hyperlink"/>
+          </w:rPr>
+          <w:t>World</w:t>
+        </w:r>
+        <w:r>
+          <w:rPr>
+            <w:rStyle w:val="Hyperlink"/>
+          </w:rPr>
+          <w:t>, 2021</w:t>
         </w:r>
       </w:hyperlink>
       <w:r>
@@ -992,15 +1010,24 @@
     </w:p>
     <w:p>
       <w:r>
-        <w:t xml:space="preserve">In this coursework, an attempt has been made to implement </w:t>
-      </w:r>
-      <w:r>
-        <w:t>Connect Four game</w:t>
+        <w:t xml:space="preserve">In this coursework, </w:t>
+      </w:r>
+      <w:r>
+        <w:t>I have</w:t>
+      </w:r>
+      <w:r>
+        <w:t xml:space="preserve"> implement</w:t>
+      </w:r>
+      <w:r>
+        <w:t>ed</w:t>
       </w:r>
       <w:r>
         <w:t xml:space="preserve"> </w:t>
       </w:r>
       <w:r>
+        <w:t xml:space="preserve">Connect Four </w:t>
+      </w:r>
+      <w:r>
         <w:t>as</w:t>
       </w:r>
       <w:r>
@@ -1010,55 +1037,103 @@
         <w:t>self-written libraries.</w:t>
       </w:r>
       <w:r>
+        <w:t xml:space="preserve"> The </w:t>
+      </w:r>
+      <w:r>
+        <w:t xml:space="preserve">game </w:t>
+      </w:r>
+      <w:r>
+        <w:t>featur</w:t>
+      </w:r>
+      <w:r>
+        <w:t>es</w:t>
+      </w:r>
+      <w:r>
+        <w:t xml:space="preserve"> two </w:t>
+      </w:r>
+      <w:r>
+        <w:t xml:space="preserve">play modes: single player – a user against a </w:t>
+      </w:r>
+      <w:r>
+        <w:t>computer (</w:t>
+      </w:r>
+      <w:r>
+        <w:t>where</w:t>
+      </w:r>
+      <w:r>
+        <w:t xml:space="preserve"> move</w:t>
+      </w:r>
+      <w:r>
+        <w:t>s</w:t>
+      </w:r>
+      <w:r>
+        <w:t xml:space="preserve"> are </w:t>
+      </w:r>
+      <w:r>
+        <w:t>random</w:t>
+      </w:r>
+      <w:r>
+        <w:t>ly</w:t>
+      </w:r>
+      <w:r>
+        <w:t xml:space="preserve"> generated</w:t>
+      </w:r>
+      <w:r>
+        <w:t>)</w:t>
+      </w:r>
+      <w:r>
+        <w:t xml:space="preserve"> and a multiplayer</w:t>
+      </w:r>
+      <w:r>
+        <w:t xml:space="preserve"> mode</w:t>
+      </w:r>
+      <w:r>
+        <w:t xml:space="preserve"> – two users playing together. Both modes can be played using </w:t>
+      </w:r>
+      <w:r>
+        <w:t>assisted mode that allows players to</w:t>
+      </w:r>
+      <w:r>
+        <w:t xml:space="preserve"> undo</w:t>
+      </w:r>
+      <w:r>
+        <w:t xml:space="preserve"> and redo</w:t>
+      </w:r>
+      <w:r>
+        <w:t xml:space="preserve"> moves</w:t>
+      </w:r>
+      <w:r>
+        <w:t xml:space="preserve">, </w:t>
+      </w:r>
+      <w:r>
+        <w:t xml:space="preserve">or </w:t>
+      </w:r>
+      <w:r>
+        <w:t>alternatively</w:t>
+      </w:r>
+      <w:r>
         <w:t xml:space="preserve"> </w:t>
       </w:r>
       <w:r>
-        <w:br/>
-      </w:r>
-      <w:r>
-        <w:t>The result of the design and implementation</w:t>
-      </w:r>
-      <w:r>
-        <w:t xml:space="preserve"> of the above idea</w:t>
-      </w:r>
-      <w:r>
-        <w:t xml:space="preserve"> is a working protype of the game Connect Four, featuring two </w:t>
-      </w:r>
-      <w:r>
-        <w:t>play modes: single player – a user against a simple random</w:t>
-      </w:r>
-      <w:r>
-        <w:t>ly</w:t>
-      </w:r>
-      <w:r>
-        <w:t xml:space="preserve"> generated computer</w:t>
-      </w:r>
-      <w:r>
-        <w:t xml:space="preserve"> moves</w:t>
-      </w:r>
-      <w:r>
-        <w:t xml:space="preserve"> and a multiplayer – two users playing together. Both modes can be played using </w:t>
-      </w:r>
-      <w:r>
-        <w:t>assisted mode that allows players to</w:t>
-      </w:r>
-      <w:r>
-        <w:t xml:space="preserve"> undo</w:t>
-      </w:r>
-      <w:r>
-        <w:t xml:space="preserve"> and redo</w:t>
-      </w:r>
-      <w:r>
-        <w:t xml:space="preserve"> moves or in a competitive mode without allowing</w:t>
-      </w:r>
-      <w:r>
-        <w:t xml:space="preserve"> the users to undo their moves. Additionally, any game played during the application runtime is being saved to allow for game replays. Past games can be found </w:t>
+        <w:t xml:space="preserve">in a competitive mode </w:t>
+      </w:r>
+      <w:r>
+        <w:t>that does not include this feature</w:t>
+      </w:r>
+      <w:r>
+        <w:t xml:space="preserve">. Additionally, any game played during the application runtime is being saved to allow for game replays. Past games can be found </w:t>
       </w:r>
       <w:r>
         <w:t>in</w:t>
       </w:r>
       <w:r>
-        <w:t xml:space="preserve"> the “Game History” in the main menu and can be re-watched. </w:t>
+        <w:t xml:space="preserve"> the “Game History” </w:t>
+      </w:r>
+      <w:r>
+        <w:t>option of</w:t>
+      </w:r>
+      <w:r>
+        <w:t xml:space="preserve"> the main menu and can be re-watched. </w:t>
       </w:r>
       <w:r>
         <w:t>The size of the board can also be adjusted to</w:t>
@@ -1070,7 +1145,7 @@
         <w:t xml:space="preserve">the </w:t>
       </w:r>
       <w:r>
-        <w:t xml:space="preserve">most common size variations: </w:t>
+        <w:t xml:space="preserve">most common variations: </w:t>
       </w:r>
       <w:r>
         <w:t>5×4, 6×5, 8×7, 9×7, 10×7, 8×8</w:t>
@@ -1083,19 +1158,20 @@
     <w:p>
       <w:pPr>
         <w:pStyle w:val="Heading1"/>
-      </w:pPr>
-      <w:bookmarkStart w:id="1" w:name="_Toc69837456"/>
+        <w:spacing w:before="120" w:after="120"/>
+      </w:pPr>
+      <w:bookmarkStart w:id="1" w:name="_Toc70187445"/>
       <w:r>
         <w:t>Design</w:t>
       </w:r>
       <w:bookmarkEnd w:id="1"/>
     </w:p>
-    <w:p/>
     <w:p>
       <w:pPr>
         <w:pStyle w:val="Heading2"/>
-      </w:pPr>
-      <w:bookmarkStart w:id="2" w:name="_Toc69837457"/>
+        <w:spacing w:after="120"/>
+      </w:pPr>
+      <w:bookmarkStart w:id="2" w:name="_Toc70187446"/>
       <w:r>
         <w:t>User Interface</w:t>
       </w:r>
@@ -1125,53 +1201,547 @@
           <w:rPr>
             <w:rStyle w:val="Hyperlink"/>
           </w:rPr>
-          <w:t>Appen</w:t>
+          <w:t xml:space="preserve">Appendix </w:t>
+        </w:r>
+      </w:hyperlink>
+      <w:r>
+        <w:rPr>
+          <w:rStyle w:val="Hyperlink"/>
+        </w:rPr>
+        <w:t>B</w:t>
+      </w:r>
+      <w:r>
+        <w:t>)</w:t>
+      </w:r>
+      <w:r>
+        <w:t>.</w:t>
+      </w:r>
+    </w:p>
+    <w:p>
+      <w:pPr>
+        <w:pStyle w:val="Heading2"/>
+        <w:spacing w:after="120"/>
+      </w:pPr>
+      <w:bookmarkStart w:id="3" w:name="_Toc70187447"/>
+      <w:r>
+        <w:t>Data Structures</w:t>
+      </w:r>
+      <w:bookmarkEnd w:id="3"/>
+    </w:p>
+    <w:p>
+      <w:r>
+        <w:t xml:space="preserve">To allow the game to function correctly, </w:t>
+      </w:r>
+      <w:r>
+        <w:t>several</w:t>
+      </w:r>
+      <w:r>
+        <w:t xml:space="preserve"> data structures were needed to store information about the game, players and moves. </w:t>
+      </w:r>
+    </w:p>
+    <w:p>
+      <w:pPr>
+        <w:pStyle w:val="ListParagraph"/>
+        <w:numPr>
+          <w:ilvl w:val="0"/>
+          <w:numId w:val="2"/>
+        </w:numPr>
+        <w:rPr>
+          <w:b/>
+          <w:bCs/>
+        </w:rPr>
+      </w:pPr>
+      <w:r>
+        <w:rPr>
+          <w:b/>
+          <w:bCs/>
+        </w:rPr>
+        <w:t>Game bo</w:t>
+      </w:r>
+      <w:r>
+        <w:rPr>
+          <w:b/>
+          <w:bCs/>
+        </w:rPr>
+        <w:t>ard</w:t>
+      </w:r>
+    </w:p>
+    <w:p>
+      <w:r>
+        <w:t xml:space="preserve">Game board was implemented using a simple </w:t>
+      </w:r>
+      <w:r>
+        <w:rPr>
+          <w:i/>
+          <w:iCs/>
+        </w:rPr>
+        <w:t>char array</w:t>
+      </w:r>
+      <w:r>
+        <w:t>. The array stores either ‘X’ or ‘O’ as</w:t>
+      </w:r>
+      <w:r>
+        <w:t xml:space="preserve"> the</w:t>
+      </w:r>
+      <w:r>
+        <w:t xml:space="preserve"> players</w:t>
+      </w:r>
+      <w:r>
+        <w:t>’</w:t>
+      </w:r>
+      <w:r>
+        <w:t xml:space="preserve"> moves or </w:t>
+      </w:r>
+      <w:r>
+        <w:t xml:space="preserve">an </w:t>
+      </w:r>
+      <w:r>
+        <w:t xml:space="preserve">empty space if not occupied by </w:t>
+      </w:r>
+      <w:r>
+        <w:t>any</w:t>
+      </w:r>
+      <w:r>
+        <w:t xml:space="preserve"> move.</w:t>
+      </w:r>
+      <w:r>
+        <w:t xml:space="preserve"> The reason for using an array is </w:t>
+      </w:r>
+      <w:r>
+        <w:t xml:space="preserve">that </w:t>
+      </w:r>
+      <w:r>
+        <w:t xml:space="preserve">a </w:t>
+      </w:r>
+      <w:r>
+        <w:t>fixed</w:t>
+      </w:r>
+      <w:r>
+        <w:t xml:space="preserve"> size </w:t>
+      </w:r>
+      <w:r>
+        <w:t xml:space="preserve">of the board </w:t>
+      </w:r>
+      <w:r>
+        <w:t>is</w:t>
+      </w:r>
+      <w:r>
+        <w:t xml:space="preserve"> </w:t>
+      </w:r>
+      <w:r>
+        <w:t>provided</w:t>
+      </w:r>
+      <w:r>
+        <w:t xml:space="preserve"> by the user at the beginning of the program</w:t>
+      </w:r>
+      <w:r>
+        <w:t>,</w:t>
+      </w:r>
+      <w:r>
+        <w:t xml:space="preserve"> </w:t>
+      </w:r>
+      <w:r>
+        <w:t>an</w:t>
+      </w:r>
+      <w:r>
+        <w:t>d</w:t>
+      </w:r>
+      <w:r>
+        <w:t xml:space="preserve"> because an array allows for an easy</w:t>
+      </w:r>
+      <w:r>
+        <w:t xml:space="preserve"> direct access using index</w:t>
+      </w:r>
+      <w:r>
+        <w:t xml:space="preserve"> and offset</w:t>
+      </w:r>
+      <w:r>
+        <w:t xml:space="preserve"> to save players</w:t>
+      </w:r>
+      <w:r>
+        <w:t>’</w:t>
+      </w:r>
+      <w:r>
+        <w:t xml:space="preserve"> moves. I</w:t>
+      </w:r>
+      <w:r>
+        <w:t>t is</w:t>
+      </w:r>
+      <w:r>
+        <w:t xml:space="preserve"> also</w:t>
+      </w:r>
+      <w:r>
+        <w:t xml:space="preserve"> easy to</w:t>
+      </w:r>
+      <w:r>
+        <w:t xml:space="preserve"> print the entire board for the user to see</w:t>
+      </w:r>
+      <w:r>
+        <w:t xml:space="preserve"> and it</w:t>
+      </w:r>
+      <w:r>
+        <w:t xml:space="preserve"> </w:t>
+      </w:r>
+      <w:r>
+        <w:t>does not</w:t>
+      </w:r>
+      <w:r>
+        <w:t xml:space="preserve"> require </w:t>
+      </w:r>
+      <w:r>
+        <w:t>a lot of memory.</w:t>
+      </w:r>
+    </w:p>
+    <w:p>
+      <w:pPr>
+        <w:pStyle w:val="ListParagraph"/>
+        <w:numPr>
+          <w:ilvl w:val="0"/>
+          <w:numId w:val="2"/>
+        </w:numPr>
+        <w:rPr>
+          <w:b/>
+          <w:bCs/>
+        </w:rPr>
+      </w:pPr>
+      <w:r>
+        <w:rPr>
+          <w:b/>
+          <w:bCs/>
+        </w:rPr>
+        <w:t>Players</w:t>
+      </w:r>
+    </w:p>
+    <w:p>
+      <w:r>
+        <w:t xml:space="preserve">A </w:t>
+      </w:r>
+      <w:r>
+        <w:rPr>
+          <w:i/>
+          <w:iCs/>
+        </w:rPr>
+        <w:t xml:space="preserve">Player struct </w:t>
+      </w:r>
+      <w:r>
+        <w:t>was used t</w:t>
+      </w:r>
+      <w:r>
+        <w:t>o store information about the players such as their names, token ( ‘X’ or ‘O’ )</w:t>
+      </w:r>
+      <w:r>
+        <w:t xml:space="preserve"> and</w:t>
+      </w:r>
+      <w:r>
+        <w:t xml:space="preserve"> </w:t>
+      </w:r>
+      <w:r>
+        <w:t xml:space="preserve">flags </w:t>
+      </w:r>
+      <w:r>
+        <w:t>(</w:t>
+      </w:r>
+      <w:r>
+        <w:t>one indicating for</w:t>
+      </w:r>
+      <w:r>
+        <w:t xml:space="preserve"> </w:t>
+      </w:r>
+      <w:r>
+        <w:t>a “</w:t>
+      </w:r>
+      <w:r>
+        <w:t>computer</w:t>
+      </w:r>
+      <w:r>
+        <w:t>”</w:t>
+      </w:r>
+      <w:r>
+        <w:t xml:space="preserve"> </w:t>
+      </w:r>
+      <w:r>
+        <w:t>player</w:t>
+      </w:r>
+      <w:r>
+        <w:t>, and another to indicate the winner of the game)</w:t>
+      </w:r>
+      <w:r>
+        <w:t>.</w:t>
+      </w:r>
+      <w:r>
+        <w:t xml:space="preserve"> </w:t>
+      </w:r>
+      <w:r>
+        <w:t xml:space="preserve">This data structure </w:t>
+      </w:r>
+      <w:r>
+        <w:t xml:space="preserve">was used </w:t>
+      </w:r>
+      <w:r>
+        <w:t xml:space="preserve">because it allows </w:t>
+      </w:r>
+      <w:r>
+        <w:t>for</w:t>
+      </w:r>
+      <w:r>
+        <w:t xml:space="preserve"> </w:t>
+      </w:r>
+      <w:r>
+        <w:t>group</w:t>
+      </w:r>
+      <w:r>
+        <w:t>ing</w:t>
+      </w:r>
+      <w:r>
+        <w:t xml:space="preserve"> </w:t>
+      </w:r>
+      <w:r>
+        <w:t xml:space="preserve">all information together </w:t>
+      </w:r>
+      <w:r>
+        <w:t xml:space="preserve">despite them being </w:t>
+      </w:r>
+      <w:r>
+        <w:t xml:space="preserve">of </w:t>
+      </w:r>
+      <w:r>
+        <w:t>a different type</w:t>
+      </w:r>
+      <w:r>
+        <w:t>(</w:t>
+      </w:r>
+      <w:hyperlink w:anchor="_References" w:history="1">
+        <w:r>
+          <w:rPr>
+            <w:rStyle w:val="Hyperlink"/>
+          </w:rPr>
+          <w:t>O</w:t>
         </w:r>
         <w:r>
           <w:rPr>
             <w:rStyle w:val="Hyperlink"/>
           </w:rPr>
-          <w:t>d</w:t>
+          <w:t>lsson, 2019, p. 63</w:t>
+        </w:r>
+      </w:hyperlink>
+      <w:r>
+        <w:t>)</w:t>
+      </w:r>
+      <w:r>
+        <w:t xml:space="preserve">, </w:t>
+      </w:r>
+      <w:r>
+        <w:t>and is easily accessible throughout the game play.</w:t>
+      </w:r>
+      <w:r>
+        <w:t xml:space="preserve"> A pointer to </w:t>
+      </w:r>
+      <w:r>
+        <w:t>a struct can also be easily saved to</w:t>
+      </w:r>
+      <w:r>
+        <w:t xml:space="preserve"> Game Histo</w:t>
+      </w:r>
+      <w:r>
+        <w:t>ry and</w:t>
+      </w:r>
+      <w:r>
+        <w:t xml:space="preserve"> then </w:t>
+      </w:r>
+      <w:r>
+        <w:t xml:space="preserve">used to </w:t>
+      </w:r>
+      <w:r>
+        <w:t>replay the game using players</w:t>
+      </w:r>
+      <w:r>
+        <w:t>’</w:t>
+      </w:r>
+      <w:r>
+        <w:t xml:space="preserve"> names.</w:t>
+      </w:r>
+    </w:p>
+    <w:p>
+      <w:pPr>
+        <w:pStyle w:val="ListParagraph"/>
+        <w:numPr>
+          <w:ilvl w:val="0"/>
+          <w:numId w:val="2"/>
+        </w:numPr>
+        <w:rPr>
+          <w:b/>
+          <w:bCs/>
+        </w:rPr>
+      </w:pPr>
+      <w:r>
+        <w:rPr>
+          <w:b/>
+          <w:bCs/>
+        </w:rPr>
+        <w:t>Saving game moves</w:t>
+      </w:r>
+    </w:p>
+    <w:p>
+      <w:r>
+        <w:t>To easily save players’ moves and undo</w:t>
+      </w:r>
+      <w:r>
+        <w:t>/</w:t>
+      </w:r>
+      <w:r>
+        <w:t>redo them</w:t>
+      </w:r>
+      <w:r>
+        <w:t>,</w:t>
+      </w:r>
+      <w:r>
+        <w:t xml:space="preserve"> a </w:t>
+      </w:r>
+      <w:r>
+        <w:rPr>
+          <w:i/>
+          <w:iCs/>
+        </w:rPr>
+        <w:t>stack</w:t>
+      </w:r>
+      <w:r>
+        <w:rPr>
+          <w:i/>
+          <w:iCs/>
+        </w:rPr>
+        <w:t xml:space="preserve"> structure</w:t>
+      </w:r>
+      <w:r>
+        <w:t xml:space="preserve"> was needed</w:t>
+      </w:r>
+      <w:r>
+        <w:t xml:space="preserve"> where items can be added and </w:t>
+      </w:r>
+      <w:r>
+        <w:t>deleted</w:t>
+      </w:r>
+      <w:r>
+        <w:t xml:space="preserve"> only at the end of the list</w:t>
+      </w:r>
+      <w:r>
+        <w:t xml:space="preserve">. It was implemented as </w:t>
+      </w:r>
+      <w:r>
+        <w:t xml:space="preserve">a struct with </w:t>
+      </w:r>
+      <w:r>
+        <w:t xml:space="preserve">an array </w:t>
+      </w:r>
+      <w:r>
+        <w:t>and a</w:t>
+      </w:r>
+      <w:r>
+        <w:t>n</w:t>
+      </w:r>
+      <w:r>
+        <w:t xml:space="preserve"> </w:t>
+      </w:r>
+      <w:r>
+        <w:t xml:space="preserve">integer to keep track of </w:t>
+      </w:r>
+      <w:r>
+        <w:t>the top</w:t>
+      </w:r>
+      <w:r>
+        <w:t>(end)</w:t>
+      </w:r>
+      <w:r>
+        <w:t xml:space="preserve"> of the stack</w:t>
+      </w:r>
+      <w:r>
+        <w:t xml:space="preserve"> (</w:t>
+      </w:r>
+      <w:hyperlink w:anchor="_References" w:history="1">
+        <w:r>
+          <w:rPr>
+            <w:rStyle w:val="Hyperlink"/>
+          </w:rPr>
+          <w:t>Nielsen</w:t>
         </w:r>
         <w:r>
           <w:rPr>
             <w:rStyle w:val="Hyperlink"/>
           </w:rPr>
-          <w:t xml:space="preserve">ix </w:t>
+          <w:t>, 2009, p. 186</w:t>
         </w:r>
       </w:hyperlink>
       <w:r>
-        <w:rPr>
-          <w:rStyle w:val="Hyperlink"/>
-        </w:rPr>
-        <w:t>B</w:t>
-      </w:r>
-      <w:r>
         <w:t>)</w:t>
       </w:r>
       <w:r>
         <w:t>.</w:t>
+      </w:r>
+      <w:r>
+        <w:t xml:space="preserve"> </w:t>
+      </w:r>
+      <w:r>
+        <w:t xml:space="preserve">In assisted mode </w:t>
+      </w:r>
+      <w:r>
+        <w:t>where the players can undo and redo their moves, t</w:t>
+      </w:r>
+      <w:r>
+        <w:t xml:space="preserve">wo stacks were used: one for players’ moves and one for </w:t>
+      </w:r>
+      <w:r>
+        <w:lastRenderedPageBreak/>
+        <w:t xml:space="preserve">storing undone moves to support the redo moves option. </w:t>
+      </w:r>
+      <w:r>
+        <w:t>Stacks allow for an easy pop and push operations on the last element of the list which is very useful when dealing with undoing moves</w:t>
+      </w:r>
+      <w:r>
+        <w:t xml:space="preserve"> or “going back”</w:t>
+      </w:r>
+      <w:r>
+        <w:t>.</w:t>
+      </w:r>
+      <w:r>
+        <w:t xml:space="preserve"> </w:t>
       </w:r>
     </w:p>
     <w:p>
-      <w:pPr>
-        <w:pStyle w:val="Heading2"/>
-      </w:pPr>
-      <w:bookmarkStart w:id="3" w:name="_Toc69837458"/>
-      <w:r>
-        <w:t>Data Structures</w:t>
-      </w:r>
-      <w:bookmarkEnd w:id="3"/>
-    </w:p>
-    <w:p>
-      <w:r>
-        <w:t xml:space="preserve">To allow the game to function correctly, </w:t>
-      </w:r>
-      <w:r>
-        <w:t>several</w:t>
-      </w:r>
-      <w:r>
-        <w:t xml:space="preserve"> data structures were needed to store information about the game, players and moves. </w:t>
+      <w:r>
+        <w:t xml:space="preserve">Because </w:t>
+      </w:r>
+      <w:r>
+        <w:t>the stack struct still uses</w:t>
+      </w:r>
+      <w:r>
+        <w:t xml:space="preserve"> an array, </w:t>
+      </w:r>
+      <w:r>
+        <w:t>it was possible</w:t>
+      </w:r>
+      <w:r>
+        <w:t xml:space="preserve"> to turn it into a </w:t>
+      </w:r>
+      <w:r>
+        <w:rPr>
+          <w:i/>
+          <w:iCs/>
+        </w:rPr>
+        <w:t>queue</w:t>
+      </w:r>
+      <w:r>
+        <w:t xml:space="preserve"> for the purposes of re-watching a past game. Instead of using pop and push, </w:t>
+      </w:r>
+      <w:r>
+        <w:t>a simple loop was s</w:t>
+      </w:r>
+      <w:r>
+        <w:t>et</w:t>
+      </w:r>
+      <w:r>
+        <w:t xml:space="preserve"> that starts at the beginning of the array and replays the players’ moves</w:t>
+      </w:r>
+      <w:r>
+        <w:t xml:space="preserve"> following a first in first out order, rather than stack’s way of last in first out.</w:t>
       </w:r>
     </w:p>
     <w:p>
@@ -1191,481 +1761,190 @@
           <w:b/>
           <w:bCs/>
         </w:rPr>
-        <w:t>Game bo</w:t>
+        <w:t>Saving games history</w:t>
+      </w:r>
+    </w:p>
+    <w:p>
+      <w:r>
+        <w:t xml:space="preserve">To display </w:t>
+      </w:r>
+      <w:r>
+        <w:t xml:space="preserve">an </w:t>
+      </w:r>
+      <w:r>
+        <w:t xml:space="preserve">unspecified </w:t>
+      </w:r>
+      <w:r>
+        <w:t>number</w:t>
+      </w:r>
+      <w:r>
+        <w:t xml:space="preserve"> of past games </w:t>
+      </w:r>
+      <w:r>
+        <w:t>to</w:t>
+      </w:r>
+      <w:r>
+        <w:t xml:space="preserve"> replay them, a</w:t>
+      </w:r>
+      <w:r>
+        <w:t xml:space="preserve">nother list was needed. A </w:t>
+      </w:r>
+      <w:r>
+        <w:rPr>
+          <w:i/>
+          <w:iCs/>
+        </w:rPr>
+        <w:t>Linked</w:t>
       </w:r>
       <w:r>
         <w:rPr>
           <w:b/>
           <w:bCs/>
         </w:rPr>
-        <w:t>ard</w:t>
+        <w:t xml:space="preserve"> </w:t>
+      </w:r>
+      <w:r>
+        <w:rPr>
+          <w:i/>
+          <w:iCs/>
+        </w:rPr>
+        <w:t>List</w:t>
+      </w:r>
+      <w:r>
+        <w:t xml:space="preserve"> </w:t>
+      </w:r>
+      <w:r>
+        <w:t>logic</w:t>
+      </w:r>
+      <w:r>
+        <w:t xml:space="preserve"> (</w:t>
+      </w:r>
+      <w:hyperlink w:anchor="_References" w:history="1">
+        <w:r>
+          <w:rPr>
+            <w:rStyle w:val="Hyperlink"/>
+          </w:rPr>
+          <w:t>Adamson, 1996, p. 13</w:t>
+        </w:r>
+      </w:hyperlink>
+      <w:r>
+        <w:t>)</w:t>
+      </w:r>
+      <w:r>
+        <w:t xml:space="preserve"> was used to create a GameHistory struct that stores a list of moves </w:t>
+      </w:r>
+      <w:r>
+        <w:t>that were played</w:t>
+      </w:r>
+      <w:r>
+        <w:t xml:space="preserve"> in a game</w:t>
+      </w:r>
+      <w:r>
+        <w:t xml:space="preserve">(a pointer to a </w:t>
+      </w:r>
+      <w:r>
+        <w:t>Stack struct</w:t>
+      </w:r>
+      <w:r>
+        <w:t>)</w:t>
+      </w:r>
+      <w:r>
+        <w:t>, two players</w:t>
+      </w:r>
+      <w:r>
+        <w:t xml:space="preserve"> (pointers to Player structs)</w:t>
+      </w:r>
+      <w:r>
+        <w:t>, board size (two integers: columns and rows),</w:t>
+      </w:r>
+      <w:r>
+        <w:t xml:space="preserve"> and a pointer to the next </w:t>
+      </w:r>
+      <w:r>
+        <w:t>GameHistory struct</w:t>
+      </w:r>
+      <w:r>
+        <w:t xml:space="preserve"> (</w:t>
+      </w:r>
+      <w:r>
+        <w:t xml:space="preserve">the </w:t>
+      </w:r>
+      <w:r>
+        <w:t>link</w:t>
+      </w:r>
+      <w:r>
+        <w:t xml:space="preserve"> part</w:t>
+      </w:r>
+      <w:r>
+        <w:t xml:space="preserve"> of a linked list</w:t>
+      </w:r>
+      <w:r>
+        <w:t>)</w:t>
+      </w:r>
+      <w:r>
+        <w:t xml:space="preserve">. </w:t>
+      </w:r>
+      <w:r>
+        <w:t>Because different data structures were needed to be stored within that list</w:t>
+      </w:r>
+      <w:r>
+        <w:t xml:space="preserve"> and its size is not constant</w:t>
+      </w:r>
+      <w:r>
+        <w:t xml:space="preserve">, a simple array would not work in this case. </w:t>
+      </w:r>
+      <w:r>
+        <w:t>A L</w:t>
+      </w:r>
+      <w:r>
+        <w:t xml:space="preserve">inked List </w:t>
+      </w:r>
+      <w:r>
+        <w:t xml:space="preserve">was </w:t>
+      </w:r>
+      <w:r>
+        <w:t>the best option</w:t>
+      </w:r>
+      <w:r>
+        <w:t xml:space="preserve"> -  it </w:t>
+      </w:r>
+      <w:r>
+        <w:t>allows</w:t>
+      </w:r>
+      <w:r>
+        <w:t xml:space="preserve"> for dynamic insertion to add more games</w:t>
+      </w:r>
+      <w:r>
+        <w:t xml:space="preserve">, and when </w:t>
+      </w:r>
+      <w:r>
+        <w:t>listing</w:t>
+      </w:r>
+      <w:r>
+        <w:t xml:space="preserve"> all the saved games, the starting point is at the beginning of the list and then it follows </w:t>
+      </w:r>
+      <w:r>
+        <w:t xml:space="preserve">to </w:t>
+      </w:r>
+      <w:r>
+        <w:t>the next link</w:t>
+      </w:r>
+      <w:r>
+        <w:t xml:space="preserve"> </w:t>
+      </w:r>
+      <w:r>
+        <w:t>until it reaches a null link</w:t>
+      </w:r>
+      <w:r>
+        <w:t>.</w:t>
       </w:r>
     </w:p>
     <w:p>
-      <w:r>
-        <w:t xml:space="preserve">Game board was implemented using a simple </w:t>
-      </w:r>
-      <w:r>
-        <w:rPr>
-          <w:b/>
-          <w:bCs/>
-        </w:rPr>
-        <w:t>char array</w:t>
-      </w:r>
-      <w:r>
-        <w:t>. The array stores either ‘X’ or ‘O’ as</w:t>
-      </w:r>
-      <w:r>
-        <w:t xml:space="preserve"> the</w:t>
-      </w:r>
-      <w:r>
-        <w:t xml:space="preserve"> players</w:t>
-      </w:r>
-      <w:r>
-        <w:t>’</w:t>
-      </w:r>
-      <w:r>
-        <w:t xml:space="preserve"> moves or ‘ ‘ </w:t>
-      </w:r>
-      <w:r>
-        <w:t xml:space="preserve">an </w:t>
-      </w:r>
-      <w:r>
-        <w:t xml:space="preserve">empty space if not occupied by </w:t>
-      </w:r>
-      <w:r>
-        <w:t>any</w:t>
-      </w:r>
-      <w:r>
-        <w:t xml:space="preserve"> move.</w:t>
-      </w:r>
-      <w:r>
-        <w:t xml:space="preserve"> The reason for using an array is </w:t>
-      </w:r>
-      <w:r>
-        <w:t xml:space="preserve">that </w:t>
-      </w:r>
-      <w:r>
-        <w:t xml:space="preserve">a </w:t>
-      </w:r>
-      <w:r>
-        <w:t>fixed</w:t>
-      </w:r>
-      <w:r>
-        <w:t xml:space="preserve"> size </w:t>
-      </w:r>
-      <w:r>
-        <w:t xml:space="preserve">of the board </w:t>
-      </w:r>
-      <w:r>
-        <w:t>is</w:t>
-      </w:r>
-      <w:r>
-        <w:t xml:space="preserve"> </w:t>
-      </w:r>
-      <w:r>
-        <w:t>provided</w:t>
-      </w:r>
-      <w:r>
-        <w:t xml:space="preserve"> by the user at the beginning of the program</w:t>
-      </w:r>
-      <w:r>
-        <w:t>,</w:t>
-      </w:r>
-      <w:r>
-        <w:t xml:space="preserve"> </w:t>
-      </w:r>
-      <w:r>
-        <w:t>an</w:t>
-      </w:r>
-      <w:r>
-        <w:t>d</w:t>
-      </w:r>
-      <w:r>
-        <w:t xml:space="preserve"> because an array allows for an easy</w:t>
-      </w:r>
-      <w:r>
-        <w:t xml:space="preserve"> direct access using index</w:t>
-      </w:r>
-      <w:r>
-        <w:t xml:space="preserve"> and offset</w:t>
-      </w:r>
-      <w:r>
-        <w:t xml:space="preserve"> to save players moves. I</w:t>
-      </w:r>
-      <w:r>
-        <w:t>t is</w:t>
-      </w:r>
-      <w:r>
-        <w:t xml:space="preserve"> also</w:t>
-      </w:r>
-      <w:r>
-        <w:t xml:space="preserve"> easy to</w:t>
-      </w:r>
-      <w:r>
-        <w:t xml:space="preserve"> print the entire board for the user to see</w:t>
-      </w:r>
-      <w:r>
-        <w:t xml:space="preserve"> and it</w:t>
-      </w:r>
-      <w:r>
-        <w:t xml:space="preserve"> </w:t>
-      </w:r>
-      <w:r>
-        <w:t>does not</w:t>
-      </w:r>
-      <w:r>
-        <w:t xml:space="preserve"> require </w:t>
-      </w:r>
-      <w:r>
-        <w:t>a lot of memory.</w:t>
-      </w:r>
-    </w:p>
-    <w:p>
-      <w:pPr>
-        <w:pStyle w:val="ListParagraph"/>
-        <w:numPr>
-          <w:ilvl w:val="0"/>
-          <w:numId w:val="2"/>
-        </w:numPr>
-        <w:rPr>
-          <w:b/>
-          <w:bCs/>
-        </w:rPr>
-      </w:pPr>
-      <w:r>
-        <w:rPr>
-          <w:b/>
-          <w:bCs/>
-        </w:rPr>
-        <w:t>Players</w:t>
-      </w:r>
-    </w:p>
-    <w:p>
-      <w:r>
-        <w:t>To store information about the players such as their names, token ( ‘X’ or ‘O’ )</w:t>
-      </w:r>
-      <w:r>
-        <w:t xml:space="preserve"> and</w:t>
-      </w:r>
-      <w:r>
-        <w:t xml:space="preserve"> </w:t>
-      </w:r>
-      <w:r>
-        <w:t xml:space="preserve">flags if the player is </w:t>
-      </w:r>
-      <w:r>
-        <w:t>a “</w:t>
-      </w:r>
-      <w:r>
-        <w:t>computer</w:t>
-      </w:r>
-      <w:r>
-        <w:t>”</w:t>
-      </w:r>
-      <w:r>
-        <w:t xml:space="preserve"> for the single player mode or i</w:t>
-      </w:r>
-      <w:r>
-        <w:t>f</w:t>
-      </w:r>
-      <w:r>
-        <w:t xml:space="preserve"> the player is the winner</w:t>
-      </w:r>
-      <w:r>
-        <w:t>,</w:t>
-      </w:r>
-      <w:r>
-        <w:t xml:space="preserve"> a </w:t>
-      </w:r>
-      <w:r>
-        <w:rPr>
-          <w:b/>
-          <w:bCs/>
-        </w:rPr>
-        <w:t xml:space="preserve">Player </w:t>
-      </w:r>
-      <w:r>
-        <w:rPr>
-          <w:b/>
-          <w:bCs/>
-        </w:rPr>
-        <w:t>struct</w:t>
-      </w:r>
-      <w:r>
-        <w:t xml:space="preserve"> was used. </w:t>
-      </w:r>
-      <w:r>
-        <w:t xml:space="preserve">The reason for that is that </w:t>
-      </w:r>
-      <w:r>
-        <w:t>a struct</w:t>
-      </w:r>
-      <w:r>
-        <w:t xml:space="preserve"> </w:t>
-      </w:r>
-      <w:r>
-        <w:t>groups all the information together and it is easily accessible throughout the game play.</w:t>
-      </w:r>
-      <w:r>
-        <w:t xml:space="preserve"> A pointer to </w:t>
-      </w:r>
-      <w:r>
-        <w:t>a struct can also be easily saved to</w:t>
-      </w:r>
-      <w:r>
-        <w:t xml:space="preserve"> Game Histo</w:t>
-      </w:r>
-      <w:r>
-        <w:t>ry and</w:t>
-      </w:r>
-      <w:r>
-        <w:t xml:space="preserve"> then </w:t>
-      </w:r>
-      <w:r>
-        <w:t xml:space="preserve">used to </w:t>
-      </w:r>
-      <w:r>
-        <w:t>replay the game using player’s names.</w:t>
-      </w:r>
-    </w:p>
-    <w:p>
-      <w:pPr>
-        <w:pStyle w:val="ListParagraph"/>
-        <w:numPr>
-          <w:ilvl w:val="0"/>
-          <w:numId w:val="2"/>
-        </w:numPr>
-        <w:rPr>
-          <w:b/>
-          <w:bCs/>
-        </w:rPr>
-      </w:pPr>
-      <w:r>
-        <w:rPr>
-          <w:b/>
-          <w:bCs/>
-        </w:rPr>
-        <w:t>Saving game moves</w:t>
-      </w:r>
-    </w:p>
-    <w:p>
-      <w:r>
-        <w:t xml:space="preserve">To easily save players’ moves and to be able to undo them </w:t>
-      </w:r>
-      <w:r>
-        <w:t xml:space="preserve">and redo them easily a </w:t>
-      </w:r>
-      <w:r>
-        <w:rPr>
-          <w:b/>
-          <w:bCs/>
-        </w:rPr>
-        <w:t>stack structure</w:t>
-      </w:r>
-      <w:r>
-        <w:t xml:space="preserve"> was needed</w:t>
-      </w:r>
-      <w:r>
-        <w:t xml:space="preserve">. It was implemented as </w:t>
-      </w:r>
-      <w:r>
-        <w:t xml:space="preserve">a struct with </w:t>
-      </w:r>
-      <w:r>
-        <w:t xml:space="preserve">an array </w:t>
-      </w:r>
-      <w:r>
-        <w:t>and a</w:t>
-      </w:r>
-      <w:r>
-        <w:t>n</w:t>
-      </w:r>
-      <w:r>
-        <w:t xml:space="preserve"> </w:t>
-      </w:r>
-      <w:r>
-        <w:t xml:space="preserve">integer to keep track of </w:t>
-      </w:r>
-      <w:r>
-        <w:t>the top of the stack.</w:t>
-      </w:r>
-      <w:r>
-        <w:t xml:space="preserve"> </w:t>
-      </w:r>
-      <w:r>
-        <w:t xml:space="preserve">In assisted mode </w:t>
-      </w:r>
-      <w:r>
-        <w:t>where the players can undo and redo their moves, t</w:t>
-      </w:r>
-      <w:r>
-        <w:t xml:space="preserve">wo stacks were used: </w:t>
-      </w:r>
-      <w:r>
-        <w:lastRenderedPageBreak/>
-        <w:t xml:space="preserve">one for players’ moves and one for storing undone moves to support the redo moves option. </w:t>
-      </w:r>
-      <w:r>
-        <w:t>Stacks allow for an easy pop and push operations on the last element of the list which is very useful when dealing with undoing moves.</w:t>
-      </w:r>
-      <w:r>
-        <w:t xml:space="preserve"> </w:t>
-      </w:r>
-    </w:p>
-    <w:p>
-      <w:r>
-        <w:t xml:space="preserve">Because </w:t>
-      </w:r>
-      <w:r>
-        <w:t>the stack struct still uses</w:t>
-      </w:r>
-      <w:r>
-        <w:t xml:space="preserve"> an array, it was </w:t>
-      </w:r>
-      <w:proofErr w:type="gramStart"/>
-      <w:r>
-        <w:t>fairly easy</w:t>
-      </w:r>
-      <w:proofErr w:type="gramEnd"/>
-      <w:r>
-        <w:t xml:space="preserve"> to turn it into a </w:t>
-      </w:r>
-      <w:r>
-        <w:rPr>
-          <w:b/>
-          <w:bCs/>
-        </w:rPr>
-        <w:t>queue</w:t>
-      </w:r>
-      <w:r>
-        <w:t xml:space="preserve"> for the purposes of re-watching a past game. Instead of using pop and push, </w:t>
-      </w:r>
-      <w:r>
-        <w:t>a simple loop was s</w:t>
-      </w:r>
-      <w:r>
-        <w:t>et</w:t>
-      </w:r>
-      <w:r>
-        <w:t xml:space="preserve"> that starts at the beginning of the array and replays the players’ moves</w:t>
-      </w:r>
-      <w:r>
-        <w:t xml:space="preserve"> following a first in first out order, rather than stack’s way of last in first out.</w:t>
-      </w:r>
-    </w:p>
-    <w:p>
-      <w:pPr>
-        <w:pStyle w:val="ListParagraph"/>
-        <w:numPr>
-          <w:ilvl w:val="0"/>
-          <w:numId w:val="2"/>
-        </w:numPr>
-        <w:rPr>
-          <w:b/>
-          <w:bCs/>
-        </w:rPr>
-      </w:pPr>
-      <w:r>
-        <w:rPr>
-          <w:b/>
-          <w:bCs/>
-        </w:rPr>
-        <w:t>Saving games history</w:t>
-      </w:r>
-    </w:p>
-    <w:p>
-      <w:r>
-        <w:t xml:space="preserve">To display unspecified </w:t>
-      </w:r>
-      <w:r>
-        <w:t>number</w:t>
-      </w:r>
-      <w:r>
-        <w:t xml:space="preserve"> of past games and then replay them, a</w:t>
-      </w:r>
-      <w:r>
-        <w:t xml:space="preserve">nother list was needed. A </w:t>
-      </w:r>
-      <w:r>
-        <w:rPr>
-          <w:b/>
-          <w:bCs/>
-        </w:rPr>
-        <w:t>LinkedList</w:t>
-      </w:r>
-      <w:r>
-        <w:t xml:space="preserve"> structure was used to create a </w:t>
-      </w:r>
-      <w:proofErr w:type="spellStart"/>
-      <w:r>
-        <w:t>GameHistory</w:t>
-      </w:r>
-      <w:proofErr w:type="spellEnd"/>
-      <w:r>
-        <w:t xml:space="preserve"> struct that stores a list of moves taken in a game</w:t>
-      </w:r>
-      <w:r>
-        <w:t xml:space="preserve">(a pointer to a </w:t>
-      </w:r>
-      <w:r>
-        <w:t xml:space="preserve">Stack </w:t>
-      </w:r>
-      <w:proofErr w:type="gramStart"/>
-      <w:r>
-        <w:t>struct</w:t>
-      </w:r>
-      <w:proofErr w:type="gramEnd"/>
-      <w:r>
-        <w:t>)</w:t>
-      </w:r>
-      <w:r>
-        <w:t>, two players</w:t>
-      </w:r>
-      <w:r>
-        <w:t xml:space="preserve"> (pointers to Player structs)</w:t>
-      </w:r>
-      <w:r>
-        <w:t xml:space="preserve"> and a pointer to the next </w:t>
-      </w:r>
-      <w:proofErr w:type="spellStart"/>
-      <w:r>
-        <w:t>GameHistory</w:t>
-      </w:r>
-      <w:proofErr w:type="spellEnd"/>
-      <w:r>
-        <w:t xml:space="preserve"> struct</w:t>
-      </w:r>
-      <w:r>
-        <w:t xml:space="preserve"> (link)</w:t>
-      </w:r>
-      <w:r>
-        <w:t xml:space="preserve">. </w:t>
-      </w:r>
-      <w:r>
-        <w:t>Because different data structures were needed to be stored within that list, a simple array would not work in this case. Linked List seemed like the best option</w:t>
-      </w:r>
-      <w:r>
-        <w:t xml:space="preserve"> -  it is easy to add a new element, and when displaying all the saved games, the starting point is at the beginning of the list and then it follows </w:t>
-      </w:r>
-      <w:r>
-        <w:t xml:space="preserve">to </w:t>
-      </w:r>
-      <w:r>
-        <w:t>the next link</w:t>
-      </w:r>
-      <w:r>
-        <w:t xml:space="preserve"> and so on</w:t>
-      </w:r>
-      <w:r>
-        <w:t>.</w:t>
-      </w:r>
-    </w:p>
-    <w:p>
       <w:pPr>
         <w:pStyle w:val="Heading2"/>
-      </w:pPr>
-      <w:bookmarkStart w:id="4" w:name="_Toc69837459"/>
+        <w:spacing w:after="120"/>
+      </w:pPr>
+      <w:bookmarkStart w:id="4" w:name="_Toc70187448"/>
       <w:r>
         <w:t>Algorithm</w:t>
       </w:r>
@@ -1707,10 +1986,17 @@
           <w:b/>
           <w:bCs/>
         </w:rPr>
-        <w:t xml:space="preserve"> linear search</w:t>
-      </w:r>
-      <w:r>
-        <w:t xml:space="preserve"> algorithm </w:t>
+        <w:t xml:space="preserve"> </w:t>
+      </w:r>
+      <w:r>
+        <w:rPr>
+          <w:i/>
+          <w:iCs/>
+        </w:rPr>
+        <w:t xml:space="preserve">linear search </w:t>
+      </w:r>
+      <w:r>
+        <w:t xml:space="preserve">algorithm </w:t>
       </w:r>
       <w:r>
         <w:t xml:space="preserve">with a counter </w:t>
@@ -1722,7 +2008,13 @@
         <w:t xml:space="preserve"> (board) </w:t>
       </w:r>
       <w:r>
-        <w:t xml:space="preserve">one element at the time </w:t>
+        <w:t xml:space="preserve">one element at </w:t>
+      </w:r>
+      <w:r>
+        <w:t>a</w:t>
+      </w:r>
+      <w:r>
+        <w:t xml:space="preserve"> time </w:t>
       </w:r>
       <w:r>
         <w:t xml:space="preserve">for </w:t>
@@ -1735,6 +2027,18 @@
       </w:r>
       <w:r>
         <w:t>If the element repeats, the counter is incremented. If the next element is the opposite element, the counter gets reset. If the counter reaches 4, the game is over.</w:t>
+      </w:r>
+      <w:r>
+        <w:t xml:space="preserve"> </w:t>
+      </w:r>
+      <w:r>
+        <w:t>In the game source code, c</w:t>
+      </w:r>
+      <w:r>
+        <w:t xml:space="preserve">heckWin() method is implementing this </w:t>
+      </w:r>
+      <w:r>
+        <w:t>logic.</w:t>
       </w:r>
     </w:p>
     <w:p>
@@ -1846,10 +2150,7 @@
         <w:t xml:space="preserve"> down, </w:t>
       </w:r>
       <w:r>
-        <w:t>two</w:t>
-      </w:r>
-      <w:r>
-        <w:t xml:space="preserve"> nested loops were needed: one</w:t>
+        <w:t>one nested loop was needed</w:t>
       </w:r>
       <w:r>
         <w:t xml:space="preserve"> to check the first half of the board </w:t>
@@ -1894,7 +2195,10 @@
         <w:t>an offset</w:t>
       </w:r>
       <w:r>
-        <w:t>, and a second one</w:t>
+        <w:t xml:space="preserve">, and a second </w:t>
+      </w:r>
+      <w:r>
+        <w:t>nested loop</w:t>
       </w:r>
       <w:r>
         <w:t xml:space="preserve"> </w:t>
@@ -2621,7 +2925,13 @@
         <w:t xml:space="preserve"> as above</w:t>
       </w:r>
       <w:r>
-        <w:t xml:space="preserve">, but instead of moving down at each row, </w:t>
+        <w:t xml:space="preserve">, but instead of moving down at each </w:t>
+      </w:r>
+      <w:r>
+        <w:t>iteration</w:t>
+      </w:r>
+      <w:r>
+        <w:t xml:space="preserve">, </w:t>
       </w:r>
       <w:r>
         <w:t>the loop</w:t>
@@ -2630,10 +2940,10 @@
         <w:t xml:space="preserve"> moves up</w:t>
       </w:r>
       <w:r>
+        <w:t>. Also,</w:t>
+      </w:r>
+      <w:r>
         <w:t xml:space="preserve"> </w:t>
-      </w:r>
-      <w:r>
-        <w:t xml:space="preserve">and </w:t>
       </w:r>
       <w:r>
         <w:t xml:space="preserve">for the second half of the board, </w:t>
@@ -3352,8 +3662,9 @@
     <w:p>
       <w:pPr>
         <w:pStyle w:val="Heading2"/>
-      </w:pPr>
-      <w:bookmarkStart w:id="5" w:name="_Toc69837460"/>
+        <w:spacing w:after="120"/>
+      </w:pPr>
+      <w:bookmarkStart w:id="5" w:name="_Toc70187449"/>
       <w:r>
         <w:t>Gameplay algorithm</w:t>
       </w:r>
@@ -3370,16 +3681,13 @@
         <w:t xml:space="preserve"> loops and decisions based on the user’s input. </w:t>
       </w:r>
       <w:r>
-        <w:t>The entire program logic can be seen on Connect Four Flowchart in the appendix part of this report</w:t>
-      </w:r>
-      <w:r>
-        <w:t xml:space="preserve"> </w:t>
-      </w:r>
-      <w:r>
-        <w:br/>
-      </w:r>
-      <w:r>
-        <w:t>(</w:t>
+        <w:t>The entire program logic can be seen on</w:t>
+      </w:r>
+      <w:r>
+        <w:t xml:space="preserve"> a</w:t>
+      </w:r>
+      <w:r>
+        <w:t xml:space="preserve"> Connect Four Flowchart in </w:t>
       </w:r>
       <w:hyperlink w:anchor="_Appendix" w:history="1">
         <w:r>
@@ -3396,15 +3704,15 @@
         <w:t>A</w:t>
       </w:r>
       <w:r>
-        <w:t>).</w:t>
+        <w:t>.</w:t>
       </w:r>
     </w:p>
-    <w:p/>
     <w:p>
       <w:pPr>
         <w:pStyle w:val="Heading2"/>
-      </w:pPr>
-      <w:bookmarkStart w:id="6" w:name="_Toc69837461"/>
+        <w:spacing w:after="120"/>
+      </w:pPr>
+      <w:bookmarkStart w:id="6" w:name="_Toc70187450"/>
       <w:r>
         <w:t>Single player mode</w:t>
       </w:r>
@@ -3462,12 +3770,12 @@
         <w:t>.</w:t>
       </w:r>
     </w:p>
-    <w:p/>
     <w:p>
       <w:pPr>
         <w:pStyle w:val="Heading2"/>
-      </w:pPr>
-      <w:bookmarkStart w:id="7" w:name="_Toc69837462"/>
+        <w:spacing w:after="120"/>
+      </w:pPr>
+      <w:bookmarkStart w:id="7" w:name="_Toc70187451"/>
       <w:r>
         <w:t>Assisted mode</w:t>
       </w:r>
@@ -3533,7 +3841,19 @@
         <w:t>. The player can undo both their own moves as well as the comput</w:t>
       </w:r>
       <w:r>
-        <w:t xml:space="preserve">er’s. The reason for that is that computer cannot undo its </w:t>
+        <w:t xml:space="preserve">er’s. </w:t>
+      </w:r>
+      <w:r>
+        <w:t xml:space="preserve">This was implemented </w:t>
+      </w:r>
+      <w:r>
+        <w:t>because</w:t>
+      </w:r>
+      <w:r>
+        <w:t xml:space="preserve"> otherwise it would have been impossible to go back to the beginning of the game given the </w:t>
+      </w:r>
+      <w:r>
+        <w:t xml:space="preserve">computer cannot undo its </w:t>
       </w:r>
       <w:r>
         <w:t xml:space="preserve">own </w:t>
@@ -3542,18 +3862,12 @@
         <w:t>moves</w:t>
       </w:r>
       <w:r>
+        <w:t>.</w:t>
+      </w:r>
+      <w:r>
         <w:t xml:space="preserve"> </w:t>
       </w:r>
       <w:r>
-        <w:t>therefore</w:t>
-      </w:r>
-      <w:r>
-        <w:t xml:space="preserve"> it is impossible to go back to the beginning of the game.</w:t>
-      </w:r>
-      <w:r>
-        <w:t xml:space="preserve"> </w:t>
-      </w:r>
-      <w:r>
         <w:t>Also,</w:t>
       </w:r>
       <w:r>
@@ -3566,87 +3880,130 @@
         <w:t>, it is more conv</w:t>
       </w:r>
       <w:r>
-        <w:t>enient to be able to undo computer’s moves.</w:t>
+        <w:t xml:space="preserve">enient to be able to undo </w:t>
+      </w:r>
+      <w:r>
+        <w:t xml:space="preserve">the </w:t>
+      </w:r>
+      <w:r>
+        <w:t>computer’s moves.</w:t>
+      </w:r>
+    </w:p>
+    <w:p>
+      <w:pPr>
+        <w:pStyle w:val="Heading2"/>
+        <w:spacing w:after="120"/>
+      </w:pPr>
+      <w:bookmarkStart w:id="8" w:name="_Toc70187452"/>
+      <w:r>
+        <w:lastRenderedPageBreak/>
+        <w:t>General design</w:t>
+      </w:r>
+      <w:bookmarkEnd w:id="8"/>
+    </w:p>
+    <w:p>
+      <w:r>
+        <w:t xml:space="preserve">The </w:t>
+      </w:r>
+      <w:r>
+        <w:t>Stack struct</w:t>
+      </w:r>
+      <w:r>
+        <w:t>,</w:t>
+      </w:r>
+      <w:r>
+        <w:t xml:space="preserve"> Game History </w:t>
+      </w:r>
+      <w:r>
+        <w:t>struct,</w:t>
+      </w:r>
+      <w:r>
+        <w:t xml:space="preserve"> and their methods have been place</w:t>
+      </w:r>
+      <w:r>
+        <w:t>d</w:t>
+      </w:r>
+      <w:r>
+        <w:t xml:space="preserve"> into separate source files and compiled into a library to then</w:t>
+      </w:r>
+      <w:r>
+        <w:t xml:space="preserve"> be</w:t>
+      </w:r>
+      <w:r>
+        <w:t xml:space="preserve"> linked with the main application to </w:t>
+      </w:r>
+      <w:r>
+        <w:t>keep the code readable and maintainable.</w:t>
+      </w:r>
+    </w:p>
+    <w:p>
+      <w:r>
+        <w:t>The</w:t>
+      </w:r>
+      <w:r>
+        <w:t xml:space="preserve"> main</w:t>
+      </w:r>
+      <w:r>
+        <w:t xml:space="preserve"> application has </w:t>
+      </w:r>
+      <w:r>
+        <w:t xml:space="preserve">also </w:t>
+      </w:r>
+      <w:r>
+        <w:t xml:space="preserve">been divided into small functions to make it more </w:t>
+      </w:r>
+      <w:r>
+        <w:t>concise</w:t>
+      </w:r>
+      <w:r>
+        <w:t xml:space="preserve"> and easier to modify. Depending on the user’s choice throughout gameplay, the correct method </w:t>
+      </w:r>
+      <w:r>
+        <w:t>is</w:t>
+      </w:r>
+      <w:r>
+        <w:t xml:space="preserve"> called.</w:t>
       </w:r>
     </w:p>
     <w:p/>
     <w:p>
       <w:pPr>
-        <w:pStyle w:val="Heading2"/>
-      </w:pPr>
-      <w:bookmarkStart w:id="8" w:name="_Toc69837463"/>
-      <w:r>
-        <w:lastRenderedPageBreak/>
-        <w:t>General design</w:t>
-      </w:r>
-      <w:bookmarkEnd w:id="8"/>
+        <w:pStyle w:val="Heading1"/>
+        <w:spacing w:after="120"/>
+      </w:pPr>
+      <w:bookmarkStart w:id="9" w:name="_Toc70187453"/>
+      <w:r>
+        <w:t>Critical Evaluation</w:t>
+      </w:r>
+      <w:bookmarkEnd w:id="9"/>
     </w:p>
     <w:p>
-      <w:proofErr w:type="gramStart"/>
-      <w:r>
-        <w:t>Stack</w:t>
-      </w:r>
-      <w:proofErr w:type="gramEnd"/>
-      <w:r>
-        <w:t xml:space="preserve"> struct</w:t>
-      </w:r>
-      <w:r>
-        <w:t>,</w:t>
-      </w:r>
-      <w:r>
-        <w:t xml:space="preserve"> Game History struct and their methods have been places into separate source files and compiled into a library to be then linked with the main application to </w:t>
-      </w:r>
-      <w:r>
-        <w:t>keep the code readable and maintainable.</w:t>
-      </w:r>
-    </w:p>
-    <w:p>
-      <w:r>
-        <w:t>The</w:t>
-      </w:r>
-      <w:r>
-        <w:t xml:space="preserve"> main</w:t>
-      </w:r>
-      <w:r>
-        <w:t xml:space="preserve"> application has </w:t>
-      </w:r>
-      <w:r>
-        <w:t xml:space="preserve">also </w:t>
-      </w:r>
-      <w:r>
-        <w:t xml:space="preserve">been divided into small functions to make it more </w:t>
-      </w:r>
-      <w:r>
-        <w:t>concise</w:t>
-      </w:r>
-      <w:r>
-        <w:t xml:space="preserve"> and easier to modify. Depending on the user’s choices throughout the gameplay, the correct method will be called.</w:t>
-      </w:r>
-    </w:p>
-    <w:p/>
-    <w:p>
-      <w:pPr>
-        <w:pStyle w:val="Heading1"/>
-      </w:pPr>
-      <w:bookmarkStart w:id="9" w:name="_Toc69837464"/>
-      <w:r>
-        <w:t>Critical Evaluation</w:t>
-      </w:r>
-      <w:bookmarkEnd w:id="9"/>
-    </w:p>
-    <w:p/>
-    <w:p>
-      <w:r>
-        <w:t>Overall Connect</w:t>
+      <w:r>
+        <w:t>Overall,</w:t>
+      </w:r>
+      <w:r>
+        <w:t xml:space="preserve"> this </w:t>
+      </w:r>
+      <w:r>
+        <w:t>Connect</w:t>
       </w:r>
       <w:r>
         <w:t xml:space="preserve"> </w:t>
       </w:r>
       <w:r>
-        <w:t>Four is a fully working game</w:t>
-      </w:r>
-      <w:r>
-        <w:t xml:space="preserve"> (</w:t>
+        <w:t xml:space="preserve">Four </w:t>
+      </w:r>
+      <w:r>
+        <w:t xml:space="preserve">game </w:t>
+      </w:r>
+      <w:r>
+        <w:t xml:space="preserve">is fully </w:t>
+      </w:r>
+      <w:r>
+        <w:t xml:space="preserve">functioning </w:t>
+      </w:r>
+      <w:r>
+        <w:t>(</w:t>
       </w:r>
       <w:hyperlink w:anchor="_Appendix" w:history="1">
         <w:r>
@@ -3669,10 +4026,19 @@
         <w:t xml:space="preserve"> are</w:t>
       </w:r>
       <w:r>
-        <w:t xml:space="preserve"> single player and multiplayer</w:t>
+        <w:t xml:space="preserve"> </w:t>
+      </w:r>
+      <w:r>
+        <w:t xml:space="preserve">the </w:t>
+      </w:r>
+      <w:r>
+        <w:t>single player and multiplayer</w:t>
       </w:r>
       <w:r>
         <w:t xml:space="preserve"> mode</w:t>
+      </w:r>
+      <w:r>
+        <w:t>s</w:t>
       </w:r>
       <w:r>
         <w:t>, saving user’s moves</w:t>
@@ -3710,22 +4076,40 @@
         <w:t xml:space="preserve">Things that could be </w:t>
       </w:r>
       <w:r>
-        <w:t>improved include s</w:t>
-      </w:r>
-      <w:r>
-        <w:t>ingle player mode could have difficulty settings. For now</w:t>
-      </w:r>
-      <w:r>
-        <w:t>,</w:t>
-      </w:r>
-      <w:r>
-        <w:t xml:space="preserve"> the “computer” only uses randomly generated </w:t>
+        <w:t xml:space="preserve">improved include </w:t>
+      </w:r>
+      <w:r>
+        <w:t xml:space="preserve">introducing different </w:t>
+      </w:r>
+      <w:r>
+        <w:t>difficulty settings</w:t>
+      </w:r>
+      <w:r>
+        <w:t xml:space="preserve"> </w:t>
+      </w:r>
+      <w:r>
+        <w:t>in the single player mode</w:t>
+      </w:r>
+      <w:r>
+        <w:t xml:space="preserve">. </w:t>
+      </w:r>
+      <w:r>
+        <w:t>Currently the</w:t>
+      </w:r>
+      <w:r>
+        <w:t xml:space="preserve"> “computer” uses randomly generated </w:t>
       </w:r>
       <w:r>
         <w:t>moves</w:t>
       </w:r>
       <w:r>
-        <w:t xml:space="preserve"> which can rarely be challenging</w:t>
+        <w:t xml:space="preserve"> which </w:t>
+      </w:r>
+      <w:r>
+        <w:t xml:space="preserve">are </w:t>
+      </w:r>
+      <w:r>
+        <w:t>rarely challenging</w:t>
       </w:r>
       <w:r>
         <w:t>.</w:t>
@@ -3734,69 +4118,139 @@
         <w:t xml:space="preserve"> </w:t>
       </w:r>
       <w:r>
-        <w:t>Another thing is</w:t>
-      </w:r>
-      <w:r>
-        <w:t xml:space="preserve"> that</w:t>
+        <w:t>T</w:t>
+      </w:r>
+      <w:r>
+        <w:t xml:space="preserve">he “computer moves” are </w:t>
+      </w:r>
+      <w:r>
+        <w:t xml:space="preserve">randomly chosen </w:t>
+      </w:r>
+      <w:r>
+        <w:t xml:space="preserve">between 1 and </w:t>
+      </w:r>
+      <w:r>
+        <w:t xml:space="preserve">the </w:t>
+      </w:r>
+      <w:r>
+        <w:t>maximum column size</w:t>
+      </w:r>
+      <w:r>
+        <w:t xml:space="preserve">, </w:t>
+      </w:r>
+      <w:r>
+        <w:t xml:space="preserve">which </w:t>
+      </w:r>
+      <w:r>
+        <w:t xml:space="preserve">could </w:t>
+      </w:r>
+      <w:r>
+        <w:t>result</w:t>
       </w:r>
       <w:r>
         <w:t xml:space="preserve"> </w:t>
       </w:r>
       <w:r>
-        <w:t xml:space="preserve">the “computer moves” are </w:t>
-      </w:r>
-      <w:r>
-        <w:t>between 1 and maximum column size</w:t>
-      </w:r>
-      <w:r>
-        <w:t xml:space="preserve">, therefore if </w:t>
-      </w:r>
-      <w:r>
-        <w:t>some of the</w:t>
-      </w:r>
-      <w:r>
-        <w:t xml:space="preserve"> column</w:t>
-      </w:r>
-      <w:r>
-        <w:t>s</w:t>
-      </w:r>
-      <w:r>
-        <w:t xml:space="preserve"> </w:t>
-      </w:r>
-      <w:r>
-        <w:t>are</w:t>
-      </w:r>
-      <w:r>
-        <w:t xml:space="preserve"> full, the computer could still try to make a turn in </w:t>
-      </w:r>
-      <w:r>
-        <w:t>those</w:t>
-      </w:r>
-      <w:r>
-        <w:t xml:space="preserve"> column</w:t>
-      </w:r>
-      <w:r>
-        <w:t xml:space="preserve"> – this of course will not work, the loop goes back to generating a new number, but when the moves are limited, it can take 2-3 seconds </w:t>
-      </w:r>
-      <w:r>
-        <w:t xml:space="preserve">to generate a valid move, </w:t>
+        <w:t xml:space="preserve">in the </w:t>
+      </w:r>
+      <w:r>
+        <w:t>computer try</w:t>
+      </w:r>
+      <w:r>
+        <w:t xml:space="preserve">ing to take a turn in </w:t>
+      </w:r>
+      <w:r>
+        <w:t xml:space="preserve">an </w:t>
+      </w:r>
+      <w:r>
+        <w:t xml:space="preserve">already full </w:t>
+      </w:r>
+      <w:r>
+        <w:t>column</w:t>
+      </w:r>
+      <w:r>
+        <w:t xml:space="preserve">. Fortunately, </w:t>
+      </w:r>
+      <w:r>
+        <w:t xml:space="preserve">the loop </w:t>
+      </w:r>
+      <w:r>
+        <w:t xml:space="preserve">will </w:t>
+      </w:r>
+      <w:r>
+        <w:t>generat</w:t>
+      </w:r>
+      <w:r>
+        <w:t xml:space="preserve">e </w:t>
+      </w:r>
+      <w:r>
+        <w:t>a new number</w:t>
+      </w:r>
+      <w:r>
+        <w:t xml:space="preserve"> if this happens</w:t>
+      </w:r>
+      <w:r>
+        <w:t xml:space="preserve">. In cases where </w:t>
+      </w:r>
+      <w:r>
+        <w:t xml:space="preserve">moves are limited, it can take 2-3 seconds </w:t>
+      </w:r>
+      <w:r>
+        <w:t xml:space="preserve">to generate a </w:t>
+      </w:r>
+      <w:r>
+        <w:t xml:space="preserve">new </w:t>
+      </w:r>
+      <w:r>
+        <w:t xml:space="preserve">valid move, </w:t>
       </w:r>
       <w:r>
         <w:t xml:space="preserve">which is noticeable by the player. </w:t>
       </w:r>
       <w:r>
-        <w:t>There should be some sort of list of valid moves that the computer could choose from</w:t>
-      </w:r>
-      <w:r>
-        <w:t xml:space="preserve"> instead of trying to generate a valid move.</w:t>
+        <w:t xml:space="preserve">In place of this, a </w:t>
+      </w:r>
+      <w:r>
+        <w:t xml:space="preserve">list of valid moves </w:t>
+      </w:r>
+      <w:r>
+        <w:t xml:space="preserve">could be implemented for </w:t>
+      </w:r>
+      <w:r>
+        <w:t xml:space="preserve">the computer </w:t>
+      </w:r>
+      <w:r>
+        <w:t xml:space="preserve">to </w:t>
+      </w:r>
+      <w:r>
+        <w:t>choose from</w:t>
+      </w:r>
+      <w:r>
+        <w:t xml:space="preserve">, avoiding </w:t>
+      </w:r>
+      <w:r>
+        <w:t>invalid computer moves.</w:t>
       </w:r>
     </w:p>
+    <w:p/>
+    <w:p/>
+    <w:p/>
+    <w:p/>
+    <w:p/>
+    <w:p/>
+    <w:p/>
+    <w:p/>
+    <w:p/>
+    <w:p/>
+    <w:p/>
+    <w:p/>
+    <w:p/>
     <w:p/>
     <w:p/>
     <w:p/>
     <w:bookmarkStart w:id="10" w:name="_References" w:displacedByCustomXml="next"/>
     <w:bookmarkEnd w:id="10" w:displacedByCustomXml="next"/>
-    <w:bookmarkStart w:id="11" w:name="_Toc69837465" w:displacedByCustomXml="next"/>
+    <w:bookmarkStart w:id="11" w:name="_Toc70187454" w:displacedByCustomXml="next"/>
     <w:sdt>
       <w:sdtPr>
         <w:rPr>
@@ -3816,6 +4270,7 @@
         <w:p>
           <w:pPr>
             <w:pStyle w:val="Heading1"/>
+            <w:spacing w:after="240"/>
           </w:pPr>
           <w:r>
             <w:t>References</w:t>
@@ -3834,17 +4289,245 @@
                 <w:rPr>
                   <w:b/>
                   <w:bCs/>
+                </w:rPr>
+              </w:pPr>
+              <w:r>
+                <w:rPr>
+                  <w:b/>
+                  <w:bCs/>
+                </w:rPr>
+                <w:t>Adamson, I. T</w:t>
+              </w:r>
+              <w:r>
+                <w:rPr>
+                  <w:b/>
+                  <w:bCs/>
+                </w:rPr>
+                <w:t>.</w:t>
+              </w:r>
+              <w:r>
+                <w:rPr>
+                  <w:b/>
+                  <w:bCs/>
+                </w:rPr>
+                <w:t xml:space="preserve"> (1996) </w:t>
+              </w:r>
+              <w:r>
+                <w:rPr>
+                  <w:b/>
+                  <w:bCs/>
+                  <w:i/>
+                  <w:iCs/>
+                </w:rPr>
+                <w:t>Data Structures and Algorithms: A First Course</w:t>
+              </w:r>
+              <w:r>
+                <w:rPr>
+                  <w:b/>
+                  <w:bCs/>
+                </w:rPr>
+                <w:t>. Springer</w:t>
+              </w:r>
+            </w:p>
+            <w:p>
+              <w:pPr>
+                <w:rPr>
+                  <w:b/>
+                  <w:bCs/>
+                </w:rPr>
+              </w:pPr>
+              <w:r>
+                <w:rPr>
+                  <w:b/>
+                  <w:bCs/>
+                </w:rPr>
+                <w:t xml:space="preserve">Kernighan, B. W. &amp; Ritchie, D. M. (1988) </w:t>
+              </w:r>
+              <w:r>
+                <w:rPr>
+                  <w:b/>
+                  <w:bCs/>
+                  <w:i/>
+                  <w:iCs/>
+                </w:rPr>
+                <w:t>The C programming language</w:t>
+              </w:r>
+              <w:r>
+                <w:rPr>
+                  <w:b/>
+                  <w:bCs/>
+                </w:rPr>
+                <w:t xml:space="preserve"> . </w:t>
+              </w:r>
+              <w:r>
+                <w:rPr>
+                  <w:b/>
+                  <w:bCs/>
+                </w:rPr>
+                <w:t>2</w:t>
+              </w:r>
+              <w:r>
+                <w:rPr>
+                  <w:b/>
+                  <w:bCs/>
+                  <w:vertAlign w:val="superscript"/>
+                </w:rPr>
+                <w:t>nd</w:t>
+              </w:r>
+              <w:r>
+                <w:rPr>
+                  <w:b/>
+                  <w:bCs/>
+                </w:rPr>
+                <w:t xml:space="preserve"> ed. Englewood Cliffs, N.J: Prentice Hall.</w:t>
+              </w:r>
+              <w:r>
+                <w:rPr>
+                  <w:b/>
+                  <w:bCs/>
+                </w:rPr>
+                <w:t xml:space="preserve"> </w:t>
+              </w:r>
+            </w:p>
+            <w:p>
+              <w:pPr>
+                <w:rPr>
+                  <w:b/>
+                  <w:bCs/>
+                </w:rPr>
+              </w:pPr>
+              <w:r>
+                <w:rPr>
+                  <w:b/>
+                  <w:bCs/>
+                </w:rPr>
+                <w:t>Nielsen</w:t>
+              </w:r>
+              <w:r>
+                <w:rPr>
+                  <w:b/>
+                  <w:bCs/>
+                </w:rPr>
+                <w:t xml:space="preserve"> F. </w:t>
+              </w:r>
+              <w:r>
+                <w:rPr>
+                  <w:b/>
+                  <w:bCs/>
+                </w:rPr>
+                <w:t xml:space="preserve">(2009) </w:t>
+              </w:r>
+              <w:r>
+                <w:rPr>
+                  <w:b/>
+                  <w:bCs/>
+                  <w:i/>
+                  <w:iCs/>
+                </w:rPr>
+                <w:t>A Concise and Practical Introduction to Programming Algorithms in Java</w:t>
+              </w:r>
+              <w:r>
+                <w:rPr>
+                  <w:b/>
+                  <w:bCs/>
+                </w:rPr>
+                <w:t xml:space="preserve">. </w:t>
+              </w:r>
+              <w:r>
+                <w:rPr>
+                  <w:b/>
+                  <w:bCs/>
+                </w:rPr>
+                <w:t>Springer</w:t>
+              </w:r>
+            </w:p>
+            <w:p>
+              <w:pPr>
+                <w:rPr>
+                  <w:b/>
+                  <w:bCs/>
                   <w:noProof/>
                   <w:lang w:val="en-US"/>
                 </w:rPr>
               </w:pPr>
               <w:r>
+                <w:rPr>
+                  <w:b/>
+                  <w:bCs/>
+                </w:rPr>
+                <w:t>Olsson M. (</w:t>
+              </w:r>
+              <w:r>
+                <w:rPr>
+                  <w:b/>
+                  <w:bCs/>
+                </w:rPr>
+                <w:t>2019</w:t>
+              </w:r>
+              <w:r>
+                <w:rPr>
+                  <w:b/>
+                  <w:bCs/>
+                </w:rPr>
+                <w:t xml:space="preserve">) </w:t>
+              </w:r>
+              <w:r>
+                <w:rPr>
+                  <w:b/>
+                  <w:bCs/>
+                  <w:i/>
+                  <w:iCs/>
+                </w:rPr>
+                <w:t>Modern C Quick Syntax Reference</w:t>
+              </w:r>
+              <w:r>
+                <w:rPr>
+                  <w:b/>
+                  <w:bCs/>
+                </w:rPr>
+                <w:t xml:space="preserve"> . 2</w:t>
+              </w:r>
+              <w:r>
+                <w:rPr>
+                  <w:b/>
+                  <w:bCs/>
+                  <w:vertAlign w:val="superscript"/>
+                </w:rPr>
+                <w:t>nd</w:t>
+              </w:r>
+              <w:r>
+                <w:rPr>
+                  <w:b/>
+                  <w:bCs/>
+                </w:rPr>
+                <w:t xml:space="preserve"> ed. </w:t>
+              </w:r>
+              <w:r>
+                <w:rPr>
+                  <w:b/>
+                  <w:bCs/>
+                </w:rPr>
+                <w:t>Apress</w:t>
+              </w:r>
+              <w:r>
+                <w:rPr>
+                  <w:b/>
+                  <w:bCs/>
+                </w:rPr>
                 <w:fldChar w:fldCharType="begin"/>
               </w:r>
               <w:r>
+                <w:rPr>
+                  <w:b/>
+                  <w:bCs/>
+                </w:rPr>
                 <w:instrText xml:space="preserve"> BIBLIOGRAPHY </w:instrText>
               </w:r>
               <w:r>
+                <w:rPr>
+                  <w:b/>
+                  <w:bCs/>
+                </w:rPr>
                 <w:fldChar w:fldCharType="separate"/>
               </w:r>
             </w:p>
@@ -3856,7 +4539,7 @@
                   <w:noProof/>
                   <w:lang w:val="en-US"/>
                 </w:rPr>
-                <w:t xml:space="preserve">Wikipedia </w:t>
+                <w:t xml:space="preserve">Wolfram </w:t>
               </w:r>
               <w:r>
                 <w:rPr>
@@ -3865,7 +4548,70 @@
                   <w:noProof/>
                   <w:lang w:val="en-US"/>
                 </w:rPr>
-                <w:t xml:space="preserve">2021, </w:t>
+                <w:t>Math</w:t>
+              </w:r>
+              <w:r>
+                <w:rPr>
+                  <w:b/>
+                  <w:bCs/>
+                  <w:noProof/>
+                  <w:lang w:val="en-US"/>
+                </w:rPr>
+                <w:t xml:space="preserve"> </w:t>
+              </w:r>
+              <w:r>
+                <w:rPr>
+                  <w:b/>
+                  <w:bCs/>
+                  <w:noProof/>
+                  <w:lang w:val="en-US"/>
+                </w:rPr>
+                <w:t>World</w:t>
+              </w:r>
+              <w:r>
+                <w:rPr>
+                  <w:b/>
+                  <w:bCs/>
+                  <w:noProof/>
+                  <w:lang w:val="en-US"/>
+                </w:rPr>
+                <w:t xml:space="preserve"> </w:t>
+              </w:r>
+              <w:r>
+                <w:rPr>
+                  <w:b/>
+                  <w:bCs/>
+                  <w:noProof/>
+                  <w:lang w:val="en-US"/>
+                </w:rPr>
+                <w:t>(</w:t>
+              </w:r>
+              <w:r>
+                <w:rPr>
+                  <w:b/>
+                  <w:bCs/>
+                  <w:noProof/>
+                  <w:lang w:val="en-US"/>
+                </w:rPr>
+                <w:t>2021</w:t>
+              </w:r>
+              <w:r>
+                <w:rPr>
+                  <w:b/>
+                  <w:bCs/>
+                  <w:noProof/>
+                  <w:lang w:val="en-US"/>
+                </w:rPr>
+                <w:t>)</w:t>
+              </w:r>
+              <w:r>
+                <w:rPr>
+                  <w:b/>
+                  <w:bCs/>
+                  <w:noProof/>
+                  <w:lang w:val="en-US"/>
+                </w:rPr>
+                <w:t xml:space="preserve">, </w:t>
               </w:r>
               <w:r>
                 <w:rPr>
@@ -3910,7 +4656,7 @@
                   <w:bCs/>
                   <w:noProof/>
                 </w:rPr>
-                <w:t>https://en.wikipedia.org/wiki/Connect_Four</w:t>
+                <w:t>https://mathworld.wolfram.com/Connect-Four.html</w:t>
               </w:r>
             </w:p>
           </w:sdtContent>
@@ -3924,6 +4670,22 @@
     <w:p/>
     <w:p/>
     <w:p/>
+    <w:p/>
+    <w:p/>
+    <w:p/>
+    <w:p/>
+    <w:p/>
+    <w:p/>
+    <w:p/>
+    <w:p/>
+    <w:p/>
+    <w:p/>
+    <w:p/>
+    <w:p/>
+    <w:p/>
+    <w:p/>
+    <w:p/>
+    <w:p/>
     <w:p>
       <w:pPr>
         <w:pStyle w:val="Heading1"/>
@@ -3935,7 +4697,7 @@
       </w:pPr>
       <w:bookmarkStart w:id="12" w:name="_Appendix"/>
       <w:bookmarkStart w:id="13" w:name="_Appendices"/>
-      <w:bookmarkStart w:id="14" w:name="_Toc69837466"/>
+      <w:bookmarkStart w:id="14" w:name="_Toc70187455"/>
       <w:bookmarkEnd w:id="12"/>
       <w:bookmarkEnd w:id="13"/>
       <w:r>
@@ -3963,13 +4725,7 @@
         <w:rPr>
           <w:rStyle w:val="Strong"/>
         </w:rPr>
-        <w:t>Connect Four application Flowchart</w:t>
-      </w:r>
-      <w:r>
-        <w:rPr>
-          <w:rStyle w:val="Strong"/>
-        </w:rPr>
-        <w:t xml:space="preserve"> </w:t>
+        <w:t xml:space="preserve">Connect Four application Flowchart </w:t>
       </w:r>
     </w:p>
     <w:p>
@@ -4132,6 +4888,9 @@
     </w:p>
     <w:p>
       <w:r>
+        <w:rPr>
+          <w:noProof/>
+        </w:rPr>
         <w:drawing>
           <wp:inline distT="0" distB="0" distL="0" distR="0" wp14:anchorId="389139C2" wp14:editId="28E44474">
             <wp:extent cx="4623758" cy="2514226"/>
@@ -4262,6 +5021,9 @@
     </w:p>
     <w:p>
       <w:r>
+        <w:rPr>
+          <w:noProof/>
+        </w:rPr>
         <w:drawing>
           <wp:inline distT="0" distB="0" distL="0" distR="0" wp14:anchorId="61B8AC04" wp14:editId="1B9B4477">
             <wp:extent cx="2975721" cy="3954780"/>
@@ -4305,6 +5067,9 @@
         <w:t xml:space="preserve"> </w:t>
       </w:r>
       <w:r>
+        <w:rPr>
+          <w:noProof/>
+        </w:rPr>
         <w:drawing>
           <wp:inline distT="0" distB="0" distL="0" distR="0" wp14:anchorId="0C2A85AE" wp14:editId="596A65A5">
             <wp:extent cx="2441275" cy="3967070"/>

</xml_diff>